<commit_message>
Añadida explicación de grafo con pesos y referencias.
</commit_message>
<xml_diff>
--- a/Practica 1/MemoriaP1.docx
+++ b/Practica 1/MemoriaP1.docx
@@ -1,6 +1,6 @@
 
 <file path=word/document.xml><?xml version="1.0" encoding="utf-8"?>
-<w:document xmlns:wpc="http://schemas.microsoft.com/office/word/2010/wordprocessingCanvas" xmlns:mo="http://schemas.microsoft.com/office/mac/office/2008/main" xmlns:mc="http://schemas.openxmlformats.org/markup-compatibility/2006" xmlns:mv="urn:schemas-microsoft-com:mac:vml" xmlns:o="urn:schemas-microsoft-com:office:office" xmlns:r="http://schemas.openxmlformats.org/officeDocument/2006/relationships" xmlns:m="http://schemas.openxmlformats.org/officeDocument/2006/math" xmlns:v="urn:schemas-microsoft-com:vml" xmlns:wp14="http://schemas.microsoft.com/office/word/2010/wordprocessingDrawing" xmlns:wp="http://schemas.openxmlformats.org/drawingml/2006/wordprocessingDrawing" xmlns:w10="urn:schemas-microsoft-com:office:word" xmlns:w="http://schemas.openxmlformats.org/wordprocessingml/2006/main" xmlns:w14="http://schemas.microsoft.com/office/word/2010/wordml" xmlns:w15="http://schemas.microsoft.com/office/word/2012/wordml" xmlns:wpg="http://schemas.microsoft.com/office/word/2010/wordprocessingGroup" xmlns:wpi="http://schemas.microsoft.com/office/word/2010/wordprocessingInk" xmlns:wne="http://schemas.microsoft.com/office/word/2006/wordml" xmlns:wps="http://schemas.microsoft.com/office/word/2010/wordprocessingShape" mc:Ignorable="w14 w15 wp14">
+<w:document xmlns:wpc="http://schemas.microsoft.com/office/word/2010/wordprocessingCanvas" xmlns:mc="http://schemas.openxmlformats.org/markup-compatibility/2006" xmlns:o="urn:schemas-microsoft-com:office:office" xmlns:r="http://schemas.openxmlformats.org/officeDocument/2006/relationships" xmlns:m="http://schemas.openxmlformats.org/officeDocument/2006/math" xmlns:v="urn:schemas-microsoft-com:vml" xmlns:wp14="http://schemas.microsoft.com/office/word/2010/wordprocessingDrawing" xmlns:wp="http://schemas.openxmlformats.org/drawingml/2006/wordprocessingDrawing" xmlns:w10="urn:schemas-microsoft-com:office:word" xmlns:w="http://schemas.openxmlformats.org/wordprocessingml/2006/main" xmlns:w14="http://schemas.microsoft.com/office/word/2010/wordml" xmlns:wpg="http://schemas.microsoft.com/office/word/2010/wordprocessingGroup" xmlns:wpi="http://schemas.microsoft.com/office/word/2010/wordprocessingInk" xmlns:wne="http://schemas.microsoft.com/office/word/2006/wordml" xmlns:wps="http://schemas.microsoft.com/office/word/2010/wordprocessingShape" mc:Ignorable="w14 wp14">
   <w:body>
     <w:p>
       <w:pPr>
@@ -1141,15 +1141,7 @@
         <w:rPr>
           <w:lang w:val="es-ES"/>
         </w:rPr>
-        <w:t xml:space="preserve">, ya que ahora </w:t>
-      </w:r>
-      <w:bookmarkStart w:id="0" w:name="_GoBack"/>
-      <w:bookmarkEnd w:id="0"/>
-      <w:r>
-        <w:rPr>
-          <w:lang w:val="es-ES"/>
-        </w:rPr>
-        <w:t>no hace falta recorrerlos todos para ver si hay conexión con los borrados.</w:t>
+        <w:t>, ya que ahora no hace falta recorrerlos todos para ver si hay conexión con los borrados.</w:t>
       </w:r>
     </w:p>
     <w:p>
@@ -1162,7 +1154,7 @@
       <w:r>
         <w:rPr>
           <w:noProof/>
-          <w:lang w:eastAsia="es-ES_tradnl"/>
+          <w:lang w:val="es-ES" w:eastAsia="es-ES"/>
         </w:rPr>
         <w:drawing>
           <wp:inline distT="0" distB="0" distL="0" distR="0" wp14:anchorId="454D9681" wp14:editId="4C93A8F5">
@@ -1180,7 +1172,7 @@
                     <pic:cNvPicPr/>
                   </pic:nvPicPr>
                   <pic:blipFill>
-                    <a:blip r:embed="rId4">
+                    <a:blip r:embed="rId5">
                       <a:extLst>
                         <a:ext uri="{28A0092B-C50C-407E-A947-70E740481C1C}">
                           <a14:useLocalDpi xmlns:a14="http://schemas.microsoft.com/office/drawing/2010/main" val="0"/>
@@ -1253,7 +1245,7 @@
       <w:r>
         <w:rPr>
           <w:noProof/>
-          <w:lang w:eastAsia="es-ES_tradnl"/>
+          <w:lang w:val="es-ES" w:eastAsia="es-ES"/>
         </w:rPr>
         <w:drawing>
           <wp:inline distT="0" distB="0" distL="0" distR="0" wp14:anchorId="57C58D87" wp14:editId="50D35BAB">
@@ -1271,7 +1263,7 @@
                     <pic:cNvPicPr/>
                   </pic:nvPicPr>
                   <pic:blipFill>
-                    <a:blip r:embed="rId5">
+                    <a:blip r:embed="rId6">
                       <a:extLst>
                         <a:ext uri="{28A0092B-C50C-407E-A947-70E740481C1C}">
                           <a14:useLocalDpi xmlns:a14="http://schemas.microsoft.com/office/drawing/2010/main" val="0"/>
@@ -1485,21 +1477,7 @@
         <w:rPr>
           <w:lang w:val="es-ES"/>
         </w:rPr>
-        <w:t>Todo grafo “G(</w:t>
-      </w:r>
-      <w:proofErr w:type="gramStart"/>
-      <w:r>
-        <w:rPr>
-          <w:lang w:val="es-ES"/>
-        </w:rPr>
-        <w:t>V,E</w:t>
-      </w:r>
-      <w:proofErr w:type="gramEnd"/>
-      <w:r>
-        <w:rPr>
-          <w:lang w:val="es-ES"/>
-        </w:rPr>
-        <w:t>)” de n=|V| vértices tiene 2</w:t>
+        <w:t>Todo grafo “G(V,E)” de n=|V| vértices tiene 2</w:t>
       </w:r>
       <w:r>
         <w:rPr>
@@ -2758,14 +2736,7 @@
           <w:rFonts w:eastAsiaTheme="minorEastAsia"/>
           <w:lang w:val="es-ES"/>
         </w:rPr>
-        <w:t xml:space="preserve"> </w:t>
-      </w:r>
-      <w:r>
-        <w:rPr>
-          <w:rFonts w:eastAsiaTheme="minorEastAsia"/>
-          <w:lang w:val="es-ES"/>
-        </w:rPr>
-        <w:t>nodos.</w:t>
+        <w:t xml:space="preserve"> nodos.</w:t>
       </w:r>
     </w:p>
     <w:p>
@@ -2925,6 +2896,119 @@
           <w:lang w:val="es-ES"/>
         </w:rPr>
       </w:pPr>
+      <w:r>
+        <w:rPr>
+          <w:rFonts w:eastAsiaTheme="minorEastAsia"/>
+          <w:lang w:val="es-ES"/>
+        </w:rPr>
+        <w:t>Para representar un grafo con pesos en este algoritmo, se generaran varias aristas entre dos nodos. Para ello, en lugar de la tabla con valores booleanos que se empleaba anteriormente, se empleara una tablas de enteros que representara cuantas veces se han comprado juntos dos productos. Esta tabla se utilizara para cr</w:t>
+      </w:r>
+      <w:r>
+        <w:rPr>
+          <w:rFonts w:eastAsiaTheme="minorEastAsia"/>
+          <w:lang w:val="es-ES"/>
+        </w:rPr>
+        <w:t>ear el grafo, habiendo entre dos nodos tantas aristas como indica dicha tabla.</w:t>
+      </w:r>
+    </w:p>
+    <w:p>
+      <w:pPr>
+        <w:rPr>
+          <w:rFonts w:eastAsiaTheme="minorEastAsia"/>
+          <w:lang w:val="es-ES"/>
+        </w:rPr>
+      </w:pPr>
+    </w:p>
+    <w:p>
+      <w:pPr>
+        <w:rPr>
+          <w:rFonts w:eastAsiaTheme="minorEastAsia"/>
+          <w:lang w:val="es-ES"/>
+        </w:rPr>
+      </w:pPr>
+      <w:r>
+        <w:rPr>
+          <w:rFonts w:eastAsiaTheme="minorEastAsia"/>
+          <w:lang w:val="es-ES"/>
+        </w:rPr>
+        <w:t>Para representar este grafo se seguirá utilizando la misma estructura explicada anteriormente, pero en este caso, hay que introducir un cambio en la tabla has de aristas que contiene cada nodo. Para representar correctamente el que haya varias aristas en dos nodos,  se añadirán los caracteres “_numero” a la clave de cada arista de la tabla hash, siendo “numero” el numero de arista (si hay 3 aristas entre los nodos tendrán las claves “clave_0”, “clave_1” y “clave_2”).</w:t>
+      </w:r>
+    </w:p>
+    <w:p>
+      <w:pPr>
+        <w:rPr>
+          <w:rFonts w:eastAsiaTheme="minorEastAsia"/>
+          <w:lang w:val="es-ES"/>
+        </w:rPr>
+      </w:pPr>
+    </w:p>
+    <w:p>
+      <w:pPr>
+        <w:rPr>
+          <w:rFonts w:eastAsiaTheme="minorEastAsia"/>
+          <w:lang w:val="es-ES"/>
+        </w:rPr>
+      </w:pPr>
+      <w:r>
+        <w:rPr>
+          <w:rFonts w:eastAsiaTheme="minorEastAsia"/>
+          <w:lang w:val="es-ES"/>
+        </w:rPr>
+        <w:t xml:space="preserve">Con esto hecho, el funcionamiento del algoritmo será análogo al anteriormente explicado tanto para el algoritmo de </w:t>
+      </w:r>
+      <w:proofErr w:type="spellStart"/>
+      <w:r>
+        <w:rPr>
+          <w:rFonts w:eastAsiaTheme="minorEastAsia"/>
+          <w:lang w:val="es-ES"/>
+        </w:rPr>
+        <w:t>Karger</w:t>
+      </w:r>
+      <w:proofErr w:type="spellEnd"/>
+      <w:r>
+        <w:rPr>
+          <w:rFonts w:eastAsiaTheme="minorEastAsia"/>
+          <w:lang w:val="es-ES"/>
+        </w:rPr>
+        <w:t xml:space="preserve"> como para el de </w:t>
+      </w:r>
+      <w:proofErr w:type="spellStart"/>
+      <w:r>
+        <w:rPr>
+          <w:rFonts w:eastAsiaTheme="minorEastAsia"/>
+          <w:lang w:val="es-ES"/>
+        </w:rPr>
+        <w:t>Karger-Stein</w:t>
+      </w:r>
+      <w:proofErr w:type="spellEnd"/>
+      <w:r>
+        <w:rPr>
+          <w:rFonts w:eastAsiaTheme="minorEastAsia"/>
+          <w:lang w:val="es-ES"/>
+        </w:rPr>
+        <w:t>. Al unir dos nodos, el nodo resultante recibirá tantas</w:t>
+      </w:r>
+      <w:r>
+        <w:rPr>
+          <w:rFonts w:eastAsiaTheme="minorEastAsia"/>
+          <w:lang w:val="es-ES"/>
+        </w:rPr>
+        <w:t xml:space="preserve"> aristas como la suma de las que recibían sus dos mitades, con lo que aumentara la probabilidad de elegir una arista que se dirija a dicho nodo en la próxima iteración. De este modo el algoritmo tendera a unir los nodos entre los que haya muchas aristas pudiend</w:t>
+      </w:r>
+      <w:r>
+        <w:rPr>
+          <w:rFonts w:eastAsiaTheme="minorEastAsia"/>
+          <w:lang w:val="es-ES"/>
+        </w:rPr>
+        <w:t>o llegar al final al corte mí</w:t>
+      </w:r>
+      <w:r>
+        <w:rPr>
+          <w:rFonts w:eastAsiaTheme="minorEastAsia"/>
+          <w:lang w:val="es-ES"/>
+        </w:rPr>
+        <w:t>nimo.</w:t>
+      </w:r>
     </w:p>
     <w:p>
       <w:pPr>
@@ -3133,26 +3217,56 @@
           <w:lang w:val="es-ES"/>
         </w:rPr>
       </w:pPr>
-      <w:r>
-        <w:rPr>
-          <w:lang w:val="es-ES"/>
-        </w:rPr>
-        <w:t xml:space="preserve">La Wikipedia y el que has usado para </w:t>
-      </w:r>
-      <w:proofErr w:type="spellStart"/>
-      <w:r>
-        <w:rPr>
-          <w:lang w:val="es-ES"/>
-        </w:rPr>
-        <w:t>stein</w:t>
-      </w:r>
-      <w:proofErr w:type="spellEnd"/>
-      <w:r>
-        <w:rPr>
-          <w:lang w:val="es-ES"/>
-        </w:rPr>
-        <w:t>.</w:t>
-      </w:r>
+      <w:hyperlink r:id="rId7" w:history="1">
+        <w:r>
+          <w:rPr>
+            <w:rStyle w:val="Hipervnculo"/>
+            <w:lang w:val="es-ES"/>
+          </w:rPr>
+          <w:t>https://en.wikipedia.org/wiki/Karger's_algorithm</w:t>
+        </w:r>
+      </w:hyperlink>
+    </w:p>
+    <w:p>
+      <w:pPr>
+        <w:rPr>
+          <w:lang w:val="es-ES"/>
+        </w:rPr>
+      </w:pPr>
+      <w:hyperlink r:id="rId8" w:history="1">
+        <w:r>
+          <w:rPr>
+            <w:rStyle w:val="Hipervnculo"/>
+            <w:lang w:val="es-ES"/>
+          </w:rPr>
+          <w:t>http://mathandshit.blogspot.com.es/2012/04/teorema-de-los-monos-infinitos.html</w:t>
+        </w:r>
+      </w:hyperlink>
+    </w:p>
+    <w:p>
+      <w:pPr>
+        <w:rPr>
+          <w:lang w:val="es-ES"/>
+        </w:rPr>
+      </w:pPr>
+      <w:hyperlink r:id="rId9" w:history="1">
+        <w:r>
+          <w:rPr>
+            <w:rStyle w:val="Hipervnculo"/>
+            <w:lang w:val="es-ES"/>
+          </w:rPr>
+          <w:t>http://web.stanford.edu/class/archive/cs/cs161/cs161.1138/lectures/11/Small11.pdf</w:t>
+        </w:r>
+      </w:hyperlink>
+    </w:p>
+    <w:p>
+      <w:pPr>
+        <w:rPr>
+          <w:lang w:val="es-ES"/>
+        </w:rPr>
+      </w:pPr>
+      <w:bookmarkStart w:id="0" w:name="_GoBack"/>
+      <w:bookmarkEnd w:id="0"/>
     </w:p>
     <w:sectPr>
       <w:pgSz w:w="11900" w:h="16840"/>
@@ -3165,7 +3279,7 @@
 </file>
 
 <file path=word/styles.xml><?xml version="1.0" encoding="utf-8"?>
-<w:styles xmlns:mc="http://schemas.openxmlformats.org/markup-compatibility/2006" xmlns:r="http://schemas.openxmlformats.org/officeDocument/2006/relationships" xmlns:w="http://schemas.openxmlformats.org/wordprocessingml/2006/main" xmlns:w14="http://schemas.microsoft.com/office/word/2010/wordml" xmlns:w15="http://schemas.microsoft.com/office/word/2012/wordml" mc:Ignorable="w14 w15">
+<w:styles xmlns:mc="http://schemas.openxmlformats.org/markup-compatibility/2006" xmlns:r="http://schemas.openxmlformats.org/officeDocument/2006/relationships" xmlns:w="http://schemas.openxmlformats.org/wordprocessingml/2006/main" xmlns:w14="http://schemas.microsoft.com/office/word/2010/wordml" mc:Ignorable="w14">
   <w:docDefaults>
     <w:rPrDefault>
       <w:rPr>
@@ -3177,389 +3291,144 @@
     </w:rPrDefault>
     <w:pPrDefault/>
   </w:docDefaults>
-  <w:latentStyles w:defLockedState="0" w:defUIPriority="99" w:defSemiHidden="0" w:defUnhideWhenUsed="0" w:defQFormat="0" w:count="382">
-    <w:lsdException w:name="Normal" w:uiPriority="0" w:qFormat="1"/>
-    <w:lsdException w:name="heading 1" w:uiPriority="9" w:qFormat="1"/>
-    <w:lsdException w:name="heading 2" w:semiHidden="1" w:uiPriority="9" w:unhideWhenUsed="1" w:qFormat="1"/>
-    <w:lsdException w:name="heading 3" w:semiHidden="1" w:uiPriority="9" w:unhideWhenUsed="1" w:qFormat="1"/>
-    <w:lsdException w:name="heading 4" w:semiHidden="1" w:uiPriority="9" w:unhideWhenUsed="1" w:qFormat="1"/>
-    <w:lsdException w:name="heading 5" w:semiHidden="1" w:uiPriority="9" w:unhideWhenUsed="1" w:qFormat="1"/>
-    <w:lsdException w:name="heading 6" w:semiHidden="1" w:uiPriority="9" w:unhideWhenUsed="1" w:qFormat="1"/>
-    <w:lsdException w:name="heading 7" w:semiHidden="1" w:uiPriority="9" w:unhideWhenUsed="1" w:qFormat="1"/>
-    <w:lsdException w:name="heading 8" w:semiHidden="1" w:uiPriority="9" w:unhideWhenUsed="1" w:qFormat="1"/>
-    <w:lsdException w:name="heading 9" w:semiHidden="1" w:uiPriority="9" w:unhideWhenUsed="1" w:qFormat="1"/>
-    <w:lsdException w:name="index 1" w:semiHidden="1" w:unhideWhenUsed="1"/>
-    <w:lsdException w:name="index 2" w:semiHidden="1" w:unhideWhenUsed="1"/>
-    <w:lsdException w:name="index 3" w:semiHidden="1" w:unhideWhenUsed="1"/>
-    <w:lsdException w:name="index 4" w:semiHidden="1" w:unhideWhenUsed="1"/>
-    <w:lsdException w:name="index 5" w:semiHidden="1" w:unhideWhenUsed="1"/>
-    <w:lsdException w:name="index 6" w:semiHidden="1" w:unhideWhenUsed="1"/>
-    <w:lsdException w:name="index 7" w:semiHidden="1" w:unhideWhenUsed="1"/>
-    <w:lsdException w:name="index 8" w:semiHidden="1" w:unhideWhenUsed="1"/>
-    <w:lsdException w:name="index 9" w:semiHidden="1" w:unhideWhenUsed="1"/>
-    <w:lsdException w:name="toc 1" w:semiHidden="1" w:uiPriority="39" w:unhideWhenUsed="1"/>
-    <w:lsdException w:name="toc 2" w:semiHidden="1" w:uiPriority="39" w:unhideWhenUsed="1"/>
-    <w:lsdException w:name="toc 3" w:semiHidden="1" w:uiPriority="39" w:unhideWhenUsed="1"/>
-    <w:lsdException w:name="toc 4" w:semiHidden="1" w:uiPriority="39" w:unhideWhenUsed="1"/>
-    <w:lsdException w:name="toc 5" w:semiHidden="1" w:uiPriority="39" w:unhideWhenUsed="1"/>
-    <w:lsdException w:name="toc 6" w:semiHidden="1" w:uiPriority="39" w:unhideWhenUsed="1"/>
-    <w:lsdException w:name="toc 7" w:semiHidden="1" w:uiPriority="39" w:unhideWhenUsed="1"/>
-    <w:lsdException w:name="toc 8" w:semiHidden="1" w:uiPriority="39" w:unhideWhenUsed="1"/>
-    <w:lsdException w:name="toc 9" w:semiHidden="1" w:uiPriority="39" w:unhideWhenUsed="1"/>
-    <w:lsdException w:name="Normal Indent" w:semiHidden="1" w:unhideWhenUsed="1"/>
-    <w:lsdException w:name="footnote text" w:semiHidden="1" w:unhideWhenUsed="1"/>
-    <w:lsdException w:name="annotation text" w:semiHidden="1" w:unhideWhenUsed="1"/>
-    <w:lsdException w:name="header" w:semiHidden="1" w:unhideWhenUsed="1"/>
-    <w:lsdException w:name="footer" w:semiHidden="1" w:unhideWhenUsed="1"/>
-    <w:lsdException w:name="index heading" w:semiHidden="1" w:unhideWhenUsed="1"/>
-    <w:lsdException w:name="caption" w:semiHidden="1" w:uiPriority="35" w:unhideWhenUsed="1" w:qFormat="1"/>
-    <w:lsdException w:name="table of figures" w:semiHidden="1" w:unhideWhenUsed="1"/>
-    <w:lsdException w:name="envelope address" w:semiHidden="1" w:unhideWhenUsed="1"/>
-    <w:lsdException w:name="envelope return" w:semiHidden="1" w:unhideWhenUsed="1"/>
-    <w:lsdException w:name="footnote reference" w:semiHidden="1" w:unhideWhenUsed="1"/>
-    <w:lsdException w:name="annotation reference" w:semiHidden="1" w:unhideWhenUsed="1"/>
-    <w:lsdException w:name="line number" w:semiHidden="1" w:unhideWhenUsed="1"/>
-    <w:lsdException w:name="page number" w:semiHidden="1" w:unhideWhenUsed="1"/>
-    <w:lsdException w:name="endnote reference" w:semiHidden="1" w:unhideWhenUsed="1"/>
-    <w:lsdException w:name="endnote text" w:semiHidden="1" w:unhideWhenUsed="1"/>
-    <w:lsdException w:name="table of authorities" w:semiHidden="1" w:unhideWhenUsed="1"/>
-    <w:lsdException w:name="macro" w:semiHidden="1" w:unhideWhenUsed="1"/>
-    <w:lsdException w:name="toa heading" w:semiHidden="1" w:unhideWhenUsed="1"/>
-    <w:lsdException w:name="List" w:semiHidden="1" w:unhideWhenUsed="1"/>
-    <w:lsdException w:name="List Bullet" w:semiHidden="1" w:unhideWhenUsed="1"/>
-    <w:lsdException w:name="List Number" w:semiHidden="1" w:unhideWhenUsed="1"/>
-    <w:lsdException w:name="List 2" w:semiHidden="1" w:unhideWhenUsed="1"/>
-    <w:lsdException w:name="List 3" w:semiHidden="1" w:unhideWhenUsed="1"/>
-    <w:lsdException w:name="List 4" w:semiHidden="1" w:unhideWhenUsed="1"/>
-    <w:lsdException w:name="List 5" w:semiHidden="1" w:unhideWhenUsed="1"/>
-    <w:lsdException w:name="List Bullet 2" w:semiHidden="1" w:unhideWhenUsed="1"/>
-    <w:lsdException w:name="List Bullet 3" w:semiHidden="1" w:unhideWhenUsed="1"/>
-    <w:lsdException w:name="List Bullet 4" w:semiHidden="1" w:unhideWhenUsed="1"/>
-    <w:lsdException w:name="List Bullet 5" w:semiHidden="1" w:unhideWhenUsed="1"/>
-    <w:lsdException w:name="List Number 2" w:semiHidden="1" w:unhideWhenUsed="1"/>
-    <w:lsdException w:name="List Number 3" w:semiHidden="1" w:unhideWhenUsed="1"/>
-    <w:lsdException w:name="List Number 4" w:semiHidden="1" w:unhideWhenUsed="1"/>
-    <w:lsdException w:name="List Number 5" w:semiHidden="1" w:unhideWhenUsed="1"/>
-    <w:lsdException w:name="Title" w:uiPriority="10" w:qFormat="1"/>
-    <w:lsdException w:name="Closing" w:semiHidden="1" w:unhideWhenUsed="1"/>
-    <w:lsdException w:name="Signature" w:semiHidden="1" w:unhideWhenUsed="1"/>
-    <w:lsdException w:name="Default Paragraph Font" w:semiHidden="1" w:uiPriority="1" w:unhideWhenUsed="1"/>
-    <w:lsdException w:name="Body Text" w:semiHidden="1" w:unhideWhenUsed="1"/>
-    <w:lsdException w:name="Body Text Indent" w:semiHidden="1" w:unhideWhenUsed="1"/>
-    <w:lsdException w:name="List Continue" w:semiHidden="1" w:unhideWhenUsed="1"/>
-    <w:lsdException w:name="List Continue 2" w:semiHidden="1" w:unhideWhenUsed="1"/>
-    <w:lsdException w:name="List Continue 3" w:semiHidden="1" w:unhideWhenUsed="1"/>
-    <w:lsdException w:name="List Continue 4" w:semiHidden="1" w:unhideWhenUsed="1"/>
-    <w:lsdException w:name="List Continue 5" w:semiHidden="1" w:unhideWhenUsed="1"/>
-    <w:lsdException w:name="Message Header" w:semiHidden="1" w:unhideWhenUsed="1"/>
-    <w:lsdException w:name="Subtitle" w:uiPriority="11" w:qFormat="1"/>
-    <w:lsdException w:name="Salutation" w:semiHidden="1" w:unhideWhenUsed="1"/>
-    <w:lsdException w:name="Date" w:semiHidden="1" w:unhideWhenUsed="1"/>
-    <w:lsdException w:name="Body Text First Indent" w:semiHidden="1" w:unhideWhenUsed="1"/>
-    <w:lsdException w:name="Body Text First Indent 2" w:semiHidden="1" w:unhideWhenUsed="1"/>
-    <w:lsdException w:name="Note Heading" w:semiHidden="1" w:unhideWhenUsed="1"/>
-    <w:lsdException w:name="Body Text 2" w:semiHidden="1" w:unhideWhenUsed="1"/>
-    <w:lsdException w:name="Body Text 3" w:semiHidden="1" w:unhideWhenUsed="1"/>
-    <w:lsdException w:name="Body Text Indent 2" w:semiHidden="1" w:unhideWhenUsed="1"/>
-    <w:lsdException w:name="Body Text Indent 3" w:semiHidden="1" w:unhideWhenUsed="1"/>
-    <w:lsdException w:name="Block Text" w:semiHidden="1" w:unhideWhenUsed="1"/>
-    <w:lsdException w:name="Hyperlink" w:semiHidden="1" w:unhideWhenUsed="1"/>
-    <w:lsdException w:name="FollowedHyperlink" w:semiHidden="1" w:unhideWhenUsed="1"/>
-    <w:lsdException w:name="Strong" w:uiPriority="22" w:qFormat="1"/>
-    <w:lsdException w:name="Emphasis" w:uiPriority="20" w:qFormat="1"/>
-    <w:lsdException w:name="Document Map" w:semiHidden="1" w:unhideWhenUsed="1"/>
-    <w:lsdException w:name="Plain Text" w:semiHidden="1" w:unhideWhenUsed="1"/>
-    <w:lsdException w:name="E-mail Signature" w:semiHidden="1" w:unhideWhenUsed="1"/>
-    <w:lsdException w:name="HTML Top of Form" w:semiHidden="1" w:unhideWhenUsed="1"/>
-    <w:lsdException w:name="HTML Bottom of Form" w:semiHidden="1" w:unhideWhenUsed="1"/>
-    <w:lsdException w:name="Normal (Web)" w:semiHidden="1" w:unhideWhenUsed="1"/>
-    <w:lsdException w:name="HTML Acronym" w:semiHidden="1" w:unhideWhenUsed="1"/>
-    <w:lsdException w:name="HTML Address" w:semiHidden="1" w:unhideWhenUsed="1"/>
-    <w:lsdException w:name="HTML Cite" w:semiHidden="1" w:unhideWhenUsed="1"/>
-    <w:lsdException w:name="HTML Code" w:semiHidden="1" w:unhideWhenUsed="1"/>
-    <w:lsdException w:name="HTML Definition" w:semiHidden="1" w:unhideWhenUsed="1"/>
-    <w:lsdException w:name="HTML Keyboard" w:semiHidden="1" w:unhideWhenUsed="1"/>
-    <w:lsdException w:name="HTML Preformatted" w:semiHidden="1" w:unhideWhenUsed="1"/>
-    <w:lsdException w:name="HTML Sample" w:semiHidden="1" w:unhideWhenUsed="1"/>
-    <w:lsdException w:name="HTML Typewriter" w:semiHidden="1" w:unhideWhenUsed="1"/>
-    <w:lsdException w:name="HTML Variable" w:semiHidden="1" w:unhideWhenUsed="1"/>
-    <w:lsdException w:name="Normal Table" w:semiHidden="1" w:unhideWhenUsed="1"/>
-    <w:lsdException w:name="annotation subject" w:semiHidden="1" w:unhideWhenUsed="1"/>
-    <w:lsdException w:name="No List" w:semiHidden="1" w:unhideWhenUsed="1"/>
-    <w:lsdException w:name="Outline List 1" w:semiHidden="1" w:unhideWhenUsed="1"/>
-    <w:lsdException w:name="Outline List 2" w:semiHidden="1" w:unhideWhenUsed="1"/>
-    <w:lsdException w:name="Outline List 3" w:semiHidden="1" w:unhideWhenUsed="1"/>
-    <w:lsdException w:name="Table Simple 1" w:semiHidden="1" w:unhideWhenUsed="1"/>
-    <w:lsdException w:name="Table Simple 2" w:semiHidden="1" w:unhideWhenUsed="1"/>
-    <w:lsdException w:name="Table Simple 3" w:semiHidden="1" w:unhideWhenUsed="1"/>
-    <w:lsdException w:name="Table Classic 1" w:semiHidden="1" w:unhideWhenUsed="1"/>
-    <w:lsdException w:name="Table Classic 2" w:semiHidden="1" w:unhideWhenUsed="1"/>
-    <w:lsdException w:name="Table Classic 3" w:semiHidden="1" w:unhideWhenUsed="1"/>
-    <w:lsdException w:name="Table Classic 4" w:semiHidden="1" w:unhideWhenUsed="1"/>
-    <w:lsdException w:name="Table Colorful 1" w:semiHidden="1" w:unhideWhenUsed="1"/>
-    <w:lsdException w:name="Table Colorful 2" w:semiHidden="1" w:unhideWhenUsed="1"/>
-    <w:lsdException w:name="Table Colorful 3" w:semiHidden="1" w:unhideWhenUsed="1"/>
-    <w:lsdException w:name="Table Columns 1" w:semiHidden="1" w:unhideWhenUsed="1"/>
-    <w:lsdException w:name="Table Columns 2" w:semiHidden="1" w:unhideWhenUsed="1"/>
-    <w:lsdException w:name="Table Columns 3" w:semiHidden="1" w:unhideWhenUsed="1"/>
-    <w:lsdException w:name="Table Columns 4" w:semiHidden="1" w:unhideWhenUsed="1"/>
-    <w:lsdException w:name="Table Columns 5" w:semiHidden="1" w:unhideWhenUsed="1"/>
-    <w:lsdException w:name="Table Grid 1" w:semiHidden="1" w:unhideWhenUsed="1"/>
-    <w:lsdException w:name="Table Grid 2" w:semiHidden="1" w:unhideWhenUsed="1"/>
-    <w:lsdException w:name="Table Grid 3" w:semiHidden="1" w:unhideWhenUsed="1"/>
-    <w:lsdException w:name="Table Grid 4" w:semiHidden="1" w:unhideWhenUsed="1"/>
-    <w:lsdException w:name="Table Grid 5" w:semiHidden="1" w:unhideWhenUsed="1"/>
-    <w:lsdException w:name="Table Grid 6" w:semiHidden="1" w:unhideWhenUsed="1"/>
-    <w:lsdException w:name="Table Grid 7" w:semiHidden="1" w:unhideWhenUsed="1"/>
-    <w:lsdException w:name="Table Grid 8" w:semiHidden="1" w:unhideWhenUsed="1"/>
-    <w:lsdException w:name="Table List 1" w:semiHidden="1" w:unhideWhenUsed="1"/>
-    <w:lsdException w:name="Table List 2" w:semiHidden="1" w:unhideWhenUsed="1"/>
-    <w:lsdException w:name="Table List 3" w:semiHidden="1" w:unhideWhenUsed="1"/>
-    <w:lsdException w:name="Table List 4" w:semiHidden="1" w:unhideWhenUsed="1"/>
-    <w:lsdException w:name="Table List 5" w:semiHidden="1" w:unhideWhenUsed="1"/>
-    <w:lsdException w:name="Table List 6" w:semiHidden="1" w:unhideWhenUsed="1"/>
-    <w:lsdException w:name="Table List 7" w:semiHidden="1" w:unhideWhenUsed="1"/>
-    <w:lsdException w:name="Table List 8" w:semiHidden="1" w:unhideWhenUsed="1"/>
-    <w:lsdException w:name="Table 3D effects 1" w:semiHidden="1" w:unhideWhenUsed="1"/>
-    <w:lsdException w:name="Table 3D effects 2" w:semiHidden="1" w:unhideWhenUsed="1"/>
-    <w:lsdException w:name="Table 3D effects 3" w:semiHidden="1" w:unhideWhenUsed="1"/>
-    <w:lsdException w:name="Table Contemporary" w:semiHidden="1" w:unhideWhenUsed="1"/>
-    <w:lsdException w:name="Table Elegant" w:semiHidden="1" w:unhideWhenUsed="1"/>
-    <w:lsdException w:name="Table Professional" w:semiHidden="1" w:unhideWhenUsed="1"/>
-    <w:lsdException w:name="Table Subtle 1" w:semiHidden="1" w:unhideWhenUsed="1"/>
-    <w:lsdException w:name="Table Subtle 2" w:semiHidden="1" w:unhideWhenUsed="1"/>
-    <w:lsdException w:name="Table Web 1" w:semiHidden="1" w:unhideWhenUsed="1"/>
-    <w:lsdException w:name="Table Web 2" w:semiHidden="1" w:unhideWhenUsed="1"/>
-    <w:lsdException w:name="Table Web 3" w:semiHidden="1" w:unhideWhenUsed="1"/>
-    <w:lsdException w:name="Balloon Text" w:semiHidden="1" w:unhideWhenUsed="1"/>
-    <w:lsdException w:name="Table Grid" w:uiPriority="39"/>
-    <w:lsdException w:name="Table Theme" w:semiHidden="1" w:unhideWhenUsed="1"/>
-    <w:lsdException w:name="Note Level 1" w:semiHidden="1" w:unhideWhenUsed="1"/>
-    <w:lsdException w:name="Note Level 2" w:semiHidden="1" w:unhideWhenUsed="1"/>
-    <w:lsdException w:name="Note Level 3" w:semiHidden="1" w:unhideWhenUsed="1"/>
-    <w:lsdException w:name="Note Level 4" w:semiHidden="1" w:unhideWhenUsed="1"/>
-    <w:lsdException w:name="Note Level 5" w:semiHidden="1" w:unhideWhenUsed="1"/>
-    <w:lsdException w:name="Note Level 6" w:semiHidden="1" w:unhideWhenUsed="1"/>
-    <w:lsdException w:name="Note Level 7" w:semiHidden="1" w:unhideWhenUsed="1"/>
-    <w:lsdException w:name="Note Level 8" w:semiHidden="1" w:unhideWhenUsed="1"/>
-    <w:lsdException w:name="Note Level 9" w:semiHidden="1" w:unhideWhenUsed="1"/>
-    <w:lsdException w:name="Placeholder Text" w:semiHidden="1"/>
-    <w:lsdException w:name="No Spacing" w:uiPriority="1" w:qFormat="1"/>
-    <w:lsdException w:name="Light Shading" w:uiPriority="60"/>
-    <w:lsdException w:name="Light List" w:uiPriority="61"/>
-    <w:lsdException w:name="Light Grid" w:uiPriority="62"/>
-    <w:lsdException w:name="Medium Shading 1" w:uiPriority="63"/>
-    <w:lsdException w:name="Medium Shading 2" w:uiPriority="64"/>
-    <w:lsdException w:name="Medium List 1" w:uiPriority="65"/>
-    <w:lsdException w:name="Medium List 2" w:uiPriority="66"/>
-    <w:lsdException w:name="Medium Grid 1" w:uiPriority="67"/>
-    <w:lsdException w:name="Medium Grid 2" w:uiPriority="68"/>
-    <w:lsdException w:name="Medium Grid 3" w:uiPriority="69"/>
-    <w:lsdException w:name="Dark List" w:uiPriority="70"/>
-    <w:lsdException w:name="Colorful Shading" w:uiPriority="71"/>
-    <w:lsdException w:name="Colorful List" w:uiPriority="72"/>
-    <w:lsdException w:name="Colorful Grid" w:uiPriority="73"/>
-    <w:lsdException w:name="Light Shading Accent 1" w:uiPriority="60"/>
-    <w:lsdException w:name="Light List Accent 1" w:uiPriority="61"/>
-    <w:lsdException w:name="Light Grid Accent 1" w:uiPriority="62"/>
-    <w:lsdException w:name="Medium Shading 1 Accent 1" w:uiPriority="63"/>
-    <w:lsdException w:name="Medium Shading 2 Accent 1" w:uiPriority="64"/>
-    <w:lsdException w:name="Medium List 1 Accent 1" w:uiPriority="65"/>
-    <w:lsdException w:name="Revision" w:semiHidden="1"/>
-    <w:lsdException w:name="List Paragraph" w:uiPriority="34" w:qFormat="1"/>
-    <w:lsdException w:name="Quote" w:uiPriority="29" w:qFormat="1"/>
-    <w:lsdException w:name="Intense Quote" w:uiPriority="30" w:qFormat="1"/>
-    <w:lsdException w:name="Medium List 2 Accent 1" w:uiPriority="66"/>
-    <w:lsdException w:name="Medium Grid 1 Accent 1" w:uiPriority="67"/>
-    <w:lsdException w:name="Medium Grid 2 Accent 1" w:uiPriority="68"/>
-    <w:lsdException w:name="Medium Grid 3 Accent 1" w:uiPriority="69"/>
-    <w:lsdException w:name="Dark List Accent 1" w:uiPriority="70"/>
-    <w:lsdException w:name="Colorful Shading Accent 1" w:uiPriority="71"/>
-    <w:lsdException w:name="Colorful List Accent 1" w:uiPriority="72"/>
-    <w:lsdException w:name="Colorful Grid Accent 1" w:uiPriority="73"/>
-    <w:lsdException w:name="Light Shading Accent 2" w:uiPriority="60"/>
-    <w:lsdException w:name="Light List Accent 2" w:uiPriority="61"/>
-    <w:lsdException w:name="Light Grid Accent 2" w:uiPriority="62"/>
-    <w:lsdException w:name="Medium Shading 1 Accent 2" w:uiPriority="63"/>
-    <w:lsdException w:name="Medium Shading 2 Accent 2" w:uiPriority="64"/>
-    <w:lsdException w:name="Medium List 1 Accent 2" w:uiPriority="65"/>
-    <w:lsdException w:name="Medium List 2 Accent 2" w:uiPriority="66"/>
-    <w:lsdException w:name="Medium Grid 1 Accent 2" w:uiPriority="67"/>
-    <w:lsdException w:name="Medium Grid 2 Accent 2" w:uiPriority="68"/>
-    <w:lsdException w:name="Medium Grid 3 Accent 2" w:uiPriority="69"/>
-    <w:lsdException w:name="Dark List Accent 2" w:uiPriority="70"/>
-    <w:lsdException w:name="Colorful Shading Accent 2" w:uiPriority="71"/>
-    <w:lsdException w:name="Colorful List Accent 2" w:uiPriority="72"/>
-    <w:lsdException w:name="Colorful Grid Accent 2" w:uiPriority="73"/>
-    <w:lsdException w:name="Light Shading Accent 3" w:uiPriority="60"/>
-    <w:lsdException w:name="Light List Accent 3" w:uiPriority="61"/>
-    <w:lsdException w:name="Light Grid Accent 3" w:uiPriority="62"/>
-    <w:lsdException w:name="Medium Shading 1 Accent 3" w:uiPriority="63"/>
-    <w:lsdException w:name="Medium Shading 2 Accent 3" w:uiPriority="64"/>
-    <w:lsdException w:name="Medium List 1 Accent 3" w:uiPriority="65"/>
-    <w:lsdException w:name="Medium List 2 Accent 3" w:uiPriority="66"/>
-    <w:lsdException w:name="Medium Grid 1 Accent 3" w:uiPriority="67"/>
-    <w:lsdException w:name="Medium Grid 2 Accent 3" w:uiPriority="68"/>
-    <w:lsdException w:name="Medium Grid 3 Accent 3" w:uiPriority="69"/>
-    <w:lsdException w:name="Dark List Accent 3" w:uiPriority="70"/>
-    <w:lsdException w:name="Colorful Shading Accent 3" w:uiPriority="71"/>
-    <w:lsdException w:name="Colorful List Accent 3" w:uiPriority="72"/>
-    <w:lsdException w:name="Colorful Grid Accent 3" w:uiPriority="73"/>
-    <w:lsdException w:name="Light Shading Accent 4" w:uiPriority="60"/>
-    <w:lsdException w:name="Light List Accent 4" w:uiPriority="61"/>
-    <w:lsdException w:name="Light Grid Accent 4" w:uiPriority="62"/>
-    <w:lsdException w:name="Medium Shading 1 Accent 4" w:uiPriority="63"/>
-    <w:lsdException w:name="Medium Shading 2 Accent 4" w:uiPriority="64"/>
-    <w:lsdException w:name="Medium List 1 Accent 4" w:uiPriority="65"/>
-    <w:lsdException w:name="Medium List 2 Accent 4" w:uiPriority="66"/>
-    <w:lsdException w:name="Medium Grid 1 Accent 4" w:uiPriority="67"/>
-    <w:lsdException w:name="Medium Grid 2 Accent 4" w:uiPriority="68"/>
-    <w:lsdException w:name="Medium Grid 3 Accent 4" w:uiPriority="69"/>
-    <w:lsdException w:name="Dark List Accent 4" w:uiPriority="70"/>
-    <w:lsdException w:name="Colorful Shading Accent 4" w:uiPriority="71"/>
-    <w:lsdException w:name="Colorful List Accent 4" w:uiPriority="72"/>
-    <w:lsdException w:name="Colorful Grid Accent 4" w:uiPriority="73"/>
-    <w:lsdException w:name="Light Shading Accent 5" w:uiPriority="60"/>
-    <w:lsdException w:name="Light List Accent 5" w:uiPriority="61"/>
-    <w:lsdException w:name="Light Grid Accent 5" w:uiPriority="62"/>
-    <w:lsdException w:name="Medium Shading 1 Accent 5" w:uiPriority="63"/>
-    <w:lsdException w:name="Medium Shading 2 Accent 5" w:uiPriority="64"/>
-    <w:lsdException w:name="Medium List 1 Accent 5" w:uiPriority="65"/>
-    <w:lsdException w:name="Medium List 2 Accent 5" w:uiPriority="66"/>
-    <w:lsdException w:name="Medium Grid 1 Accent 5" w:uiPriority="67"/>
-    <w:lsdException w:name="Medium Grid 2 Accent 5" w:uiPriority="68"/>
-    <w:lsdException w:name="Medium Grid 3 Accent 5" w:uiPriority="69"/>
-    <w:lsdException w:name="Dark List Accent 5" w:uiPriority="70"/>
-    <w:lsdException w:name="Colorful Shading Accent 5" w:uiPriority="71"/>
-    <w:lsdException w:name="Colorful List Accent 5" w:uiPriority="72"/>
-    <w:lsdException w:name="Colorful Grid Accent 5" w:uiPriority="73"/>
-    <w:lsdException w:name="Light Shading Accent 6" w:uiPriority="60"/>
-    <w:lsdException w:name="Light List Accent 6" w:uiPriority="61"/>
-    <w:lsdException w:name="Light Grid Accent 6" w:uiPriority="62"/>
-    <w:lsdException w:name="Medium Shading 1 Accent 6" w:uiPriority="63"/>
-    <w:lsdException w:name="Medium Shading 2 Accent 6" w:uiPriority="64"/>
-    <w:lsdException w:name="Medium List 1 Accent 6" w:uiPriority="65"/>
-    <w:lsdException w:name="Medium List 2 Accent 6" w:uiPriority="66"/>
-    <w:lsdException w:name="Medium Grid 1 Accent 6" w:uiPriority="67"/>
-    <w:lsdException w:name="Medium Grid 2 Accent 6" w:uiPriority="68"/>
-    <w:lsdException w:name="Medium Grid 3 Accent 6" w:uiPriority="69"/>
-    <w:lsdException w:name="Dark List Accent 6" w:uiPriority="70"/>
-    <w:lsdException w:name="Colorful Shading Accent 6" w:uiPriority="71"/>
-    <w:lsdException w:name="Colorful List Accent 6" w:uiPriority="72"/>
-    <w:lsdException w:name="Colorful Grid Accent 6" w:uiPriority="73"/>
-    <w:lsdException w:name="Subtle Emphasis" w:uiPriority="19" w:qFormat="1"/>
-    <w:lsdException w:name="Intense Emphasis" w:uiPriority="21" w:qFormat="1"/>
-    <w:lsdException w:name="Subtle Reference" w:uiPriority="31" w:qFormat="1"/>
-    <w:lsdException w:name="Intense Reference" w:uiPriority="32" w:qFormat="1"/>
-    <w:lsdException w:name="Book Title" w:uiPriority="33" w:qFormat="1"/>
-    <w:lsdException w:name="Bibliography" w:semiHidden="1" w:uiPriority="37" w:unhideWhenUsed="1"/>
-    <w:lsdException w:name="TOC Heading" w:semiHidden="1" w:uiPriority="39" w:unhideWhenUsed="1" w:qFormat="1"/>
-    <w:lsdException w:name="Plain Table 1" w:uiPriority="41"/>
-    <w:lsdException w:name="Plain Table 2" w:uiPriority="42"/>
-    <w:lsdException w:name="Plain Table 3" w:uiPriority="43"/>
-    <w:lsdException w:name="Plain Table 4" w:uiPriority="44"/>
-    <w:lsdException w:name="Plain Table 5" w:uiPriority="45"/>
-    <w:lsdException w:name="Grid Table Light" w:uiPriority="40"/>
-    <w:lsdException w:name="Grid Table 1 Light" w:uiPriority="46"/>
-    <w:lsdException w:name="Grid Table 2" w:uiPriority="47"/>
-    <w:lsdException w:name="Grid Table 3" w:uiPriority="48"/>
-    <w:lsdException w:name="Grid Table 4" w:uiPriority="49"/>
-    <w:lsdException w:name="Grid Table 5 Dark" w:uiPriority="50"/>
-    <w:lsdException w:name="Grid Table 6 Colorful" w:uiPriority="51"/>
-    <w:lsdException w:name="Grid Table 7 Colorful" w:uiPriority="52"/>
-    <w:lsdException w:name="Grid Table 1 Light Accent 1" w:uiPriority="46"/>
-    <w:lsdException w:name="Grid Table 2 Accent 1" w:uiPriority="47"/>
-    <w:lsdException w:name="Grid Table 3 Accent 1" w:uiPriority="48"/>
-    <w:lsdException w:name="Grid Table 4 Accent 1" w:uiPriority="49"/>
-    <w:lsdException w:name="Grid Table 5 Dark Accent 1" w:uiPriority="50"/>
-    <w:lsdException w:name="Grid Table 6 Colorful Accent 1" w:uiPriority="51"/>
-    <w:lsdException w:name="Grid Table 7 Colorful Accent 1" w:uiPriority="52"/>
-    <w:lsdException w:name="Grid Table 1 Light Accent 2" w:uiPriority="46"/>
-    <w:lsdException w:name="Grid Table 2 Accent 2" w:uiPriority="47"/>
-    <w:lsdException w:name="Grid Table 3 Accent 2" w:uiPriority="48"/>
-    <w:lsdException w:name="Grid Table 4 Accent 2" w:uiPriority="49"/>
-    <w:lsdException w:name="Grid Table 5 Dark Accent 2" w:uiPriority="50"/>
-    <w:lsdException w:name="Grid Table 6 Colorful Accent 2" w:uiPriority="51"/>
-    <w:lsdException w:name="Grid Table 7 Colorful Accent 2" w:uiPriority="52"/>
-    <w:lsdException w:name="Grid Table 1 Light Accent 3" w:uiPriority="46"/>
-    <w:lsdException w:name="Grid Table 2 Accent 3" w:uiPriority="47"/>
-    <w:lsdException w:name="Grid Table 3 Accent 3" w:uiPriority="48"/>
-    <w:lsdException w:name="Grid Table 4 Accent 3" w:uiPriority="49"/>
-    <w:lsdException w:name="Grid Table 5 Dark Accent 3" w:uiPriority="50"/>
-    <w:lsdException w:name="Grid Table 6 Colorful Accent 3" w:uiPriority="51"/>
-    <w:lsdException w:name="Grid Table 7 Colorful Accent 3" w:uiPriority="52"/>
-    <w:lsdException w:name="Grid Table 1 Light Accent 4" w:uiPriority="46"/>
-    <w:lsdException w:name="Grid Table 2 Accent 4" w:uiPriority="47"/>
-    <w:lsdException w:name="Grid Table 3 Accent 4" w:uiPriority="48"/>
-    <w:lsdException w:name="Grid Table 4 Accent 4" w:uiPriority="49"/>
-    <w:lsdException w:name="Grid Table 5 Dark Accent 4" w:uiPriority="50"/>
-    <w:lsdException w:name="Grid Table 6 Colorful Accent 4" w:uiPriority="51"/>
-    <w:lsdException w:name="Grid Table 7 Colorful Accent 4" w:uiPriority="52"/>
-    <w:lsdException w:name="Grid Table 1 Light Accent 5" w:uiPriority="46"/>
-    <w:lsdException w:name="Grid Table 2 Accent 5" w:uiPriority="47"/>
-    <w:lsdException w:name="Grid Table 3 Accent 5" w:uiPriority="48"/>
-    <w:lsdException w:name="Grid Table 4 Accent 5" w:uiPriority="49"/>
-    <w:lsdException w:name="Grid Table 5 Dark Accent 5" w:uiPriority="50"/>
-    <w:lsdException w:name="Grid Table 6 Colorful Accent 5" w:uiPriority="51"/>
-    <w:lsdException w:name="Grid Table 7 Colorful Accent 5" w:uiPriority="52"/>
-    <w:lsdException w:name="Grid Table 1 Light Accent 6" w:uiPriority="46"/>
-    <w:lsdException w:name="Grid Table 2 Accent 6" w:uiPriority="47"/>
-    <w:lsdException w:name="Grid Table 3 Accent 6" w:uiPriority="48"/>
-    <w:lsdException w:name="Grid Table 4 Accent 6" w:uiPriority="49"/>
-    <w:lsdException w:name="Grid Table 5 Dark Accent 6" w:uiPriority="50"/>
-    <w:lsdException w:name="Grid Table 6 Colorful Accent 6" w:uiPriority="51"/>
-    <w:lsdException w:name="Grid Table 7 Colorful Accent 6" w:uiPriority="52"/>
-    <w:lsdException w:name="List Table 1 Light" w:uiPriority="46"/>
-    <w:lsdException w:name="List Table 2" w:uiPriority="47"/>
-    <w:lsdException w:name="List Table 3" w:uiPriority="48"/>
-    <w:lsdException w:name="List Table 4" w:uiPriority="49"/>
-    <w:lsdException w:name="List Table 5 Dark" w:uiPriority="50"/>
-    <w:lsdException w:name="List Table 6 Colorful" w:uiPriority="51"/>
-    <w:lsdException w:name="List Table 7 Colorful" w:uiPriority="52"/>
-    <w:lsdException w:name="List Table 1 Light Accent 1" w:uiPriority="46"/>
-    <w:lsdException w:name="List Table 2 Accent 1" w:uiPriority="47"/>
-    <w:lsdException w:name="List Table 3 Accent 1" w:uiPriority="48"/>
-    <w:lsdException w:name="List Table 4 Accent 1" w:uiPriority="49"/>
-    <w:lsdException w:name="List Table 5 Dark Accent 1" w:uiPriority="50"/>
-    <w:lsdException w:name="List Table 6 Colorful Accent 1" w:uiPriority="51"/>
-    <w:lsdException w:name="List Table 7 Colorful Accent 1" w:uiPriority="52"/>
-    <w:lsdException w:name="List Table 1 Light Accent 2" w:uiPriority="46"/>
-    <w:lsdException w:name="List Table 2 Accent 2" w:uiPriority="47"/>
-    <w:lsdException w:name="List Table 3 Accent 2" w:uiPriority="48"/>
-    <w:lsdException w:name="List Table 4 Accent 2" w:uiPriority="49"/>
-    <w:lsdException w:name="List Table 5 Dark Accent 2" w:uiPriority="50"/>
-    <w:lsdException w:name="List Table 6 Colorful Accent 2" w:uiPriority="51"/>
-    <w:lsdException w:name="List Table 7 Colorful Accent 2" w:uiPriority="52"/>
-    <w:lsdException w:name="List Table 1 Light Accent 3" w:uiPriority="46"/>
-    <w:lsdException w:name="List Table 2 Accent 3" w:uiPriority="47"/>
-    <w:lsdException w:name="List Table 3 Accent 3" w:uiPriority="48"/>
-    <w:lsdException w:name="List Table 4 Accent 3" w:uiPriority="49"/>
-    <w:lsdException w:name="List Table 5 Dark Accent 3" w:uiPriority="50"/>
-    <w:lsdException w:name="List Table 6 Colorful Accent 3" w:uiPriority="51"/>
-    <w:lsdException w:name="List Table 7 Colorful Accent 3" w:uiPriority="52"/>
-    <w:lsdException w:name="List Table 1 Light Accent 4" w:uiPriority="46"/>
-    <w:lsdException w:name="List Table 2 Accent 4" w:uiPriority="47"/>
-    <w:lsdException w:name="List Table 3 Accent 4" w:uiPriority="48"/>
-    <w:lsdException w:name="List Table 4 Accent 4" w:uiPriority="49"/>
-    <w:lsdException w:name="List Table 5 Dark Accent 4" w:uiPriority="50"/>
-    <w:lsdException w:name="List Table 6 Colorful Accent 4" w:uiPriority="51"/>
-    <w:lsdException w:name="List Table 7 Colorful Accent 4" w:uiPriority="52"/>
-    <w:lsdException w:name="List Table 1 Light Accent 5" w:uiPriority="46"/>
-    <w:lsdException w:name="List Table 2 Accent 5" w:uiPriority="47"/>
-    <w:lsdException w:name="List Table 3 Accent 5" w:uiPriority="48"/>
-    <w:lsdException w:name="List Table 4 Accent 5" w:uiPriority="49"/>
-    <w:lsdException w:name="List Table 5 Dark Accent 5" w:uiPriority="50"/>
-    <w:lsdException w:name="List Table 6 Colorful Accent 5" w:uiPriority="51"/>
-    <w:lsdException w:name="List Table 7 Colorful Accent 5" w:uiPriority="52"/>
-    <w:lsdException w:name="List Table 1 Light Accent 6" w:uiPriority="46"/>
-    <w:lsdException w:name="List Table 2 Accent 6" w:uiPriority="47"/>
-    <w:lsdException w:name="List Table 3 Accent 6" w:uiPriority="48"/>
-    <w:lsdException w:name="List Table 4 Accent 6" w:uiPriority="49"/>
-    <w:lsdException w:name="List Table 5 Dark Accent 6" w:uiPriority="50"/>
-    <w:lsdException w:name="List Table 6 Colorful Accent 6" w:uiPriority="51"/>
-    <w:lsdException w:name="List Table 7 Colorful Accent 6" w:uiPriority="52"/>
-    <w:lsdException w:name="Mention" w:semiHidden="1" w:unhideWhenUsed="1"/>
-    <w:lsdException w:name="Smart Hyperlink" w:semiHidden="1" w:unhideWhenUsed="1"/>
+  <w:latentStyles w:defLockedState="0" w:defUIPriority="99" w:defSemiHidden="1" w:defUnhideWhenUsed="1" w:defQFormat="0" w:count="267">
+    <w:lsdException w:name="Normal" w:semiHidden="0" w:uiPriority="0" w:unhideWhenUsed="0" w:qFormat="1"/>
+    <w:lsdException w:name="heading 1" w:semiHidden="0" w:uiPriority="9" w:unhideWhenUsed="0" w:qFormat="1"/>
+    <w:lsdException w:name="heading 2" w:uiPriority="9" w:qFormat="1"/>
+    <w:lsdException w:name="heading 3" w:uiPriority="9" w:qFormat="1"/>
+    <w:lsdException w:name="heading 4" w:uiPriority="9" w:qFormat="1"/>
+    <w:lsdException w:name="heading 5" w:uiPriority="9" w:qFormat="1"/>
+    <w:lsdException w:name="heading 6" w:uiPriority="9" w:qFormat="1"/>
+    <w:lsdException w:name="heading 7" w:uiPriority="9" w:qFormat="1"/>
+    <w:lsdException w:name="heading 8" w:uiPriority="9" w:qFormat="1"/>
+    <w:lsdException w:name="heading 9" w:uiPriority="9" w:qFormat="1"/>
+    <w:lsdException w:name="toc 1" w:uiPriority="39"/>
+    <w:lsdException w:name="toc 2" w:uiPriority="39"/>
+    <w:lsdException w:name="toc 3" w:uiPriority="39"/>
+    <w:lsdException w:name="toc 4" w:uiPriority="39"/>
+    <w:lsdException w:name="toc 5" w:uiPriority="39"/>
+    <w:lsdException w:name="toc 6" w:uiPriority="39"/>
+    <w:lsdException w:name="toc 7" w:uiPriority="39"/>
+    <w:lsdException w:name="toc 8" w:uiPriority="39"/>
+    <w:lsdException w:name="toc 9" w:uiPriority="39"/>
+    <w:lsdException w:name="caption" w:uiPriority="35" w:qFormat="1"/>
+    <w:lsdException w:name="Title" w:semiHidden="0" w:uiPriority="10" w:unhideWhenUsed="0" w:qFormat="1"/>
+    <w:lsdException w:name="Default Paragraph Font" w:uiPriority="1"/>
+    <w:lsdException w:name="Subtitle" w:semiHidden="0" w:uiPriority="11" w:unhideWhenUsed="0" w:qFormat="1"/>
+    <w:lsdException w:name="Strong" w:semiHidden="0" w:uiPriority="22" w:unhideWhenUsed="0" w:qFormat="1"/>
+    <w:lsdException w:name="Emphasis" w:semiHidden="0" w:uiPriority="20" w:unhideWhenUsed="0" w:qFormat="1"/>
+    <w:lsdException w:name="Table Grid" w:semiHidden="0" w:uiPriority="39" w:unhideWhenUsed="0"/>
+    <w:lsdException w:name="Placeholder Text" w:unhideWhenUsed="0"/>
+    <w:lsdException w:name="No Spacing" w:semiHidden="0" w:uiPriority="1" w:unhideWhenUsed="0" w:qFormat="1"/>
+    <w:lsdException w:name="Light Shading" w:semiHidden="0" w:uiPriority="60" w:unhideWhenUsed="0"/>
+    <w:lsdException w:name="Light List" w:semiHidden="0" w:uiPriority="61" w:unhideWhenUsed="0"/>
+    <w:lsdException w:name="Light Grid" w:semiHidden="0" w:uiPriority="62" w:unhideWhenUsed="0"/>
+    <w:lsdException w:name="Medium Shading 1" w:semiHidden="0" w:uiPriority="63" w:unhideWhenUsed="0"/>
+    <w:lsdException w:name="Medium Shading 2" w:semiHidden="0" w:uiPriority="64" w:unhideWhenUsed="0"/>
+    <w:lsdException w:name="Medium List 1" w:semiHidden="0" w:uiPriority="65" w:unhideWhenUsed="0"/>
+    <w:lsdException w:name="Medium List 2" w:semiHidden="0" w:uiPriority="66" w:unhideWhenUsed="0"/>
+    <w:lsdException w:name="Medium Grid 1" w:semiHidden="0" w:uiPriority="67" w:unhideWhenUsed="0"/>
+    <w:lsdException w:name="Medium Grid 2" w:semiHidden="0" w:uiPriority="68" w:unhideWhenUsed="0"/>
+    <w:lsdException w:name="Medium Grid 3" w:semiHidden="0" w:uiPriority="69" w:unhideWhenUsed="0"/>
+    <w:lsdException w:name="Dark List" w:semiHidden="0" w:uiPriority="70" w:unhideWhenUsed="0"/>
+    <w:lsdException w:name="Colorful Shading" w:semiHidden="0" w:uiPriority="71" w:unhideWhenUsed="0"/>
+    <w:lsdException w:name="Colorful List" w:semiHidden="0" w:uiPriority="72" w:unhideWhenUsed="0"/>
+    <w:lsdException w:name="Colorful Grid" w:semiHidden="0" w:uiPriority="73" w:unhideWhenUsed="0"/>
+    <w:lsdException w:name="Light Shading Accent 1" w:semiHidden="0" w:uiPriority="60" w:unhideWhenUsed="0"/>
+    <w:lsdException w:name="Light List Accent 1" w:semiHidden="0" w:uiPriority="61" w:unhideWhenUsed="0"/>
+    <w:lsdException w:name="Light Grid Accent 1" w:semiHidden="0" w:uiPriority="62" w:unhideWhenUsed="0"/>
+    <w:lsdException w:name="Medium Shading 1 Accent 1" w:semiHidden="0" w:uiPriority="63" w:unhideWhenUsed="0"/>
+    <w:lsdException w:name="Medium Shading 2 Accent 1" w:semiHidden="0" w:uiPriority="64" w:unhideWhenUsed="0"/>
+    <w:lsdException w:name="Medium List 1 Accent 1" w:semiHidden="0" w:uiPriority="65" w:unhideWhenUsed="0"/>
+    <w:lsdException w:name="Revision" w:unhideWhenUsed="0"/>
+    <w:lsdException w:name="List Paragraph" w:semiHidden="0" w:uiPriority="34" w:unhideWhenUsed="0" w:qFormat="1"/>
+    <w:lsdException w:name="Quote" w:semiHidden="0" w:uiPriority="29" w:unhideWhenUsed="0" w:qFormat="1"/>
+    <w:lsdException w:name="Intense Quote" w:semiHidden="0" w:uiPriority="30" w:unhideWhenUsed="0" w:qFormat="1"/>
+    <w:lsdException w:name="Medium List 2 Accent 1" w:semiHidden="0" w:uiPriority="66" w:unhideWhenUsed="0"/>
+    <w:lsdException w:name="Medium Grid 1 Accent 1" w:semiHidden="0" w:uiPriority="67" w:unhideWhenUsed="0"/>
+    <w:lsdException w:name="Medium Grid 2 Accent 1" w:semiHidden="0" w:uiPriority="68" w:unhideWhenUsed="0"/>
+    <w:lsdException w:name="Medium Grid 3 Accent 1" w:semiHidden="0" w:uiPriority="69" w:unhideWhenUsed="0"/>
+    <w:lsdException w:name="Dark List Accent 1" w:semiHidden="0" w:uiPriority="70" w:unhideWhenUsed="0"/>
+    <w:lsdException w:name="Colorful Shading Accent 1" w:semiHidden="0" w:uiPriority="71" w:unhideWhenUsed="0"/>
+    <w:lsdException w:name="Colorful List Accent 1" w:semiHidden="0" w:uiPriority="72" w:unhideWhenUsed="0"/>
+    <w:lsdException w:name="Colorful Grid Accent 1" w:semiHidden="0" w:uiPriority="73" w:unhideWhenUsed="0"/>
+    <w:lsdException w:name="Light Shading Accent 2" w:semiHidden="0" w:uiPriority="60" w:unhideWhenUsed="0"/>
+    <w:lsdException w:name="Light List Accent 2" w:semiHidden="0" w:uiPriority="61" w:unhideWhenUsed="0"/>
+    <w:lsdException w:name="Light Grid Accent 2" w:semiHidden="0" w:uiPriority="62" w:unhideWhenUsed="0"/>
+    <w:lsdException w:name="Medium Shading 1 Accent 2" w:semiHidden="0" w:uiPriority="63" w:unhideWhenUsed="0"/>
+    <w:lsdException w:name="Medium Shading 2 Accent 2" w:semiHidden="0" w:uiPriority="64" w:unhideWhenUsed="0"/>
+    <w:lsdException w:name="Medium List 1 Accent 2" w:semiHidden="0" w:uiPriority="65" w:unhideWhenUsed="0"/>
+    <w:lsdException w:name="Medium List 2 Accent 2" w:semiHidden="0" w:uiPriority="66" w:unhideWhenUsed="0"/>
+    <w:lsdException w:name="Medium Grid 1 Accent 2" w:semiHidden="0" w:uiPriority="67" w:unhideWhenUsed="0"/>
+    <w:lsdException w:name="Medium Grid 2 Accent 2" w:semiHidden="0" w:uiPriority="68" w:unhideWhenUsed="0"/>
+    <w:lsdException w:name="Medium Grid 3 Accent 2" w:semiHidden="0" w:uiPriority="69" w:unhideWhenUsed="0"/>
+    <w:lsdException w:name="Dark List Accent 2" w:semiHidden="0" w:uiPriority="70" w:unhideWhenUsed="0"/>
+    <w:lsdException w:name="Colorful Shading Accent 2" w:semiHidden="0" w:uiPriority="71" w:unhideWhenUsed="0"/>
+    <w:lsdException w:name="Colorful List Accent 2" w:semiHidden="0" w:uiPriority="72" w:unhideWhenUsed="0"/>
+    <w:lsdException w:name="Colorful Grid Accent 2" w:semiHidden="0" w:uiPriority="73" w:unhideWhenUsed="0"/>
+    <w:lsdException w:name="Light Shading Accent 3" w:semiHidden="0" w:uiPriority="60" w:unhideWhenUsed="0"/>
+    <w:lsdException w:name="Light List Accent 3" w:semiHidden="0" w:uiPriority="61" w:unhideWhenUsed="0"/>
+    <w:lsdException w:name="Light Grid Accent 3" w:semiHidden="0" w:uiPriority="62" w:unhideWhenUsed="0"/>
+    <w:lsdException w:name="Medium Shading 1 Accent 3" w:semiHidden="0" w:uiPriority="63" w:unhideWhenUsed="0"/>
+    <w:lsdException w:name="Medium Shading 2 Accent 3" w:semiHidden="0" w:uiPriority="64" w:unhideWhenUsed="0"/>
+    <w:lsdException w:name="Medium List 1 Accent 3" w:semiHidden="0" w:uiPriority="65" w:unhideWhenUsed="0"/>
+    <w:lsdException w:name="Medium List 2 Accent 3" w:semiHidden="0" w:uiPriority="66" w:unhideWhenUsed="0"/>
+    <w:lsdException w:name="Medium Grid 1 Accent 3" w:semiHidden="0" w:uiPriority="67" w:unhideWhenUsed="0"/>
+    <w:lsdException w:name="Medium Grid 2 Accent 3" w:semiHidden="0" w:uiPriority="68" w:unhideWhenUsed="0"/>
+    <w:lsdException w:name="Medium Grid 3 Accent 3" w:semiHidden="0" w:uiPriority="69" w:unhideWhenUsed="0"/>
+    <w:lsdException w:name="Dark List Accent 3" w:semiHidden="0" w:uiPriority="70" w:unhideWhenUsed="0"/>
+    <w:lsdException w:name="Colorful Shading Accent 3" w:semiHidden="0" w:uiPriority="71" w:unhideWhenUsed="0"/>
+    <w:lsdException w:name="Colorful List Accent 3" w:semiHidden="0" w:uiPriority="72" w:unhideWhenUsed="0"/>
+    <w:lsdException w:name="Colorful Grid Accent 3" w:semiHidden="0" w:uiPriority="73" w:unhideWhenUsed="0"/>
+    <w:lsdException w:name="Light Shading Accent 4" w:semiHidden="0" w:uiPriority="60" w:unhideWhenUsed="0"/>
+    <w:lsdException w:name="Light List Accent 4" w:semiHidden="0" w:uiPriority="61" w:unhideWhenUsed="0"/>
+    <w:lsdException w:name="Light Grid Accent 4" w:semiHidden="0" w:uiPriority="62" w:unhideWhenUsed="0"/>
+    <w:lsdException w:name="Medium Shading 1 Accent 4" w:semiHidden="0" w:uiPriority="63" w:unhideWhenUsed="0"/>
+    <w:lsdException w:name="Medium Shading 2 Accent 4" w:semiHidden="0" w:uiPriority="64" w:unhideWhenUsed="0"/>
+    <w:lsdException w:name="Medium List 1 Accent 4" w:semiHidden="0" w:uiPriority="65" w:unhideWhenUsed="0"/>
+    <w:lsdException w:name="Medium List 2 Accent 4" w:semiHidden="0" w:uiPriority="66" w:unhideWhenUsed="0"/>
+    <w:lsdException w:name="Medium Grid 1 Accent 4" w:semiHidden="0" w:uiPriority="67" w:unhideWhenUsed="0"/>
+    <w:lsdException w:name="Medium Grid 2 Accent 4" w:semiHidden="0" w:uiPriority="68" w:unhideWhenUsed="0"/>
+    <w:lsdException w:name="Medium Grid 3 Accent 4" w:semiHidden="0" w:uiPriority="69" w:unhideWhenUsed="0"/>
+    <w:lsdException w:name="Dark List Accent 4" w:semiHidden="0" w:uiPriority="70" w:unhideWhenUsed="0"/>
+    <w:lsdException w:name="Colorful Shading Accent 4" w:semiHidden="0" w:uiPriority="71" w:unhideWhenUsed="0"/>
+    <w:lsdException w:name="Colorful List Accent 4" w:semiHidden="0" w:uiPriority="72" w:unhideWhenUsed="0"/>
+    <w:lsdException w:name="Colorful Grid Accent 4" w:semiHidden="0" w:uiPriority="73" w:unhideWhenUsed="0"/>
+    <w:lsdException w:name="Light Shading Accent 5" w:semiHidden="0" w:uiPriority="60" w:unhideWhenUsed="0"/>
+    <w:lsdException w:name="Light List Accent 5" w:semiHidden="0" w:uiPriority="61" w:unhideWhenUsed="0"/>
+    <w:lsdException w:name="Light Grid Accent 5" w:semiHidden="0" w:uiPriority="62" w:unhideWhenUsed="0"/>
+    <w:lsdException w:name="Medium Shading 1 Accent 5" w:semiHidden="0" w:uiPriority="63" w:unhideWhenUsed="0"/>
+    <w:lsdException w:name="Medium Shading 2 Accent 5" w:semiHidden="0" w:uiPriority="64" w:unhideWhenUsed="0"/>
+    <w:lsdException w:name="Medium List 1 Accent 5" w:semiHidden="0" w:uiPriority="65" w:unhideWhenUsed="0"/>
+    <w:lsdException w:name="Medium List 2 Accent 5" w:semiHidden="0" w:uiPriority="66" w:unhideWhenUsed="0"/>
+    <w:lsdException w:name="Medium Grid 1 Accent 5" w:semiHidden="0" w:uiPriority="67" w:unhideWhenUsed="0"/>
+    <w:lsdException w:name="Medium Grid 2 Accent 5" w:semiHidden="0" w:uiPriority="68" w:unhideWhenUsed="0"/>
+    <w:lsdException w:name="Medium Grid 3 Accent 5" w:semiHidden="0" w:uiPriority="69" w:unhideWhenUsed="0"/>
+    <w:lsdException w:name="Dark List Accent 5" w:semiHidden="0" w:uiPriority="70" w:unhideWhenUsed="0"/>
+    <w:lsdException w:name="Colorful Shading Accent 5" w:semiHidden="0" w:uiPriority="71" w:unhideWhenUsed="0"/>
+    <w:lsdException w:name="Colorful List Accent 5" w:semiHidden="0" w:uiPriority="72" w:unhideWhenUsed="0"/>
+    <w:lsdException w:name="Colorful Grid Accent 5" w:semiHidden="0" w:uiPriority="73" w:unhideWhenUsed="0"/>
+    <w:lsdException w:name="Light Shading Accent 6" w:semiHidden="0" w:uiPriority="60" w:unhideWhenUsed="0"/>
+    <w:lsdException w:name="Light List Accent 6" w:semiHidden="0" w:uiPriority="61" w:unhideWhenUsed="0"/>
+    <w:lsdException w:name="Light Grid Accent 6" w:semiHidden="0" w:uiPriority="62" w:unhideWhenUsed="0"/>
+    <w:lsdException w:name="Medium Shading 1 Accent 6" w:semiHidden="0" w:uiPriority="63" w:unhideWhenUsed="0"/>
+    <w:lsdException w:name="Medium Shading 2 Accent 6" w:semiHidden="0" w:uiPriority="64" w:unhideWhenUsed="0"/>
+    <w:lsdException w:name="Medium List 1 Accent 6" w:semiHidden="0" w:uiPriority="65" w:unhideWhenUsed="0"/>
+    <w:lsdException w:name="Medium List 2 Accent 6" w:semiHidden="0" w:uiPriority="66" w:unhideWhenUsed="0"/>
+    <w:lsdException w:name="Medium Grid 1 Accent 6" w:semiHidden="0" w:uiPriority="67" w:unhideWhenUsed="0"/>
+    <w:lsdException w:name="Medium Grid 2 Accent 6" w:semiHidden="0" w:uiPriority="68" w:unhideWhenUsed="0"/>
+    <w:lsdException w:name="Medium Grid 3 Accent 6" w:semiHidden="0" w:uiPriority="69" w:unhideWhenUsed="0"/>
+    <w:lsdException w:name="Dark List Accent 6" w:semiHidden="0" w:uiPriority="70" w:unhideWhenUsed="0"/>
+    <w:lsdException w:name="Colorful Shading Accent 6" w:semiHidden="0" w:uiPriority="71" w:unhideWhenUsed="0"/>
+    <w:lsdException w:name="Colorful List Accent 6" w:semiHidden="0" w:uiPriority="72" w:unhideWhenUsed="0"/>
+    <w:lsdException w:name="Colorful Grid Accent 6" w:semiHidden="0" w:uiPriority="73" w:unhideWhenUsed="0"/>
+    <w:lsdException w:name="Subtle Emphasis" w:semiHidden="0" w:uiPriority="19" w:unhideWhenUsed="0" w:qFormat="1"/>
+    <w:lsdException w:name="Intense Emphasis" w:semiHidden="0" w:uiPriority="21" w:unhideWhenUsed="0" w:qFormat="1"/>
+    <w:lsdException w:name="Subtle Reference" w:semiHidden="0" w:uiPriority="31" w:unhideWhenUsed="0" w:qFormat="1"/>
+    <w:lsdException w:name="Intense Reference" w:semiHidden="0" w:uiPriority="32" w:unhideWhenUsed="0" w:qFormat="1"/>
+    <w:lsdException w:name="Book Title" w:semiHidden="0" w:uiPriority="33" w:unhideWhenUsed="0" w:qFormat="1"/>
+    <w:lsdException w:name="Bibliography" w:uiPriority="37"/>
+    <w:lsdException w:name="TOC Heading" w:uiPriority="39" w:qFormat="1"/>
   </w:latentStyles>
   <w:style w:type="paragraph" w:default="1" w:styleId="Normal">
     <w:name w:val="Normal"/>
@@ -3686,6 +3555,310 @@
     <w:rsid w:val="003A4E02"/>
     <w:rPr>
       <w:color w:val="808080"/>
+    </w:rPr>
+  </w:style>
+  <w:style w:type="character" w:styleId="Hipervnculo">
+    <w:name w:val="Hyperlink"/>
+    <w:basedOn w:val="Fuentedeprrafopredeter"/>
+    <w:uiPriority w:val="99"/>
+    <w:unhideWhenUsed/>
+    <w:rsid w:val="002F5638"/>
+    <w:rPr>
+      <w:color w:val="0563C1" w:themeColor="hyperlink"/>
+      <w:u w:val="single"/>
+    </w:rPr>
+  </w:style>
+</w:styles>
+</file>
+
+<file path=word/stylesWithEffects.xml><?xml version="1.0" encoding="utf-8"?>
+<w:styles xmlns:wpc="http://schemas.microsoft.com/office/word/2010/wordprocessingCanvas" xmlns:mc="http://schemas.openxmlformats.org/markup-compatibility/2006" xmlns:o="urn:schemas-microsoft-com:office:office" xmlns:r="http://schemas.openxmlformats.org/officeDocument/2006/relationships" xmlns:m="http://schemas.openxmlformats.org/officeDocument/2006/math" xmlns:v="urn:schemas-microsoft-com:vml" xmlns:wp14="http://schemas.microsoft.com/office/word/2010/wordprocessingDrawing" xmlns:wp="http://schemas.openxmlformats.org/drawingml/2006/wordprocessingDrawing" xmlns:w10="urn:schemas-microsoft-com:office:word" xmlns:w="http://schemas.openxmlformats.org/wordprocessingml/2006/main" xmlns:w14="http://schemas.microsoft.com/office/word/2010/wordml" xmlns:wpg="http://schemas.microsoft.com/office/word/2010/wordprocessingGroup" xmlns:wpi="http://schemas.microsoft.com/office/word/2010/wordprocessingInk" xmlns:wne="http://schemas.microsoft.com/office/word/2006/wordml" xmlns:wps="http://schemas.microsoft.com/office/word/2010/wordprocessingShape" mc:Ignorable="w14 wp14">
+  <w:docDefaults>
+    <w:rPrDefault>
+      <w:rPr>
+        <w:rFonts w:asciiTheme="minorHAnsi" w:eastAsiaTheme="minorHAnsi" w:hAnsiTheme="minorHAnsi" w:cstheme="minorBidi"/>
+        <w:sz w:val="24"/>
+        <w:szCs w:val="24"/>
+        <w:lang w:val="es-ES_tradnl" w:eastAsia="en-US" w:bidi="ar-SA"/>
+      </w:rPr>
+    </w:rPrDefault>
+    <w:pPrDefault/>
+  </w:docDefaults>
+  <w:latentStyles w:defLockedState="0" w:defUIPriority="99" w:defSemiHidden="1" w:defUnhideWhenUsed="1" w:defQFormat="0" w:count="267">
+    <w:lsdException w:name="Normal" w:semiHidden="0" w:uiPriority="0" w:unhideWhenUsed="0" w:qFormat="1"/>
+    <w:lsdException w:name="heading 1" w:semiHidden="0" w:uiPriority="9" w:unhideWhenUsed="0" w:qFormat="1"/>
+    <w:lsdException w:name="heading 2" w:uiPriority="9" w:qFormat="1"/>
+    <w:lsdException w:name="heading 3" w:uiPriority="9" w:qFormat="1"/>
+    <w:lsdException w:name="heading 4" w:uiPriority="9" w:qFormat="1"/>
+    <w:lsdException w:name="heading 5" w:uiPriority="9" w:qFormat="1"/>
+    <w:lsdException w:name="heading 6" w:uiPriority="9" w:qFormat="1"/>
+    <w:lsdException w:name="heading 7" w:uiPriority="9" w:qFormat="1"/>
+    <w:lsdException w:name="heading 8" w:uiPriority="9" w:qFormat="1"/>
+    <w:lsdException w:name="heading 9" w:uiPriority="9" w:qFormat="1"/>
+    <w:lsdException w:name="toc 1" w:uiPriority="39"/>
+    <w:lsdException w:name="toc 2" w:uiPriority="39"/>
+    <w:lsdException w:name="toc 3" w:uiPriority="39"/>
+    <w:lsdException w:name="toc 4" w:uiPriority="39"/>
+    <w:lsdException w:name="toc 5" w:uiPriority="39"/>
+    <w:lsdException w:name="toc 6" w:uiPriority="39"/>
+    <w:lsdException w:name="toc 7" w:uiPriority="39"/>
+    <w:lsdException w:name="toc 8" w:uiPriority="39"/>
+    <w:lsdException w:name="toc 9" w:uiPriority="39"/>
+    <w:lsdException w:name="caption" w:uiPriority="35" w:qFormat="1"/>
+    <w:lsdException w:name="Title" w:semiHidden="0" w:uiPriority="10" w:unhideWhenUsed="0" w:qFormat="1"/>
+    <w:lsdException w:name="Default Paragraph Font" w:uiPriority="1"/>
+    <w:lsdException w:name="Subtitle" w:semiHidden="0" w:uiPriority="11" w:unhideWhenUsed="0" w:qFormat="1"/>
+    <w:lsdException w:name="Strong" w:semiHidden="0" w:uiPriority="22" w:unhideWhenUsed="0" w:qFormat="1"/>
+    <w:lsdException w:name="Emphasis" w:semiHidden="0" w:uiPriority="20" w:unhideWhenUsed="0" w:qFormat="1"/>
+    <w:lsdException w:name="Table Grid" w:semiHidden="0" w:uiPriority="39" w:unhideWhenUsed="0"/>
+    <w:lsdException w:name="Placeholder Text" w:unhideWhenUsed="0"/>
+    <w:lsdException w:name="No Spacing" w:semiHidden="0" w:uiPriority="1" w:unhideWhenUsed="0" w:qFormat="1"/>
+    <w:lsdException w:name="Light Shading" w:semiHidden="0" w:uiPriority="60" w:unhideWhenUsed="0"/>
+    <w:lsdException w:name="Light List" w:semiHidden="0" w:uiPriority="61" w:unhideWhenUsed="0"/>
+    <w:lsdException w:name="Light Grid" w:semiHidden="0" w:uiPriority="62" w:unhideWhenUsed="0"/>
+    <w:lsdException w:name="Medium Shading 1" w:semiHidden="0" w:uiPriority="63" w:unhideWhenUsed="0"/>
+    <w:lsdException w:name="Medium Shading 2" w:semiHidden="0" w:uiPriority="64" w:unhideWhenUsed="0"/>
+    <w:lsdException w:name="Medium List 1" w:semiHidden="0" w:uiPriority="65" w:unhideWhenUsed="0"/>
+    <w:lsdException w:name="Medium List 2" w:semiHidden="0" w:uiPriority="66" w:unhideWhenUsed="0"/>
+    <w:lsdException w:name="Medium Grid 1" w:semiHidden="0" w:uiPriority="67" w:unhideWhenUsed="0"/>
+    <w:lsdException w:name="Medium Grid 2" w:semiHidden="0" w:uiPriority="68" w:unhideWhenUsed="0"/>
+    <w:lsdException w:name="Medium Grid 3" w:semiHidden="0" w:uiPriority="69" w:unhideWhenUsed="0"/>
+    <w:lsdException w:name="Dark List" w:semiHidden="0" w:uiPriority="70" w:unhideWhenUsed="0"/>
+    <w:lsdException w:name="Colorful Shading" w:semiHidden="0" w:uiPriority="71" w:unhideWhenUsed="0"/>
+    <w:lsdException w:name="Colorful List" w:semiHidden="0" w:uiPriority="72" w:unhideWhenUsed="0"/>
+    <w:lsdException w:name="Colorful Grid" w:semiHidden="0" w:uiPriority="73" w:unhideWhenUsed="0"/>
+    <w:lsdException w:name="Light Shading Accent 1" w:semiHidden="0" w:uiPriority="60" w:unhideWhenUsed="0"/>
+    <w:lsdException w:name="Light List Accent 1" w:semiHidden="0" w:uiPriority="61" w:unhideWhenUsed="0"/>
+    <w:lsdException w:name="Light Grid Accent 1" w:semiHidden="0" w:uiPriority="62" w:unhideWhenUsed="0"/>
+    <w:lsdException w:name="Medium Shading 1 Accent 1" w:semiHidden="0" w:uiPriority="63" w:unhideWhenUsed="0"/>
+    <w:lsdException w:name="Medium Shading 2 Accent 1" w:semiHidden="0" w:uiPriority="64" w:unhideWhenUsed="0"/>
+    <w:lsdException w:name="Medium List 1 Accent 1" w:semiHidden="0" w:uiPriority="65" w:unhideWhenUsed="0"/>
+    <w:lsdException w:name="Revision" w:unhideWhenUsed="0"/>
+    <w:lsdException w:name="List Paragraph" w:semiHidden="0" w:uiPriority="34" w:unhideWhenUsed="0" w:qFormat="1"/>
+    <w:lsdException w:name="Quote" w:semiHidden="0" w:uiPriority="29" w:unhideWhenUsed="0" w:qFormat="1"/>
+    <w:lsdException w:name="Intense Quote" w:semiHidden="0" w:uiPriority="30" w:unhideWhenUsed="0" w:qFormat="1"/>
+    <w:lsdException w:name="Medium List 2 Accent 1" w:semiHidden="0" w:uiPriority="66" w:unhideWhenUsed="0"/>
+    <w:lsdException w:name="Medium Grid 1 Accent 1" w:semiHidden="0" w:uiPriority="67" w:unhideWhenUsed="0"/>
+    <w:lsdException w:name="Medium Grid 2 Accent 1" w:semiHidden="0" w:uiPriority="68" w:unhideWhenUsed="0"/>
+    <w:lsdException w:name="Medium Grid 3 Accent 1" w:semiHidden="0" w:uiPriority="69" w:unhideWhenUsed="0"/>
+    <w:lsdException w:name="Dark List Accent 1" w:semiHidden="0" w:uiPriority="70" w:unhideWhenUsed="0"/>
+    <w:lsdException w:name="Colorful Shading Accent 1" w:semiHidden="0" w:uiPriority="71" w:unhideWhenUsed="0"/>
+    <w:lsdException w:name="Colorful List Accent 1" w:semiHidden="0" w:uiPriority="72" w:unhideWhenUsed="0"/>
+    <w:lsdException w:name="Colorful Grid Accent 1" w:semiHidden="0" w:uiPriority="73" w:unhideWhenUsed="0"/>
+    <w:lsdException w:name="Light Shading Accent 2" w:semiHidden="0" w:uiPriority="60" w:unhideWhenUsed="0"/>
+    <w:lsdException w:name="Light List Accent 2" w:semiHidden="0" w:uiPriority="61" w:unhideWhenUsed="0"/>
+    <w:lsdException w:name="Light Grid Accent 2" w:semiHidden="0" w:uiPriority="62" w:unhideWhenUsed="0"/>
+    <w:lsdException w:name="Medium Shading 1 Accent 2" w:semiHidden="0" w:uiPriority="63" w:unhideWhenUsed="0"/>
+    <w:lsdException w:name="Medium Shading 2 Accent 2" w:semiHidden="0" w:uiPriority="64" w:unhideWhenUsed="0"/>
+    <w:lsdException w:name="Medium List 1 Accent 2" w:semiHidden="0" w:uiPriority="65" w:unhideWhenUsed="0"/>
+    <w:lsdException w:name="Medium List 2 Accent 2" w:semiHidden="0" w:uiPriority="66" w:unhideWhenUsed="0"/>
+    <w:lsdException w:name="Medium Grid 1 Accent 2" w:semiHidden="0" w:uiPriority="67" w:unhideWhenUsed="0"/>
+    <w:lsdException w:name="Medium Grid 2 Accent 2" w:semiHidden="0" w:uiPriority="68" w:unhideWhenUsed="0"/>
+    <w:lsdException w:name="Medium Grid 3 Accent 2" w:semiHidden="0" w:uiPriority="69" w:unhideWhenUsed="0"/>
+    <w:lsdException w:name="Dark List Accent 2" w:semiHidden="0" w:uiPriority="70" w:unhideWhenUsed="0"/>
+    <w:lsdException w:name="Colorful Shading Accent 2" w:semiHidden="0" w:uiPriority="71" w:unhideWhenUsed="0"/>
+    <w:lsdException w:name="Colorful List Accent 2" w:semiHidden="0" w:uiPriority="72" w:unhideWhenUsed="0"/>
+    <w:lsdException w:name="Colorful Grid Accent 2" w:semiHidden="0" w:uiPriority="73" w:unhideWhenUsed="0"/>
+    <w:lsdException w:name="Light Shading Accent 3" w:semiHidden="0" w:uiPriority="60" w:unhideWhenUsed="0"/>
+    <w:lsdException w:name="Light List Accent 3" w:semiHidden="0" w:uiPriority="61" w:unhideWhenUsed="0"/>
+    <w:lsdException w:name="Light Grid Accent 3" w:semiHidden="0" w:uiPriority="62" w:unhideWhenUsed="0"/>
+    <w:lsdException w:name="Medium Shading 1 Accent 3" w:semiHidden="0" w:uiPriority="63" w:unhideWhenUsed="0"/>
+    <w:lsdException w:name="Medium Shading 2 Accent 3" w:semiHidden="0" w:uiPriority="64" w:unhideWhenUsed="0"/>
+    <w:lsdException w:name="Medium List 1 Accent 3" w:semiHidden="0" w:uiPriority="65" w:unhideWhenUsed="0"/>
+    <w:lsdException w:name="Medium List 2 Accent 3" w:semiHidden="0" w:uiPriority="66" w:unhideWhenUsed="0"/>
+    <w:lsdException w:name="Medium Grid 1 Accent 3" w:semiHidden="0" w:uiPriority="67" w:unhideWhenUsed="0"/>
+    <w:lsdException w:name="Medium Grid 2 Accent 3" w:semiHidden="0" w:uiPriority="68" w:unhideWhenUsed="0"/>
+    <w:lsdException w:name="Medium Grid 3 Accent 3" w:semiHidden="0" w:uiPriority="69" w:unhideWhenUsed="0"/>
+    <w:lsdException w:name="Dark List Accent 3" w:semiHidden="0" w:uiPriority="70" w:unhideWhenUsed="0"/>
+    <w:lsdException w:name="Colorful Shading Accent 3" w:semiHidden="0" w:uiPriority="71" w:unhideWhenUsed="0"/>
+    <w:lsdException w:name="Colorful List Accent 3" w:semiHidden="0" w:uiPriority="72" w:unhideWhenUsed="0"/>
+    <w:lsdException w:name="Colorful Grid Accent 3" w:semiHidden="0" w:uiPriority="73" w:unhideWhenUsed="0"/>
+    <w:lsdException w:name="Light Shading Accent 4" w:semiHidden="0" w:uiPriority="60" w:unhideWhenUsed="0"/>
+    <w:lsdException w:name="Light List Accent 4" w:semiHidden="0" w:uiPriority="61" w:unhideWhenUsed="0"/>
+    <w:lsdException w:name="Light Grid Accent 4" w:semiHidden="0" w:uiPriority="62" w:unhideWhenUsed="0"/>
+    <w:lsdException w:name="Medium Shading 1 Accent 4" w:semiHidden="0" w:uiPriority="63" w:unhideWhenUsed="0"/>
+    <w:lsdException w:name="Medium Shading 2 Accent 4" w:semiHidden="0" w:uiPriority="64" w:unhideWhenUsed="0"/>
+    <w:lsdException w:name="Medium List 1 Accent 4" w:semiHidden="0" w:uiPriority="65" w:unhideWhenUsed="0"/>
+    <w:lsdException w:name="Medium List 2 Accent 4" w:semiHidden="0" w:uiPriority="66" w:unhideWhenUsed="0"/>
+    <w:lsdException w:name="Medium Grid 1 Accent 4" w:semiHidden="0" w:uiPriority="67" w:unhideWhenUsed="0"/>
+    <w:lsdException w:name="Medium Grid 2 Accent 4" w:semiHidden="0" w:uiPriority="68" w:unhideWhenUsed="0"/>
+    <w:lsdException w:name="Medium Grid 3 Accent 4" w:semiHidden="0" w:uiPriority="69" w:unhideWhenUsed="0"/>
+    <w:lsdException w:name="Dark List Accent 4" w:semiHidden="0" w:uiPriority="70" w:unhideWhenUsed="0"/>
+    <w:lsdException w:name="Colorful Shading Accent 4" w:semiHidden="0" w:uiPriority="71" w:unhideWhenUsed="0"/>
+    <w:lsdException w:name="Colorful List Accent 4" w:semiHidden="0" w:uiPriority="72" w:unhideWhenUsed="0"/>
+    <w:lsdException w:name="Colorful Grid Accent 4" w:semiHidden="0" w:uiPriority="73" w:unhideWhenUsed="0"/>
+    <w:lsdException w:name="Light Shading Accent 5" w:semiHidden="0" w:uiPriority="60" w:unhideWhenUsed="0"/>
+    <w:lsdException w:name="Light List Accent 5" w:semiHidden="0" w:uiPriority="61" w:unhideWhenUsed="0"/>
+    <w:lsdException w:name="Light Grid Accent 5" w:semiHidden="0" w:uiPriority="62" w:unhideWhenUsed="0"/>
+    <w:lsdException w:name="Medium Shading 1 Accent 5" w:semiHidden="0" w:uiPriority="63" w:unhideWhenUsed="0"/>
+    <w:lsdException w:name="Medium Shading 2 Accent 5" w:semiHidden="0" w:uiPriority="64" w:unhideWhenUsed="0"/>
+    <w:lsdException w:name="Medium List 1 Accent 5" w:semiHidden="0" w:uiPriority="65" w:unhideWhenUsed="0"/>
+    <w:lsdException w:name="Medium List 2 Accent 5" w:semiHidden="0" w:uiPriority="66" w:unhideWhenUsed="0"/>
+    <w:lsdException w:name="Medium Grid 1 Accent 5" w:semiHidden="0" w:uiPriority="67" w:unhideWhenUsed="0"/>
+    <w:lsdException w:name="Medium Grid 2 Accent 5" w:semiHidden="0" w:uiPriority="68" w:unhideWhenUsed="0"/>
+    <w:lsdException w:name="Medium Grid 3 Accent 5" w:semiHidden="0" w:uiPriority="69" w:unhideWhenUsed="0"/>
+    <w:lsdException w:name="Dark List Accent 5" w:semiHidden="0" w:uiPriority="70" w:unhideWhenUsed="0"/>
+    <w:lsdException w:name="Colorful Shading Accent 5" w:semiHidden="0" w:uiPriority="71" w:unhideWhenUsed="0"/>
+    <w:lsdException w:name="Colorful List Accent 5" w:semiHidden="0" w:uiPriority="72" w:unhideWhenUsed="0"/>
+    <w:lsdException w:name="Colorful Grid Accent 5" w:semiHidden="0" w:uiPriority="73" w:unhideWhenUsed="0"/>
+    <w:lsdException w:name="Light Shading Accent 6" w:semiHidden="0" w:uiPriority="60" w:unhideWhenUsed="0"/>
+    <w:lsdException w:name="Light List Accent 6" w:semiHidden="0" w:uiPriority="61" w:unhideWhenUsed="0"/>
+    <w:lsdException w:name="Light Grid Accent 6" w:semiHidden="0" w:uiPriority="62" w:unhideWhenUsed="0"/>
+    <w:lsdException w:name="Medium Shading 1 Accent 6" w:semiHidden="0" w:uiPriority="63" w:unhideWhenUsed="0"/>
+    <w:lsdException w:name="Medium Shading 2 Accent 6" w:semiHidden="0" w:uiPriority="64" w:unhideWhenUsed="0"/>
+    <w:lsdException w:name="Medium List 1 Accent 6" w:semiHidden="0" w:uiPriority="65" w:unhideWhenUsed="0"/>
+    <w:lsdException w:name="Medium List 2 Accent 6" w:semiHidden="0" w:uiPriority="66" w:unhideWhenUsed="0"/>
+    <w:lsdException w:name="Medium Grid 1 Accent 6" w:semiHidden="0" w:uiPriority="67" w:unhideWhenUsed="0"/>
+    <w:lsdException w:name="Medium Grid 2 Accent 6" w:semiHidden="0" w:uiPriority="68" w:unhideWhenUsed="0"/>
+    <w:lsdException w:name="Medium Grid 3 Accent 6" w:semiHidden="0" w:uiPriority="69" w:unhideWhenUsed="0"/>
+    <w:lsdException w:name="Dark List Accent 6" w:semiHidden="0" w:uiPriority="70" w:unhideWhenUsed="0"/>
+    <w:lsdException w:name="Colorful Shading Accent 6" w:semiHidden="0" w:uiPriority="71" w:unhideWhenUsed="0"/>
+    <w:lsdException w:name="Colorful List Accent 6" w:semiHidden="0" w:uiPriority="72" w:unhideWhenUsed="0"/>
+    <w:lsdException w:name="Colorful Grid Accent 6" w:semiHidden="0" w:uiPriority="73" w:unhideWhenUsed="0"/>
+    <w:lsdException w:name="Subtle Emphasis" w:semiHidden="0" w:uiPriority="19" w:unhideWhenUsed="0" w:qFormat="1"/>
+    <w:lsdException w:name="Intense Emphasis" w:semiHidden="0" w:uiPriority="21" w:unhideWhenUsed="0" w:qFormat="1"/>
+    <w:lsdException w:name="Subtle Reference" w:semiHidden="0" w:uiPriority="31" w:unhideWhenUsed="0" w:qFormat="1"/>
+    <w:lsdException w:name="Intense Reference" w:semiHidden="0" w:uiPriority="32" w:unhideWhenUsed="0" w:qFormat="1"/>
+    <w:lsdException w:name="Book Title" w:semiHidden="0" w:uiPriority="33" w:unhideWhenUsed="0" w:qFormat="1"/>
+    <w:lsdException w:name="Bibliography" w:uiPriority="37"/>
+    <w:lsdException w:name="TOC Heading" w:uiPriority="39" w:qFormat="1"/>
+  </w:latentStyles>
+  <w:style w:type="paragraph" w:default="1" w:styleId="Normal">
+    <w:name w:val="Normal"/>
+    <w:qFormat/>
+  </w:style>
+  <w:style w:type="character" w:default="1" w:styleId="Fuentedeprrafopredeter">
+    <w:name w:val="Default Paragraph Font"/>
+    <w:uiPriority w:val="1"/>
+    <w:semiHidden/>
+    <w:unhideWhenUsed/>
+  </w:style>
+  <w:style w:type="table" w:default="1" w:styleId="Tablanormal">
+    <w:name w:val="Normal Table"/>
+    <w:uiPriority w:val="99"/>
+    <w:semiHidden/>
+    <w:unhideWhenUsed/>
+    <w:tblPr>
+      <w:tblInd w:w="0" w:type="dxa"/>
+      <w:tblCellMar>
+        <w:top w:w="0" w:type="dxa"/>
+        <w:left w:w="108" w:type="dxa"/>
+        <w:bottom w:w="0" w:type="dxa"/>
+        <w:right w:w="108" w:type="dxa"/>
+      </w:tblCellMar>
+    </w:tblPr>
+  </w:style>
+  <w:style w:type="numbering" w:default="1" w:styleId="Sinlista">
+    <w:name w:val="No List"/>
+    <w:uiPriority w:val="99"/>
+    <w:semiHidden/>
+    <w:unhideWhenUsed/>
+  </w:style>
+  <w:style w:type="table" w:styleId="Tablaconcuadrcula">
+    <w:name w:val="Table Grid"/>
+    <w:basedOn w:val="Tablanormal"/>
+    <w:uiPriority w:val="39"/>
+    <w:rsid w:val="00877AFE"/>
+    <w:tblPr>
+      <w:tblInd w:w="0" w:type="dxa"/>
+      <w:tblBorders>
+        <w:top w:val="single" w:sz="4" w:space="0" w:color="auto"/>
+        <w:left w:val="single" w:sz="4" w:space="0" w:color="auto"/>
+        <w:bottom w:val="single" w:sz="4" w:space="0" w:color="auto"/>
+        <w:right w:val="single" w:sz="4" w:space="0" w:color="auto"/>
+        <w:insideH w:val="single" w:sz="4" w:space="0" w:color="auto"/>
+        <w:insideV w:val="single" w:sz="4" w:space="0" w:color="auto"/>
+      </w:tblBorders>
+      <w:tblCellMar>
+        <w:top w:w="0" w:type="dxa"/>
+        <w:left w:w="108" w:type="dxa"/>
+        <w:bottom w:w="0" w:type="dxa"/>
+        <w:right w:w="108" w:type="dxa"/>
+      </w:tblCellMar>
+    </w:tblPr>
+  </w:style>
+  <w:style w:type="paragraph" w:styleId="Subttulo">
+    <w:name w:val="Subtitle"/>
+    <w:basedOn w:val="Normal"/>
+    <w:next w:val="Normal"/>
+    <w:link w:val="SubttuloCar"/>
+    <w:uiPriority w:val="11"/>
+    <w:qFormat/>
+    <w:rsid w:val="00A4269B"/>
+    <w:pPr>
+      <w:numPr>
+        <w:ilvl w:val="1"/>
+      </w:numPr>
+      <w:spacing w:after="160"/>
+    </w:pPr>
+    <w:rPr>
+      <w:rFonts w:eastAsiaTheme="minorEastAsia"/>
+      <w:color w:val="5A5A5A" w:themeColor="text1" w:themeTint="A5"/>
+      <w:spacing w:val="15"/>
+      <w:sz w:val="22"/>
+      <w:szCs w:val="22"/>
+    </w:rPr>
+  </w:style>
+  <w:style w:type="character" w:customStyle="1" w:styleId="SubttuloCar">
+    <w:name w:val="Subtítulo Car"/>
+    <w:basedOn w:val="Fuentedeprrafopredeter"/>
+    <w:link w:val="Subttulo"/>
+    <w:uiPriority w:val="11"/>
+    <w:rsid w:val="00A4269B"/>
+    <w:rPr>
+      <w:rFonts w:eastAsiaTheme="minorEastAsia"/>
+      <w:color w:val="5A5A5A" w:themeColor="text1" w:themeTint="A5"/>
+      <w:spacing w:val="15"/>
+      <w:sz w:val="22"/>
+      <w:szCs w:val="22"/>
+    </w:rPr>
+  </w:style>
+  <w:style w:type="paragraph" w:styleId="Textodeglobo">
+    <w:name w:val="Balloon Text"/>
+    <w:basedOn w:val="Normal"/>
+    <w:link w:val="TextodegloboCar"/>
+    <w:uiPriority w:val="99"/>
+    <w:semiHidden/>
+    <w:unhideWhenUsed/>
+    <w:rsid w:val="00932B76"/>
+    <w:rPr>
+      <w:rFonts w:ascii="Tahoma" w:hAnsi="Tahoma" w:cs="Tahoma"/>
+      <w:sz w:val="16"/>
+      <w:szCs w:val="16"/>
+    </w:rPr>
+  </w:style>
+  <w:style w:type="character" w:customStyle="1" w:styleId="TextodegloboCar">
+    <w:name w:val="Texto de globo Car"/>
+    <w:basedOn w:val="Fuentedeprrafopredeter"/>
+    <w:link w:val="Textodeglobo"/>
+    <w:uiPriority w:val="99"/>
+    <w:semiHidden/>
+    <w:rsid w:val="00932B76"/>
+    <w:rPr>
+      <w:rFonts w:ascii="Tahoma" w:hAnsi="Tahoma" w:cs="Tahoma"/>
+      <w:sz w:val="16"/>
+      <w:szCs w:val="16"/>
+    </w:rPr>
+  </w:style>
+  <w:style w:type="character" w:styleId="Textodelmarcadordeposicin">
+    <w:name w:val="Placeholder Text"/>
+    <w:basedOn w:val="Fuentedeprrafopredeter"/>
+    <w:uiPriority w:val="99"/>
+    <w:semiHidden/>
+    <w:rsid w:val="003A4E02"/>
+    <w:rPr>
+      <w:color w:val="808080"/>
+    </w:rPr>
+  </w:style>
+  <w:style w:type="character" w:styleId="Hipervnculo">
+    <w:name w:val="Hyperlink"/>
+    <w:basedOn w:val="Fuentedeprrafopredeter"/>
+    <w:uiPriority w:val="99"/>
+    <w:unhideWhenUsed/>
+    <w:rsid w:val="002F5638"/>
+    <w:rPr>
+      <w:color w:val="0563C1" w:themeColor="hyperlink"/>
+      <w:u w:val="single"/>
     </w:rPr>
   </w:style>
 </w:styles>
@@ -3946,7 +4119,7 @@
   <a:extraClrSchemeLst/>
   <a:extLst>
     <a:ext uri="{05A4C25C-085E-4340-85A3-A5531E510DB2}">
-      <thm15:themeFamily xmlns:thm15="http://schemas.microsoft.com/office/thememl/2012/main" name="Office Theme" id="{62F939B6-93AF-4DB8-9C6B-D6C7DFDC589F}" vid="{4A3C46E8-61CC-4603-A589-7422A47A8E4A}"/>
+      <thm15:themeFamily xmlns:thm15="http://schemas.microsoft.com/office/thememl/2012/main" xmlns="" name="Office Theme" id="{62F939B6-93AF-4DB8-9C6B-D6C7DFDC589F}" vid="{4A3C46E8-61CC-4603-A589-7422A47A8E4A}"/>
     </a:ext>
   </a:extLst>
 </a:theme>

</xml_diff>

<commit_message>
Corregida erratas de memoria, reorganizacion de clases en carpetas y creacion del sh.
</commit_message>
<xml_diff>
--- a/Practica 1/MemoriaP1.docx
+++ b/Practica 1/MemoriaP1.docx
@@ -1,6 +1,6 @@
 
 <file path=word/document.xml><?xml version="1.0" encoding="utf-8"?>
-<w:document xmlns:wpc="http://schemas.microsoft.com/office/word/2010/wordprocessingCanvas" xmlns:mo="http://schemas.microsoft.com/office/mac/office/2008/main" xmlns:mc="http://schemas.openxmlformats.org/markup-compatibility/2006" xmlns:mv="urn:schemas-microsoft-com:mac:vml" xmlns:o="urn:schemas-microsoft-com:office:office" xmlns:r="http://schemas.openxmlformats.org/officeDocument/2006/relationships" xmlns:m="http://schemas.openxmlformats.org/officeDocument/2006/math" xmlns:v="urn:schemas-microsoft-com:vml" xmlns:wp14="http://schemas.microsoft.com/office/word/2010/wordprocessingDrawing" xmlns:wp="http://schemas.openxmlformats.org/drawingml/2006/wordprocessingDrawing" xmlns:w10="urn:schemas-microsoft-com:office:word" xmlns:w="http://schemas.openxmlformats.org/wordprocessingml/2006/main" xmlns:w14="http://schemas.microsoft.com/office/word/2010/wordml" xmlns:w15="http://schemas.microsoft.com/office/word/2012/wordml" xmlns:wpg="http://schemas.microsoft.com/office/word/2010/wordprocessingGroup" xmlns:wpi="http://schemas.microsoft.com/office/word/2010/wordprocessingInk" xmlns:wne="http://schemas.microsoft.com/office/word/2006/wordml" xmlns:wps="http://schemas.microsoft.com/office/word/2010/wordprocessingShape" mc:Ignorable="w14 w15 wp14">
+<w:document xmlns:wpc="http://schemas.microsoft.com/office/word/2010/wordprocessingCanvas" xmlns:mc="http://schemas.openxmlformats.org/markup-compatibility/2006" xmlns:o="urn:schemas-microsoft-com:office:office" xmlns:r="http://schemas.openxmlformats.org/officeDocument/2006/relationships" xmlns:m="http://schemas.openxmlformats.org/officeDocument/2006/math" xmlns:v="urn:schemas-microsoft-com:vml" xmlns:wp14="http://schemas.microsoft.com/office/word/2010/wordprocessingDrawing" xmlns:wp="http://schemas.openxmlformats.org/drawingml/2006/wordprocessingDrawing" xmlns:w10="urn:schemas-microsoft-com:office:word" xmlns:w="http://schemas.openxmlformats.org/wordprocessingml/2006/main" xmlns:w14="http://schemas.microsoft.com/office/word/2010/wordml" xmlns:wpg="http://schemas.microsoft.com/office/word/2010/wordprocessingGroup" xmlns:wpi="http://schemas.microsoft.com/office/word/2010/wordprocessingInk" xmlns:wne="http://schemas.microsoft.com/office/word/2006/wordml" xmlns:wps="http://schemas.microsoft.com/office/word/2010/wordprocessingShape" mc:Ignorable="w14 wp14">
   <w:body>
     <w:sdt>
       <w:sdtPr>
@@ -10,12 +10,13 @@
           <w:docPartUnique/>
         </w:docPartObj>
       </w:sdtPr>
+      <w:sdtEndPr/>
       <w:sdtContent>
         <w:p>
           <w:r>
             <w:rPr>
               <w:noProof/>
-              <w:lang w:eastAsia="es-ES_tradnl"/>
+              <w:lang w:val="es-ES" w:eastAsia="es-ES"/>
             </w:rPr>
             <mc:AlternateContent>
               <mc:Choice Requires="wps">
@@ -65,9 +66,9 @@
                                   <w:tag w:val=""/>
                                   <w:id w:val="1473098937"/>
                                   <w:dataBinding w:prefixMappings="xmlns:ns0='http://purl.org/dc/elements/1.1/' xmlns:ns1='http://schemas.openxmlformats.org/package/2006/metadata/core-properties' " w:xpath="/ns1:coreProperties[1]/ns0:creator[1]" w:storeItemID="{6C3C8BC8-F283-45AE-878A-BAB7291924A1}"/>
-                                  <w15:appearance w15:val="hidden"/>
                                   <w:text/>
                                 </w:sdtPr>
+                                <w:sdtEndPr/>
                                 <w:sdtContent>
                                   <w:p>
                                     <w:pPr>
@@ -126,7 +127,7 @@
                   </wp:anchor>
                 </w:drawing>
               </mc:Choice>
-              <mc:Fallback>
+              <mc:Fallback xmlns:w15="http://schemas.microsoft.com/office/word/2012/wordml" xmlns:mv="urn:schemas-microsoft-com:mac:vml" xmlns:mo="http://schemas.microsoft.com/office/mac/office/2008/main">
                 <w:pict>
                   <v:shapetype w14:anchorId="30997DD7" id="_x0000_t202" coordsize="21600,21600" o:spt="202" path="m0,0l0,21600,21600,21600,21600,0xe">
                     <v:stroke joinstyle="miter"/>
@@ -200,7 +201,7 @@
           <w:r>
             <w:rPr>
               <w:noProof/>
-              <w:lang w:eastAsia="es-ES_tradnl"/>
+              <w:lang w:val="es-ES" w:eastAsia="es-ES"/>
             </w:rPr>
             <mc:AlternateContent>
               <mc:Choice Requires="wps">
@@ -281,7 +282,7 @@
                   </wp:anchor>
                 </w:drawing>
               </mc:Choice>
-              <mc:Fallback>
+              <mc:Fallback xmlns:w15="http://schemas.microsoft.com/office/word/2012/wordml" xmlns:mv="urn:schemas-microsoft-com:mac:vml" xmlns:mo="http://schemas.microsoft.com/office/mac/office/2008/main">
                 <w:pict>
                   <v:line w14:anchorId="38AA47AE" id="Conector recto 2" o:spid="_x0000_s1026" style="position:absolute;z-index:-251656192;visibility:visible;mso-wrap-style:square;mso-height-percent:795;mso-left-percent:100;mso-top-percent:150;mso-wrap-distance-left:9pt;mso-wrap-distance-top:0;mso-wrap-distance-right:9pt;mso-wrap-distance-bottom:0;mso-position-horizontal-relative:page;mso-position-vertical-relative:page;mso-height-percent:795;mso-left-percent:100;mso-top-percent:150;mso-height-relative:page" from="0,0" to="0,121.5pt" o:gfxdata="UEsDBBQABgAIAAAAIQDkmcPA+wAAAOEBAAATAAAAW0NvbnRlbnRfVHlwZXNdLnhtbJSRQU7DMBBF&#10;90jcwfIWJQ5dIISSdEHaJSBUDjCyJ4nVZGx53NDeHictG4SKWNrj9//TuFwfx0FMGNg6quR9XkiB&#10;pJ2x1FXyY7fNHqXgCGRgcISVPCHLdX17U+5OHlkkmriSfYz+SSnWPY7AufNIadK6MEJMx9ApD3oP&#10;HapVUTwo7SgixSzOGbIuG2zhMESxOabrs0nCpXg+v5urKgneD1ZDTKJqnqpfuYADXwEnMj/ssotZ&#10;nsglnHvr+e7S8JpWE6xB8QYhvsCYPJQJrHDlGqfz65Zz2ciZa1urMW8Cbxbqr2zjPing9N/wJmHv&#10;OH2nq+WD6i8AAAD//wMAUEsDBBQABgAIAAAAIQAjsmrh1wAAAJQBAAALAAAAX3JlbHMvLnJlbHOk&#10;kMFqwzAMhu+DvYPRfXGawxijTi+j0GvpHsDYimMaW0Yy2fr28w6DZfS2o36h7xP//vCZFrUiS6Rs&#10;YNf1oDA78jEHA++X49MLKKk2e7tQRgM3FDiMjw/7My62tiOZYxHVKFkMzLWWV63FzZisdFQwt81E&#10;nGxtIwddrLvagHro+2fNvxkwbpjq5A3wye9AXW6lmf+wU3RMQlPtHCVN0xTdPaoObMsc3ZFtwjdy&#10;jWY5YDXgWTQO1LKu/Qj6vn74p97TRz7jutV+h4zrj1dvuhy/AAAA//8DAFBLAwQUAAYACAAAACEA&#10;Vdvx5fMBAABGBAAADgAAAGRycy9lMm9Eb2MueG1srFPJbtswEL0X6D8QvNeS3Cg1BMs5OEgvXYwu&#10;H8BQpE2AG4aMZf99h6Qsp8ulQS6U+Dgzb97jcH13MpocBQTlbE+bRU2JsNwNyu57+vPHw7sVJSEy&#10;OzDtrOjpWQR6t3n7Zj36TizdwelBAMEiNnSj7+khRt9VVeAHYVhYOC8sHkoHhkXcwr4agI1Y3ehq&#10;Wde31ehg8OC4CAHR+3JIN7m+lILHr1IGEYnuKfYW8wp5fUxrtVmzbg/MHxSf2mAv6MIwZZF0LnXP&#10;IiNPoP4qZRQHF5yMC+5M5aRUXGQNqKap/1Dz/cC8yFrQnOBnm8LrleVfjjsgaujpzS36Y5nBS9ri&#10;VfHogED6kGVyafShw+Ct3cG0C34HSfJJgklfFENO2dnz7Kw4RcILyBFt2pv3dZtdr66JHkL8KJwh&#10;6aenWtkkmnXs+ClEJMPQS0iCtSVjT5er9kObw4LTanhQWqfDPDhiq4EcGV55PDU5Rj+Zz24o2Kqt&#10;6+niEcbxKHBzgZFurpLJnxHgmbYIJjeK/vwXz1qU1r4JiW6i4sI7FyocjHNhY5P8zJUwOqVJbH5O&#10;rIuo9ACuOn5PnOJTqsgz/j/Jc0ZmdjbOyUZZB/9iTy6WlmWJvzhQdCcLHt1wzpORrcFhzQqnh5Ve&#10;w/N9Tr8+/80vAAAA//8DAFBLAwQUAAYACAAAACEAk5wHY9oAAAACAQAADwAAAGRycy9kb3ducmV2&#10;LnhtbEyPzU7DQAyE70h9h5WRuCC66Q8IQpyqKkJInKDpA2yzbpKS9UbZbRreHtMLXKyxxpr5nK1G&#10;16qB+tB4RphNE1DEpbcNVwi74vXuEVSIhq1pPRPCNwVY5ZOrzKTWn/mThm2slIRwSA1CHWOXah3K&#10;mpwJU98Ri3fwvTNR1r7StjdnCXetnifJg3amYWmoTUebmsqv7ckhFHT8OD6V97fV7P1l2B3Wb8EW&#10;C8Sb63H9DCrSGP+O4Rdf0CEXpr0/sQ2qRZBH4mWKJ3qPMF8uEtB5pv+j5z8AAAD//wMAUEsBAi0A&#10;FAAGAAgAAAAhAOSZw8D7AAAA4QEAABMAAAAAAAAAAAAAAAAAAAAAAFtDb250ZW50X1R5cGVzXS54&#10;bWxQSwECLQAUAAYACAAAACEAI7Jq4dcAAACUAQAACwAAAAAAAAAAAAAAAAAsAQAAX3JlbHMvLnJl&#10;bHNQSwECLQAUAAYACAAAACEAVdvx5fMBAABGBAAADgAAAAAAAAAAAAAAAAAsAgAAZHJzL2Uyb0Rv&#10;Yy54bWxQSwECLQAUAAYACAAAACEAk5wHY9oAAAACAQAADwAAAAAAAAAAAAAAAABLBAAAZHJzL2Rv&#10;d25yZXYueG1sUEsFBgAAAAAEAAQA8wAAAFIFAAAAAA==&#10;" strokecolor="#272727 [2749]" strokeweight="2.25pt">
                     <v:stroke joinstyle="miter"/>
@@ -296,12 +297,12 @@
           <w:r>
             <w:rPr>
               <w:noProof/>
-              <w:lang w:eastAsia="es-ES_tradnl"/>
+              <w:lang w:val="es-ES" w:eastAsia="es-ES"/>
             </w:rPr>
             <mc:AlternateContent>
               <mc:Choice Requires="wps">
                 <w:drawing>
-                  <wp:anchor distT="0" distB="0" distL="114300" distR="114300" simplePos="0" relativeHeight="251659264" behindDoc="0" locked="0" layoutInCell="1" allowOverlap="1" wp14:anchorId="3BDEF9A0" wp14:editId="6EFDEB05">
+                  <wp:anchor distT="0" distB="0" distL="114300" distR="114300" simplePos="0" relativeHeight="251659264" behindDoc="0" locked="0" layoutInCell="1" allowOverlap="1" wp14:anchorId="3BDEF9A0" wp14:editId="7926FE21">
                     <wp:simplePos x="0" y="0"/>
                     <wp:positionH relativeFrom="page">
                       <wp:align>left</wp:align>
@@ -318,8 +319,8 @@
                         </wp:positionV>
                       </mc:Fallback>
                     </mc:AlternateContent>
-                    <wp:extent cx="6915150" cy="2855558"/>
-                    <wp:effectExtent l="0" t="0" r="19050" b="0"/>
+                    <wp:extent cx="6915150" cy="4190035"/>
+                    <wp:effectExtent l="0" t="0" r="0" b="1270"/>
                     <wp:wrapNone/>
                     <wp:docPr id="461" name="Cuadro de texto 1" title="Título y subtítulo"/>
                     <wp:cNvGraphicFramePr/>
@@ -330,7 +331,7 @@
                           <wps:spPr>
                             <a:xfrm>
                               <a:off x="0" y="0"/>
-                              <a:ext cx="6915150" cy="2855558"/>
+                              <a:ext cx="6915150" cy="4190035"/>
                             </a:xfrm>
                             <a:prstGeom prst="rect">
                               <a:avLst/>
@@ -354,11 +355,11 @@
                                   </w:rPr>
                                   <w:alias w:val="Título"/>
                                   <w:tag w:val=""/>
-                                  <w:id w:val="1812585530"/>
+                                  <w:id w:val="922693567"/>
                                   <w:dataBinding w:prefixMappings="xmlns:ns0='http://purl.org/dc/elements/1.1/' xmlns:ns1='http://schemas.openxmlformats.org/package/2006/metadata/core-properties' " w:xpath="/ns1:coreProperties[1]/ns0:title[1]" w:storeItemID="{6C3C8BC8-F283-45AE-878A-BAB7291924A1}"/>
-                                  <w15:appearance w15:val="hidden"/>
                                   <w:text/>
                                 </w:sdtPr>
+                                <w:sdtEndPr/>
                                 <w:sdtContent>
                                   <w:p>
                                     <w:pPr>
@@ -383,7 +384,18 @@
                                         <w:sz w:val="120"/>
                                         <w:szCs w:val="120"/>
                                       </w:rPr>
-                                      <w:t>AlgoritmiA Básica</w:t>
+                                      <w:t xml:space="preserve">AlgoritmiA </w:t>
+                                    </w:r>
+                                    <w:r>
+                                      <w:rPr>
+                                        <w:rFonts w:asciiTheme="majorHAnsi" w:hAnsiTheme="majorHAnsi"/>
+                                        <w:i/>
+                                        <w:caps/>
+                                        <w:color w:val="262626" w:themeColor="text1" w:themeTint="D9"/>
+                                        <w:sz w:val="120"/>
+                                        <w:szCs w:val="120"/>
+                                      </w:rPr>
+                                      <w:t>para problemas dificiles</w:t>
                                     </w:r>
                                   </w:p>
                                 </w:sdtContent>
@@ -399,7 +411,6 @@
                                   <w:tag w:val=""/>
                                   <w:id w:val="228743542"/>
                                   <w:dataBinding w:prefixMappings="xmlns:ns0='http://purl.org/dc/elements/1.1/' xmlns:ns1='http://schemas.openxmlformats.org/package/2006/metadata/core-properties' " w:xpath="/ns1:coreProperties[1]/ns0:subject[1]" w:storeItemID="{6C3C8BC8-F283-45AE-878A-BAB7291924A1}"/>
-                                  <w15:appearance w15:val="hidden"/>
                                   <w:text/>
                                 </w:sdtPr>
                                 <w:sdtEndPr>
@@ -419,13 +430,23 @@
                                         <w:lang w:val="es-ES"/>
                                       </w:rPr>
                                     </w:pPr>
+                                    <w:proofErr w:type="spellStart"/>
                                     <w:r>
                                       <w:rPr>
                                         <w:color w:val="262626" w:themeColor="text1" w:themeTint="D9"/>
                                         <w:sz w:val="36"/>
                                         <w:szCs w:val="36"/>
                                       </w:rPr>
-                                      <w:t>Práctica 1</w:t>
+                                      <w:t>Práctica</w:t>
+                                    </w:r>
+                                    <w:proofErr w:type="spellEnd"/>
+                                    <w:r>
+                                      <w:rPr>
+                                        <w:color w:val="262626" w:themeColor="text1" w:themeTint="D9"/>
+                                        <w:sz w:val="36"/>
+                                        <w:szCs w:val="36"/>
+                                      </w:rPr>
+                                      <w:t xml:space="preserve"> 1</w:t>
                                     </w:r>
                                   </w:p>
                                 </w:sdtContent>
@@ -452,7 +473,11 @@
               </mc:Choice>
               <mc:Fallback>
                 <w:pict>
-                  <v:shape w14:anchorId="3BDEF9A0" id="Cuadro de texto 1" o:spid="_x0000_s1027" type="#_x0000_t202" alt="Título: Título y subtítulo" style="position:absolute;margin-left:0;margin-top:0;width:544.5pt;height:224.85pt;z-index:251659264;visibility:visible;mso-wrap-style:square;mso-width-percent:0;mso-height-percent:0;mso-top-percent:150;mso-wrap-distance-left:9pt;mso-wrap-distance-top:0;mso-wrap-distance-right:9pt;mso-wrap-distance-bottom:0;mso-position-horizontal:left;mso-position-horizontal-relative:page;mso-position-vertical-relative:page;mso-width-percent:0;mso-height-percent:0;mso-top-percent:150;mso-width-relative:page;mso-height-relative:margin;v-text-anchor:top" o:gfxdata="UEsDBBQABgAIAAAAIQDkmcPA+wAAAOEBAAATAAAAW0NvbnRlbnRfVHlwZXNdLnhtbJSRQU7DMBBF&#10;90jcwfIWJQ5dIISSdEHaJSBUDjCyJ4nVZGx53NDeHictG4SKWNrj9//TuFwfx0FMGNg6quR9XkiB&#10;pJ2x1FXyY7fNHqXgCGRgcISVPCHLdX17U+5OHlkkmriSfYz+SSnWPY7AufNIadK6MEJMx9ApD3oP&#10;HapVUTwo7SgixSzOGbIuG2zhMESxOabrs0nCpXg+v5urKgneD1ZDTKJqnqpfuYADXwEnMj/ssotZ&#10;nsglnHvr+e7S8JpWE6xB8QYhvsCYPJQJrHDlGqfz65Zz2ciZa1urMW8Cbxbqr2zjPing9N/wJmHv&#10;OH2nq+WD6i8AAAD//wMAUEsDBBQABgAIAAAAIQAjsmrh1wAAAJQBAAALAAAAX3JlbHMvLnJlbHOk&#10;kMFqwzAMhu+DvYPRfXGawxijTi+j0GvpHsDYimMaW0Yy2fr28w6DZfS2o36h7xP//vCZFrUiS6Rs&#10;YNf1oDA78jEHA++X49MLKKk2e7tQRgM3FDiMjw/7My62tiOZYxHVKFkMzLWWV63FzZisdFQwt81E&#10;nGxtIwddrLvagHro+2fNvxkwbpjq5A3wye9AXW6lmf+wU3RMQlPtHCVN0xTdPaoObMsc3ZFtwjdy&#10;jWY5YDXgWTQO1LKu/Qj6vn74p97TRz7jutV+h4zrj1dvuhy/AAAA//8DAFBLAwQUAAYACAAAACEA&#10;TiGEokkCAAB9BAAADgAAAGRycy9lMm9Eb2MueG1srFTdbtowFL6ftHewfL+GsMIYaqhYq06TUFsJ&#10;pl4bxymRHB/Pdpqwd9pT7MX22QHadbuaxoU5f5yf7zuHi8u+0exJOV+TKXh+NuJMGUllbR4L/nVz&#10;827GmQ/ClEKTUQXfK88vF2/fXHR2rsa0I10qx5DE+HlnC74Lwc6zzMudaoQ/I6sMnBW5RgSo7jEr&#10;neiQvdHZeDSaZh250jqSyntYrwcnX6T8VaVkuKsqrwLTBUdvIb0uvdv4ZosLMX90wu5qeWhD/EMX&#10;jagNip5SXYsgWOvqP1I1tXTkqQpnkpqMqqqWKs2AafLRq2nWO2FVmgXgeHuCyf+/tPL26d6xuiz4&#10;+TTnzIgGJF21onTESsWC6gMxOEIdNDybnz9Cq4ntmW+3YVAihp31c6RaWyQL/SfqsQtHu4cxQtNX&#10;ronfGJrBDzb2JwZQhkkYpx/zST6BS8I3nk3wmcU82fPPrfPhs6KGRaHgDhQn5MXTyoch9BgSqxm6&#10;qbVONGvDOpR4j/y/eZBcG9SIQwzNRin02z4BcxpkS+Ue8zkatshbeVOjh5Xw4V44rA36ximEOzyV&#10;JtSig8TZjtz3v9ljPNiEl7MOa1hw/60VTnGmvxjwnOez2Ydx3Nyknk+S4pIC6/al1bTNFWHPQRd6&#10;SyJCXNBHsXLUPOBelrEmXMJIVC54OIpXYTgN3JtUy2UKwp5aEVZmbWVMHZGL+G76B+HsgYS4Jrd0&#10;XFcxf8XFEDtgvmwDVXUiKqI8YHoAHzueqD7cYzyil3qKev7XWPwCAAD//wMAUEsDBBQABgAIAAAA&#10;IQD5x8de3AAAAAYBAAAPAAAAZHJzL2Rvd25yZXYueG1sTI9BS8NAEIXvgv9hGcGbnRirbWM2pRQK&#10;giejl94m2TEJZmdDdtum/nq3XvTy4PGG977J15Pt1ZFH3znRcD9LQLHUznTSaPh4390tQflAYqh3&#10;whrO7GFdXF/llBl3kjc+lqFRsUR8RhraEIYM0dctW/IzN7DE7NONlkK0Y4NmpFMstz2mSfKEljqJ&#10;Cy0NvG25/ioPVsNjmn5vtoQv+4f9tFucy1cUW2l9ezNtnkEFnsLfMVzwIzoUkalyBzFe9RriI+FX&#10;L1myXEVfaZjPVwvAIsf/+MUPAAAA//8DAFBLAQItABQABgAIAAAAIQDkmcPA+wAAAOEBAAATAAAA&#10;AAAAAAAAAAAAAAAAAABbQ29udGVudF9UeXBlc10ueG1sUEsBAi0AFAAGAAgAAAAhACOyauHXAAAA&#10;lAEAAAsAAAAAAAAAAAAAAAAALAEAAF9yZWxzLy5yZWxzUEsBAi0AFAAGAAgAAAAhAE4hhKJJAgAA&#10;fQQAAA4AAAAAAAAAAAAAAAAALAIAAGRycy9lMm9Eb2MueG1sUEsBAi0AFAAGAAgAAAAhAPnHx17c&#10;AAAABgEAAA8AAAAAAAAAAAAAAAAAoQQAAGRycy9kb3ducmV2LnhtbFBLBQYAAAAABAAEAPMAAACq&#10;BQAAAAA=&#10;" filled="f" stroked="f" strokeweight=".5pt">
+                  <v:shapetype id="_x0000_t202" coordsize="21600,21600" o:spt="202" path="m,l,21600r21600,l21600,xe">
+                    <v:stroke joinstyle="miter"/>
+                    <v:path gradientshapeok="t" o:connecttype="rect"/>
+                  </v:shapetype>
+                  <v:shape id="Cuadro de texto 1" o:spid="_x0000_s1027" type="#_x0000_t202" alt="Título: Título y subtítulo" style="position:absolute;margin-left:0;margin-top:0;width:544.5pt;height:329.9pt;z-index:251659264;visibility:visible;mso-wrap-style:square;mso-width-percent:0;mso-height-percent:0;mso-top-percent:150;mso-wrap-distance-left:9pt;mso-wrap-distance-top:0;mso-wrap-distance-right:9pt;mso-wrap-distance-bottom:0;mso-position-horizontal:left;mso-position-horizontal-relative:page;mso-position-vertical-relative:page;mso-width-percent:0;mso-height-percent:0;mso-top-percent:150;mso-width-relative:page;mso-height-relative:margin;v-text-anchor:top" o:gfxdata="UEsDBBQABgAIAAAAIQC2gziS/gAAAOEBAAATAAAAW0NvbnRlbnRfVHlwZXNdLnhtbJSRQU7DMBBF&#10;90jcwfIWJU67QAgl6YK0S0CoHGBkTxKLZGx5TGhvj5O2G0SRWNoz/78nu9wcxkFMGNg6quQqL6RA&#10;0s5Y6ir5vt9lD1JwBDIwOMJKHpHlpr69KfdHjyxSmriSfYz+USnWPY7AufNIadK6MEJMx9ApD/oD&#10;OlTrorhX2lFEilmcO2RdNtjC5xDF9pCuTyYBB5bi6bQ4syoJ3g9WQ0ymaiLzg5KdCXlKLjvcW893&#10;SUOqXwnz5DrgnHtJTxOsQfEKIT7DmDSUCaxw7Rqn8787ZsmRM9e2VmPeBN4uqYvTtW7jvijg9N/y&#10;JsXecLq0q+WD6m8AAAD//wMAUEsDBBQABgAIAAAAIQA4/SH/1gAAAJQBAAALAAAAX3JlbHMvLnJl&#10;bHOkkMFqwzAMhu+DvYPRfXGawxijTi+j0GvpHsDYimMaW0Yy2fr2M4PBMnrbUb/Q94l/f/hMi1qR&#10;JVI2sOt6UJgd+ZiDgffL8ekFlFSbvV0oo4EbChzGx4f9GRdb25HMsYhqlCwG5lrLq9biZkxWOiqY&#10;22YiTra2kYMu1l1tQD30/bPm3wwYN0x18gb45AdQl1tp5j/sFB2T0FQ7R0nTNEV3j6o9feQzro1i&#10;OWA14Fm+Q8a1a8+Bvu/d/dMb2JY5uiPbhG/ktn4cqGU/er3pcvwCAAD//wMAUEsDBBQABgAIAAAA&#10;IQAbt1ZxSgIAAH0EAAAOAAAAZHJzL2Uyb0RvYy54bWysVM2O2jAQvlfqO1i+lxAWKIsIK8qKqhLa&#10;XQmqPRvHgUiOx7UnJPSd+hR9sY4dYLfbnqpezPzxzc83k9ldW2l2VM6XYDKe9vqcKSMhL80+41+3&#10;qw8TzjwKkwsNRmX8pDy/m79/N2vsVA3gADpXjhGI8dPGZvyAaKdJ4uVBVcL3wCpDzgJcJZBUt09y&#10;JxpCr3Qy6PfHSQMutw6k8p6s952TzyN+USiJj0XhFTKdcaoN4+viuwtvMp+J6d4JeyjluQzxD1VU&#10;ojSU9Ap1L1Cw2pV/QFWldOChwJ6EKoGiKKWKPVA3af9NN5uDsCr2QsPx9jom//9g5cPxybEyz/hw&#10;nHJmREUkLWuRO2C5YqhaBEYOLFGTZ/vzB9Ya2In5eoedEmbYWD8lqI0lMGw/QUu7cLF7MobRtIWr&#10;wi81zchPbJyuDFAaJsk4vk1H6YhcknzD9LbfvxkFnOTl79Z5/KygYkHIuCOK4+TFce2xC72EhGwG&#10;VqXWkWZtWEMpbgj/Nw+Ba0M5QhNdsUHCdtfGwVwb2UF+ov4cdFvkrVyVVMNaeHwSjtaG6qZTwEd6&#10;Cg2UC84SZwdw3/9mD/HEJnk5a2gNM+6/1cIpzvQXQzyn6WTycRA2N6rDUVRcVMi6e201dbUE2nOi&#10;i2qLIoU41BexcFA9070sQk5yCSMpc8bxIi6xOw26N6kWixhEe2oFrs3GygAdJhfmu22fhbNnEsKa&#10;PMBlXcX0DRddbDfzRY1QlJGoMOVupufh045Hqs/3GI7otR6jXr4a818AAAD//wMAUEsDBBQABgAI&#10;AAAAIQApG9Ks2wAAAAYBAAAPAAAAZHJzL2Rvd25yZXYueG1sTI9Ba8JAEIXvBf/DMoXe6qYRbYzZ&#10;iAhCoaemvXibZKdJMDsbsqvG/vquXvTy4PGG977J1qPpxIkG11pW8DaNQBBXVrdcK/j53r0mIJxH&#10;1thZJgUXcrDOJ08Zptqe+YtOha9FKGGXooLG+z6V0lUNGXRT2xOH7NcOBn2wQy31gOdQbjoZR9FC&#10;Gmw5LDTY07ah6lAcjYJ5HP9ttig/9rP9uHu/FJ+STanUy/O4WYHwNPr7MVzxAzrkgam0R9ZOdArC&#10;I/6m1yxKlsGXChbzZQIyz+Qjfv4PAAD//wMAUEsBAi0AFAAGAAgAAAAhALaDOJL+AAAA4QEAABMA&#10;AAAAAAAAAAAAAAAAAAAAAFtDb250ZW50X1R5cGVzXS54bWxQSwECLQAUAAYACAAAACEAOP0h/9YA&#10;AACUAQAACwAAAAAAAAAAAAAAAAAvAQAAX3JlbHMvLnJlbHNQSwECLQAUAAYACAAAACEAG7dWcUoC&#10;AAB9BAAADgAAAAAAAAAAAAAAAAAuAgAAZHJzL2Uyb0RvYy54bWxQSwECLQAUAAYACAAAACEAKRvS&#10;rNsAAAAGAQAADwAAAAAAAAAAAAAAAACkBAAAZHJzL2Rvd25yZXYueG1sUEsFBgAAAAAEAAQA8wAA&#10;AKwFAAAAAA==&#10;" filled="f" stroked="f" strokeweight=".5pt">
                     <v:textbox inset="93.6pt,,0">
                       <w:txbxContent>
                         <w:sdt>
@@ -467,11 +492,11 @@
                             </w:rPr>
                             <w:alias w:val="Título"/>
                             <w:tag w:val=""/>
-                            <w:id w:val="1812585530"/>
+                            <w:id w:val="922693567"/>
                             <w:dataBinding w:prefixMappings="xmlns:ns0='http://purl.org/dc/elements/1.1/' xmlns:ns1='http://schemas.openxmlformats.org/package/2006/metadata/core-properties' " w:xpath="/ns1:coreProperties[1]/ns0:title[1]" w:storeItemID="{6C3C8BC8-F283-45AE-878A-BAB7291924A1}"/>
-                            <w15:appearance w15:val="hidden"/>
                             <w:text/>
                           </w:sdtPr>
+                          <w:sdtEndPr/>
                           <w:sdtContent>
                             <w:p>
                               <w:pPr>
@@ -496,7 +521,18 @@
                                   <w:sz w:val="120"/>
                                   <w:szCs w:val="120"/>
                                 </w:rPr>
-                                <w:t>AlgoritmiA Básica</w:t>
+                                <w:t xml:space="preserve">AlgoritmiA </w:t>
+                              </w:r>
+                              <w:r>
+                                <w:rPr>
+                                  <w:rFonts w:asciiTheme="majorHAnsi" w:hAnsiTheme="majorHAnsi"/>
+                                  <w:i/>
+                                  <w:caps/>
+                                  <w:color w:val="262626" w:themeColor="text1" w:themeTint="D9"/>
+                                  <w:sz w:val="120"/>
+                                  <w:szCs w:val="120"/>
+                                </w:rPr>
+                                <w:t>para problemas dificiles</w:t>
                               </w:r>
                             </w:p>
                           </w:sdtContent>
@@ -512,7 +548,6 @@
                             <w:tag w:val=""/>
                             <w:id w:val="228743542"/>
                             <w:dataBinding w:prefixMappings="xmlns:ns0='http://purl.org/dc/elements/1.1/' xmlns:ns1='http://schemas.openxmlformats.org/package/2006/metadata/core-properties' " w:xpath="/ns1:coreProperties[1]/ns0:subject[1]" w:storeItemID="{6C3C8BC8-F283-45AE-878A-BAB7291924A1}"/>
-                            <w15:appearance w15:val="hidden"/>
                             <w:text/>
                           </w:sdtPr>
                           <w:sdtEndPr>
@@ -532,13 +567,23 @@
                                   <w:lang w:val="es-ES"/>
                                 </w:rPr>
                               </w:pPr>
+                              <w:proofErr w:type="spellStart"/>
                               <w:r>
                                 <w:rPr>
                                   <w:color w:val="262626" w:themeColor="text1" w:themeTint="D9"/>
                                   <w:sz w:val="36"/>
                                   <w:szCs w:val="36"/>
                                 </w:rPr>
-                                <w:t>Práctica 1</w:t>
+                                <w:t>Práctica</w:t>
+                              </w:r>
+                              <w:proofErr w:type="spellEnd"/>
+                              <w:r>
+                                <w:rPr>
+                                  <w:color w:val="262626" w:themeColor="text1" w:themeTint="D9"/>
+                                  <w:sz w:val="36"/>
+                                  <w:szCs w:val="36"/>
+                                </w:rPr>
+                                <w:t xml:space="preserve"> 1</w:t>
                               </w:r>
                             </w:p>
                           </w:sdtContent>
@@ -639,7 +684,35 @@
         <w:rPr>
           <w:lang w:val="es-ES"/>
         </w:rPr>
-        <w:t>Teniendo ya identificado el problema, se han implementados los algoritmos de “Karger” y “Karger-Stein” que encuentran el mí</w:t>
+        <w:t>Teniendo ya identificado el problema, se han implementados los algoritmos de “</w:t>
+      </w:r>
+      <w:proofErr w:type="spellStart"/>
+      <w:r>
+        <w:rPr>
+          <w:lang w:val="es-ES"/>
+        </w:rPr>
+        <w:t>Karger</w:t>
+      </w:r>
+      <w:proofErr w:type="spellEnd"/>
+      <w:r>
+        <w:rPr>
+          <w:lang w:val="es-ES"/>
+        </w:rPr>
+        <w:t>” y “</w:t>
+      </w:r>
+      <w:proofErr w:type="spellStart"/>
+      <w:r>
+        <w:rPr>
+          <w:lang w:val="es-ES"/>
+        </w:rPr>
+        <w:t>Karger-Stein</w:t>
+      </w:r>
+      <w:proofErr w:type="spellEnd"/>
+      <w:r>
+        <w:rPr>
+          <w:lang w:val="es-ES"/>
+        </w:rPr>
+        <w:t>” que encuentran el mí</w:t>
       </w:r>
       <w:r>
         <w:rPr>
@@ -720,7 +793,19 @@
         <w:rPr>
           <w:lang w:val="es-ES"/>
         </w:rPr>
-        <w:t xml:space="preserve">En primer lugar, antes de generar el grafo del que hay que calcular el coste mínimo, se debía tener una lista de productos. Esta lista </w:t>
+        <w:t>En primer lugar, antes de generar el grafo</w:t>
+      </w:r>
+      <w:r>
+        <w:rPr>
+          <w:lang w:val="es-ES"/>
+        </w:rPr>
+        <w:t xml:space="preserve"> del que hay que calcular el cor</w:t>
+      </w:r>
+      <w:r>
+        <w:rPr>
+          <w:lang w:val="es-ES"/>
+        </w:rPr>
+        <w:t xml:space="preserve">te mínimo, se debía tener una lista de productos. Esta lista </w:t>
       </w:r>
       <w:r>
         <w:rPr>
@@ -1221,12 +1306,14 @@
                 <w:lang w:val="es-ES"/>
               </w:rPr>
             </w:pPr>
+            <w:proofErr w:type="spellStart"/>
             <w:r>
               <w:rPr>
                 <w:lang w:val="es-ES"/>
               </w:rPr>
               <w:t>NombreProdN</w:t>
             </w:r>
+            <w:proofErr w:type="spellEnd"/>
           </w:p>
         </w:tc>
         <w:tc>
@@ -1243,12 +1330,14 @@
                 <w:lang w:val="es-ES"/>
               </w:rPr>
             </w:pPr>
+            <w:proofErr w:type="spellStart"/>
             <w:r>
               <w:rPr>
                 <w:lang w:val="es-ES"/>
               </w:rPr>
               <w:t>ProductoN</w:t>
             </w:r>
+            <w:proofErr w:type="spellEnd"/>
           </w:p>
         </w:tc>
         <w:tc>
@@ -1268,12 +1357,14 @@
                 <w:lang w:val="es-ES"/>
               </w:rPr>
             </w:pPr>
+            <w:proofErr w:type="spellStart"/>
             <w:r>
               <w:rPr>
                 <w:lang w:val="es-ES"/>
               </w:rPr>
               <w:t>ClaveN</w:t>
             </w:r>
+            <w:proofErr w:type="spellEnd"/>
           </w:p>
         </w:tc>
         <w:tc>
@@ -1290,12 +1381,14 @@
                 <w:lang w:val="es-ES"/>
               </w:rPr>
             </w:pPr>
+            <w:proofErr w:type="spellStart"/>
             <w:r>
               <w:rPr>
                 <w:lang w:val="es-ES"/>
               </w:rPr>
               <w:t>NombreProdN</w:t>
             </w:r>
+            <w:proofErr w:type="spellEnd"/>
           </w:p>
         </w:tc>
       </w:tr>
@@ -1608,7 +1701,21 @@
         <w:rPr>
           <w:lang w:val="es-ES"/>
         </w:rPr>
-        <w:t>rtice, mirar si tiene conexión con alguno de los dos borrados, y actualizarla. Para mirar esa conexión, partiendo de un vértice, se debían recorrer todos los demás para ver su conexión con el resto, y realizar el mismo procedimiento para todos. Por todo ello, esta operación tenía coste O(n</w:t>
+        <w:t xml:space="preserve">rtice, mirar si tiene conexión con alguno de los dos borrados, y actualizarla. Para mirar esa conexión, partiendo de un vértice, se debían recorrer todos los demás para ver su conexión con el resto, y realizar el mismo procedimiento para todos. Por todo ello, esta operación tenía coste </w:t>
+      </w:r>
+      <w:proofErr w:type="gramStart"/>
+      <w:r>
+        <w:rPr>
+          <w:lang w:val="es-ES"/>
+        </w:rPr>
+        <w:t>O(</w:t>
+      </w:r>
+      <w:proofErr w:type="gramEnd"/>
+      <w:r>
+        <w:rPr>
+          <w:lang w:val="es-ES"/>
+        </w:rPr>
+        <w:t>n</w:t>
       </w:r>
       <w:r>
         <w:rPr>
@@ -1674,7 +1781,7 @@
       <w:r>
         <w:rPr>
           <w:noProof/>
-          <w:lang w:eastAsia="es-ES_tradnl"/>
+          <w:lang w:val="es-ES" w:eastAsia="es-ES"/>
         </w:rPr>
         <w:drawing>
           <wp:inline distT="0" distB="0" distL="0" distR="0" wp14:anchorId="454D9681" wp14:editId="4C93A8F5">
@@ -1692,7 +1799,7 @@
                     <pic:cNvPicPr/>
                   </pic:nvPicPr>
                   <pic:blipFill>
-                    <a:blip r:embed="rId4">
+                    <a:blip r:embed="rId5">
                       <a:extLst>
                         <a:ext uri="{28A0092B-C50C-407E-A947-70E740481C1C}">
                           <a14:useLocalDpi xmlns:a14="http://schemas.microsoft.com/office/drawing/2010/main" val="0"/>
@@ -1765,7 +1872,7 @@
       <w:r>
         <w:rPr>
           <w:noProof/>
-          <w:lang w:eastAsia="es-ES_tradnl"/>
+          <w:lang w:val="es-ES" w:eastAsia="es-ES"/>
         </w:rPr>
         <w:drawing>
           <wp:inline distT="0" distB="0" distL="0" distR="0" wp14:anchorId="57C58D87" wp14:editId="50D35BAB">
@@ -1783,7 +1890,7 @@
                     <pic:cNvPicPr/>
                   </pic:nvPicPr>
                   <pic:blipFill>
-                    <a:blip r:embed="rId5">
+                    <a:blip r:embed="rId6">
                       <a:extLst>
                         <a:ext uri="{28A0092B-C50C-407E-A947-70E740481C1C}">
                           <a14:useLocalDpi xmlns:a14="http://schemas.microsoft.com/office/drawing/2010/main" val="0"/>
@@ -1828,7 +1935,21 @@
         <w:rPr>
           <w:lang w:val="es-ES"/>
         </w:rPr>
-        <w:t>En conclusión, el grafo es una estructura de datos de tipo tabla hash, en la que cada elemento contiene dos estructuras de datos adicionales. La primera de ellas otra tabla hash con los vértices adyacentes para facilitar y reducir el coste de las operaciones de actualización. La segunda una lista dinámica de los identificadores de los vértices que se han unido para generar dicho vértice del grafo. Con todo ello, ya se tiene el grafo final con los productos listo para aplicar el algoritmo de corte mínimo.</w:t>
+        <w:t xml:space="preserve">En conclusión, el grafo es una estructura de datos de tipo tabla hash, en la que cada elemento contiene dos estructuras de datos adicionales. La primera de ellas otra tabla hash con los vértices adyacentes para facilitar y reducir el coste de las operaciones de actualización. La segunda una lista dinámica de los identificadores de los vértices que se han unido para generar dicho vértice del grafo. Con todo ello, ya se tiene el grafo final con </w:t>
+      </w:r>
+      <w:proofErr w:type="gramStart"/>
+      <w:r>
+        <w:rPr>
+          <w:lang w:val="es-ES"/>
+        </w:rPr>
+        <w:t>los productos listo</w:t>
+      </w:r>
+      <w:proofErr w:type="gramEnd"/>
+      <w:r>
+        <w:rPr>
+          <w:lang w:val="es-ES"/>
+        </w:rPr>
+        <w:t xml:space="preserve"> para aplicar el algoritmo de corte mínimo.</w:t>
       </w:r>
     </w:p>
     <w:p>
@@ -1885,7 +2006,21 @@
         <w:rPr>
           <w:lang w:val="es-ES"/>
         </w:rPr>
-        <w:t>expuesto en los anteriores apartados un poco para justificar la estructura de datos óptima para el problema, el algoritmo de Karger consiste en ir seleccionando sucesivamente dos vértices del grafo</w:t>
+        <w:t xml:space="preserve">expuesto en los anteriores apartados un poco para justificar la estructura de datos óptima para el problema, el algoritmo de </w:t>
+      </w:r>
+      <w:proofErr w:type="spellStart"/>
+      <w:r>
+        <w:rPr>
+          <w:lang w:val="es-ES"/>
+        </w:rPr>
+        <w:t>Karger</w:t>
+      </w:r>
+      <w:proofErr w:type="spellEnd"/>
+      <w:r>
+        <w:rPr>
+          <w:lang w:val="es-ES"/>
+        </w:rPr>
+        <w:t xml:space="preserve"> consiste en ir seleccionando sucesivamente dos vértices del grafo</w:t>
       </w:r>
       <w:r>
         <w:rPr>
@@ -2217,7 +2352,23 @@
           <w:rFonts w:eastAsiaTheme="minorEastAsia"/>
           <w:lang w:val="es-ES"/>
         </w:rPr>
-        <w:t>nimo corte encontrado, así que el número total de aristas es |E| = nk/2.</w:t>
+        <w:t xml:space="preserve">nimo corte encontrado, así que el número total de aristas es |E| = </w:t>
+      </w:r>
+      <w:proofErr w:type="spellStart"/>
+      <w:r>
+        <w:rPr>
+          <w:rFonts w:eastAsiaTheme="minorEastAsia"/>
+          <w:lang w:val="es-ES"/>
+        </w:rPr>
+        <w:t>nk</w:t>
+      </w:r>
+      <w:proofErr w:type="spellEnd"/>
+      <w:r>
+        <w:rPr>
+          <w:rFonts w:eastAsiaTheme="minorEastAsia"/>
+          <w:lang w:val="es-ES"/>
+        </w:rPr>
+        <w:t>/2.</w:t>
       </w:r>
     </w:p>
     <w:p>
@@ -2384,7 +2535,14 @@
         <w:rPr>
           <w:lang w:val="es-ES"/>
         </w:rPr>
-        <w:t>La probabilidad de que un cierto grafo con “n” vértices llegue a un corte mínimo C de grado “k” satisface una ecuación en recurrencias que viene dada por cada iteración del algoritmo juntando dos vértices: p</w:t>
+        <w:t xml:space="preserve">La probabilidad de que un cierto grafo con “n” vértices llegue a un corte mínimo C de grado “k” satisface una ecuación en recurrencias que viene dada por cada iteración del algoritmo juntando dos vértices: </w:t>
+      </w:r>
+      <w:proofErr w:type="spellStart"/>
+      <w:r>
+        <w:rPr>
+          <w:lang w:val="es-ES"/>
+        </w:rPr>
+        <w:t>p</w:t>
       </w:r>
       <w:r>
         <w:rPr>
@@ -2393,6 +2551,7 @@
         </w:rPr>
         <w:t>n</w:t>
       </w:r>
+      <w:proofErr w:type="spellEnd"/>
       <w:r>
         <w:rPr>
           <w:lang w:val="es-ES"/>
@@ -3151,14 +3310,36 @@
         <w:rPr>
           <w:lang w:val="es-ES"/>
         </w:rPr>
-        <w:t>El algoritmo de Kar</w:t>
-      </w:r>
-      <w:r>
-        <w:rPr>
-          <w:lang w:val="es-ES"/>
-        </w:rPr>
-        <w:t>ger-Stein se trata de una mejora del algoritmo de Karger</w:t>
-      </w:r>
+        <w:t xml:space="preserve">El algoritmo de </w:t>
+      </w:r>
+      <w:proofErr w:type="spellStart"/>
+      <w:r>
+        <w:rPr>
+          <w:lang w:val="es-ES"/>
+        </w:rPr>
+        <w:t>Kar</w:t>
+      </w:r>
+      <w:r>
+        <w:rPr>
+          <w:lang w:val="es-ES"/>
+        </w:rPr>
+        <w:t>ger-Stein</w:t>
+      </w:r>
+      <w:proofErr w:type="spellEnd"/>
+      <w:r>
+        <w:rPr>
+          <w:lang w:val="es-ES"/>
+        </w:rPr>
+        <w:t xml:space="preserve"> se trata de una mejora del algoritmo de </w:t>
+      </w:r>
+      <w:proofErr w:type="spellStart"/>
+      <w:r>
+        <w:rPr>
+          <w:lang w:val="es-ES"/>
+        </w:rPr>
+        <w:t>Karger</w:t>
+      </w:r>
+      <w:proofErr w:type="spellEnd"/>
       <w:r>
         <w:rPr>
           <w:lang w:val="es-ES"/>
@@ -3331,7 +3512,23 @@
           <w:rFonts w:eastAsiaTheme="minorEastAsia"/>
           <w:lang w:val="es-ES"/>
         </w:rPr>
-        <w:t xml:space="preserve"> fuerza bruta (el algoritmo de contracción que se usaba en la versión de Karger).</w:t>
+        <w:t xml:space="preserve"> fuerza bruta (el algoritmo de contracción que se usaba en la versión de </w:t>
+      </w:r>
+      <w:proofErr w:type="spellStart"/>
+      <w:r>
+        <w:rPr>
+          <w:rFonts w:eastAsiaTheme="minorEastAsia"/>
+          <w:lang w:val="es-ES"/>
+        </w:rPr>
+        <w:t>Karger</w:t>
+      </w:r>
+      <w:proofErr w:type="spellEnd"/>
+      <w:r>
+        <w:rPr>
+          <w:rFonts w:eastAsiaTheme="minorEastAsia"/>
+          <w:lang w:val="es-ES"/>
+        </w:rPr>
+        <w:t>).</w:t>
       </w:r>
     </w:p>
     <w:p>
@@ -3524,7 +3721,39 @@
           <w:rFonts w:eastAsiaTheme="minorEastAsia"/>
           <w:lang w:val="es-ES"/>
         </w:rPr>
-        <w:t>Con esto hecho, el funcionamiento del algoritmo será análogo al anteriormente explicado tanto para el algoritmo de Karger como para el de Karger-Stein. Al unir dos nodos, el nodo resultante recibirá tantas</w:t>
+        <w:t xml:space="preserve">Con esto hecho, el funcionamiento del algoritmo será análogo al anteriormente explicado tanto para el algoritmo de </w:t>
+      </w:r>
+      <w:proofErr w:type="spellStart"/>
+      <w:r>
+        <w:rPr>
+          <w:rFonts w:eastAsiaTheme="minorEastAsia"/>
+          <w:lang w:val="es-ES"/>
+        </w:rPr>
+        <w:t>Karger</w:t>
+      </w:r>
+      <w:proofErr w:type="spellEnd"/>
+      <w:r>
+        <w:rPr>
+          <w:rFonts w:eastAsiaTheme="minorEastAsia"/>
+          <w:lang w:val="es-ES"/>
+        </w:rPr>
+        <w:t xml:space="preserve"> como para el de </w:t>
+      </w:r>
+      <w:proofErr w:type="spellStart"/>
+      <w:r>
+        <w:rPr>
+          <w:rFonts w:eastAsiaTheme="minorEastAsia"/>
+          <w:lang w:val="es-ES"/>
+        </w:rPr>
+        <w:t>Karger-Stein</w:t>
+      </w:r>
+      <w:proofErr w:type="spellEnd"/>
+      <w:r>
+        <w:rPr>
+          <w:rFonts w:eastAsiaTheme="minorEastAsia"/>
+          <w:lang w:val="es-ES"/>
+        </w:rPr>
+        <w:t>. Al unir dos nodos, el nodo resultante recibirá tantas</w:t>
       </w:r>
       <w:r>
         <w:rPr>
@@ -3575,6 +3804,8 @@
         </w:rPr>
         <w:t>nimo.</w:t>
       </w:r>
+      <w:bookmarkStart w:id="0" w:name="_GoBack"/>
+      <w:bookmarkEnd w:id="0"/>
     </w:p>
     <w:p>
       <w:pPr>
@@ -3684,7 +3915,39 @@
           <w:rFonts w:eastAsiaTheme="minorEastAsia"/>
           <w:lang w:val="es-ES"/>
         </w:rPr>
-        <w:t xml:space="preserve"> El programa implementa dos algoritmos como son el de “Karger”, y su mejora en “Karger-Stein”. Estos algoritmos, a pesar de que no encuentran en todas las ocasiones el corte mínimo del grafo sí que lo hacen con buena probabilidad.</w:t>
+        <w:t xml:space="preserve"> El programa implementa dos algoritmos como son el de “</w:t>
+      </w:r>
+      <w:proofErr w:type="spellStart"/>
+      <w:r>
+        <w:rPr>
+          <w:rFonts w:eastAsiaTheme="minorEastAsia"/>
+          <w:lang w:val="es-ES"/>
+        </w:rPr>
+        <w:t>Karger</w:t>
+      </w:r>
+      <w:proofErr w:type="spellEnd"/>
+      <w:r>
+        <w:rPr>
+          <w:rFonts w:eastAsiaTheme="minorEastAsia"/>
+          <w:lang w:val="es-ES"/>
+        </w:rPr>
+        <w:t>”, y su mejora en “</w:t>
+      </w:r>
+      <w:proofErr w:type="spellStart"/>
+      <w:r>
+        <w:rPr>
+          <w:rFonts w:eastAsiaTheme="minorEastAsia"/>
+          <w:lang w:val="es-ES"/>
+        </w:rPr>
+        <w:t>Karger-Stein</w:t>
+      </w:r>
+      <w:proofErr w:type="spellEnd"/>
+      <w:r>
+        <w:rPr>
+          <w:rFonts w:eastAsiaTheme="minorEastAsia"/>
+          <w:lang w:val="es-ES"/>
+        </w:rPr>
+        <w:t>”. Estos algoritmos, a pesar de que no encuentran en todas las ocasiones el corte mínimo del grafo sí que lo hacen con buena probabilidad.</w:t>
       </w:r>
     </w:p>
     <w:p>
@@ -3822,6 +4085,7 @@
                 <w:lang w:val="es-ES"/>
               </w:rPr>
             </w:pPr>
+            <w:proofErr w:type="spellStart"/>
             <w:r>
               <w:rPr>
                 <w:rFonts w:eastAsiaTheme="minorEastAsia"/>
@@ -3829,6 +4093,7 @@
               </w:rPr>
               <w:t>Karger</w:t>
             </w:r>
+            <w:proofErr w:type="spellEnd"/>
           </w:p>
         </w:tc>
         <w:tc>
@@ -3844,6 +4109,7 @@
                 <w:lang w:val="es-ES"/>
               </w:rPr>
             </w:pPr>
+            <w:proofErr w:type="spellStart"/>
             <w:r>
               <w:rPr>
                 <w:rFonts w:eastAsiaTheme="minorEastAsia"/>
@@ -3851,6 +4117,7 @@
               </w:rPr>
               <w:t>Karger-Stein</w:t>
             </w:r>
+            <w:proofErr w:type="spellEnd"/>
           </w:p>
         </w:tc>
         <w:tc>
@@ -4025,16 +4292,7 @@
                 <w:rFonts w:eastAsiaTheme="minorEastAsia"/>
                 <w:lang w:val="es-ES"/>
               </w:rPr>
-              <w:t>3</w:t>
-            </w:r>
-            <w:bookmarkStart w:id="0" w:name="_GoBack"/>
-            <w:bookmarkEnd w:id="0"/>
-            <w:r>
-              <w:rPr>
-                <w:rFonts w:eastAsiaTheme="minorEastAsia"/>
-                <w:lang w:val="es-ES"/>
-              </w:rPr>
-              <w:t xml:space="preserve"> horas</w:t>
+              <w:t>3 horas</w:t>
             </w:r>
           </w:p>
         </w:tc>
@@ -4280,7 +4538,7 @@
           <w:lang w:val="es-ES"/>
         </w:rPr>
       </w:pPr>
-      <w:hyperlink r:id="rId6" w:history="1">
+      <w:hyperlink r:id="rId7" w:history="1">
         <w:r>
           <w:rPr>
             <w:rStyle w:val="Hipervnculo"/>
@@ -4296,7 +4554,7 @@
           <w:lang w:val="es-ES"/>
         </w:rPr>
       </w:pPr>
-      <w:hyperlink r:id="rId7" w:history="1">
+      <w:hyperlink r:id="rId8" w:history="1">
         <w:r>
           <w:rPr>
             <w:rStyle w:val="Hipervnculo"/>
@@ -4312,7 +4570,7 @@
           <w:lang w:val="es-ES"/>
         </w:rPr>
       </w:pPr>
-      <w:hyperlink r:id="rId8" w:history="1">
+      <w:hyperlink r:id="rId9" w:history="1">
         <w:r>
           <w:rPr>
             <w:rStyle w:val="Hipervnculo"/>
@@ -4341,7 +4599,7 @@
 </file>
 
 <file path=word/styles.xml><?xml version="1.0" encoding="utf-8"?>
-<w:styles xmlns:mc="http://schemas.openxmlformats.org/markup-compatibility/2006" xmlns:r="http://schemas.openxmlformats.org/officeDocument/2006/relationships" xmlns:w="http://schemas.openxmlformats.org/wordprocessingml/2006/main" xmlns:w14="http://schemas.microsoft.com/office/word/2010/wordml" xmlns:w15="http://schemas.microsoft.com/office/word/2012/wordml" mc:Ignorable="w14 w15">
+<w:styles xmlns:mc="http://schemas.openxmlformats.org/markup-compatibility/2006" xmlns:r="http://schemas.openxmlformats.org/officeDocument/2006/relationships" xmlns:w="http://schemas.openxmlformats.org/wordprocessingml/2006/main" xmlns:w14="http://schemas.microsoft.com/office/word/2010/wordml" mc:Ignorable="w14">
   <w:docDefaults>
     <w:rPrDefault>
       <w:rPr>
@@ -4353,389 +4611,463 @@
     </w:rPrDefault>
     <w:pPrDefault/>
   </w:docDefaults>
-  <w:latentStyles w:defLockedState="0" w:defUIPriority="99" w:defSemiHidden="0" w:defUnhideWhenUsed="0" w:defQFormat="0" w:count="382">
-    <w:lsdException w:name="Normal" w:uiPriority="0" w:qFormat="1"/>
-    <w:lsdException w:name="heading 1" w:uiPriority="9" w:qFormat="1"/>
-    <w:lsdException w:name="heading 2" w:semiHidden="1" w:uiPriority="9" w:unhideWhenUsed="1" w:qFormat="1"/>
-    <w:lsdException w:name="heading 3" w:semiHidden="1" w:uiPriority="9" w:unhideWhenUsed="1" w:qFormat="1"/>
-    <w:lsdException w:name="heading 4" w:semiHidden="1" w:uiPriority="9" w:unhideWhenUsed="1" w:qFormat="1"/>
-    <w:lsdException w:name="heading 5" w:semiHidden="1" w:uiPriority="9" w:unhideWhenUsed="1" w:qFormat="1"/>
-    <w:lsdException w:name="heading 6" w:semiHidden="1" w:uiPriority="9" w:unhideWhenUsed="1" w:qFormat="1"/>
-    <w:lsdException w:name="heading 7" w:semiHidden="1" w:uiPriority="9" w:unhideWhenUsed="1" w:qFormat="1"/>
-    <w:lsdException w:name="heading 8" w:semiHidden="1" w:uiPriority="9" w:unhideWhenUsed="1" w:qFormat="1"/>
-    <w:lsdException w:name="heading 9" w:semiHidden="1" w:uiPriority="9" w:unhideWhenUsed="1" w:qFormat="1"/>
-    <w:lsdException w:name="index 1" w:semiHidden="1" w:unhideWhenUsed="1"/>
-    <w:lsdException w:name="index 2" w:semiHidden="1" w:unhideWhenUsed="1"/>
-    <w:lsdException w:name="index 3" w:semiHidden="1" w:unhideWhenUsed="1"/>
-    <w:lsdException w:name="index 4" w:semiHidden="1" w:unhideWhenUsed="1"/>
-    <w:lsdException w:name="index 5" w:semiHidden="1" w:unhideWhenUsed="1"/>
-    <w:lsdException w:name="index 6" w:semiHidden="1" w:unhideWhenUsed="1"/>
-    <w:lsdException w:name="index 7" w:semiHidden="1" w:unhideWhenUsed="1"/>
-    <w:lsdException w:name="index 8" w:semiHidden="1" w:unhideWhenUsed="1"/>
-    <w:lsdException w:name="index 9" w:semiHidden="1" w:unhideWhenUsed="1"/>
-    <w:lsdException w:name="toc 1" w:semiHidden="1" w:uiPriority="39" w:unhideWhenUsed="1"/>
-    <w:lsdException w:name="toc 2" w:semiHidden="1" w:uiPriority="39" w:unhideWhenUsed="1"/>
-    <w:lsdException w:name="toc 3" w:semiHidden="1" w:uiPriority="39" w:unhideWhenUsed="1"/>
-    <w:lsdException w:name="toc 4" w:semiHidden="1" w:uiPriority="39" w:unhideWhenUsed="1"/>
-    <w:lsdException w:name="toc 5" w:semiHidden="1" w:uiPriority="39" w:unhideWhenUsed="1"/>
-    <w:lsdException w:name="toc 6" w:semiHidden="1" w:uiPriority="39" w:unhideWhenUsed="1"/>
-    <w:lsdException w:name="toc 7" w:semiHidden="1" w:uiPriority="39" w:unhideWhenUsed="1"/>
-    <w:lsdException w:name="toc 8" w:semiHidden="1" w:uiPriority="39" w:unhideWhenUsed="1"/>
-    <w:lsdException w:name="toc 9" w:semiHidden="1" w:uiPriority="39" w:unhideWhenUsed="1"/>
-    <w:lsdException w:name="Normal Indent" w:semiHidden="1" w:unhideWhenUsed="1"/>
-    <w:lsdException w:name="footnote text" w:semiHidden="1" w:unhideWhenUsed="1"/>
-    <w:lsdException w:name="annotation text" w:semiHidden="1" w:unhideWhenUsed="1"/>
-    <w:lsdException w:name="header" w:semiHidden="1" w:unhideWhenUsed="1"/>
-    <w:lsdException w:name="footer" w:semiHidden="1" w:unhideWhenUsed="1"/>
-    <w:lsdException w:name="index heading" w:semiHidden="1" w:unhideWhenUsed="1"/>
-    <w:lsdException w:name="caption" w:semiHidden="1" w:uiPriority="35" w:unhideWhenUsed="1" w:qFormat="1"/>
-    <w:lsdException w:name="table of figures" w:semiHidden="1" w:unhideWhenUsed="1"/>
-    <w:lsdException w:name="envelope address" w:semiHidden="1" w:unhideWhenUsed="1"/>
-    <w:lsdException w:name="envelope return" w:semiHidden="1" w:unhideWhenUsed="1"/>
-    <w:lsdException w:name="footnote reference" w:semiHidden="1" w:unhideWhenUsed="1"/>
-    <w:lsdException w:name="annotation reference" w:semiHidden="1" w:unhideWhenUsed="1"/>
-    <w:lsdException w:name="line number" w:semiHidden="1" w:unhideWhenUsed="1"/>
-    <w:lsdException w:name="page number" w:semiHidden="1" w:unhideWhenUsed="1"/>
-    <w:lsdException w:name="endnote reference" w:semiHidden="1" w:unhideWhenUsed="1"/>
-    <w:lsdException w:name="endnote text" w:semiHidden="1" w:unhideWhenUsed="1"/>
-    <w:lsdException w:name="table of authorities" w:semiHidden="1" w:unhideWhenUsed="1"/>
-    <w:lsdException w:name="macro" w:semiHidden="1" w:unhideWhenUsed="1"/>
-    <w:lsdException w:name="toa heading" w:semiHidden="1" w:unhideWhenUsed="1"/>
-    <w:lsdException w:name="List" w:semiHidden="1" w:unhideWhenUsed="1"/>
-    <w:lsdException w:name="List Bullet" w:semiHidden="1" w:unhideWhenUsed="1"/>
-    <w:lsdException w:name="List Number" w:semiHidden="1" w:unhideWhenUsed="1"/>
-    <w:lsdException w:name="List 2" w:semiHidden="1" w:unhideWhenUsed="1"/>
-    <w:lsdException w:name="List 3" w:semiHidden="1" w:unhideWhenUsed="1"/>
-    <w:lsdException w:name="List 4" w:semiHidden="1" w:unhideWhenUsed="1"/>
-    <w:lsdException w:name="List 5" w:semiHidden="1" w:unhideWhenUsed="1"/>
-    <w:lsdException w:name="List Bullet 2" w:semiHidden="1" w:unhideWhenUsed="1"/>
-    <w:lsdException w:name="List Bullet 3" w:semiHidden="1" w:unhideWhenUsed="1"/>
-    <w:lsdException w:name="List Bullet 4" w:semiHidden="1" w:unhideWhenUsed="1"/>
-    <w:lsdException w:name="List Bullet 5" w:semiHidden="1" w:unhideWhenUsed="1"/>
-    <w:lsdException w:name="List Number 2" w:semiHidden="1" w:unhideWhenUsed="1"/>
-    <w:lsdException w:name="List Number 3" w:semiHidden="1" w:unhideWhenUsed="1"/>
-    <w:lsdException w:name="List Number 4" w:semiHidden="1" w:unhideWhenUsed="1"/>
-    <w:lsdException w:name="List Number 5" w:semiHidden="1" w:unhideWhenUsed="1"/>
-    <w:lsdException w:name="Title" w:uiPriority="10" w:qFormat="1"/>
-    <w:lsdException w:name="Closing" w:semiHidden="1" w:unhideWhenUsed="1"/>
-    <w:lsdException w:name="Signature" w:semiHidden="1" w:unhideWhenUsed="1"/>
-    <w:lsdException w:name="Default Paragraph Font" w:semiHidden="1" w:uiPriority="1" w:unhideWhenUsed="1"/>
-    <w:lsdException w:name="Body Text" w:semiHidden="1" w:unhideWhenUsed="1"/>
-    <w:lsdException w:name="Body Text Indent" w:semiHidden="1" w:unhideWhenUsed="1"/>
-    <w:lsdException w:name="List Continue" w:semiHidden="1" w:unhideWhenUsed="1"/>
-    <w:lsdException w:name="List Continue 2" w:semiHidden="1" w:unhideWhenUsed="1"/>
-    <w:lsdException w:name="List Continue 3" w:semiHidden="1" w:unhideWhenUsed="1"/>
-    <w:lsdException w:name="List Continue 4" w:semiHidden="1" w:unhideWhenUsed="1"/>
-    <w:lsdException w:name="List Continue 5" w:semiHidden="1" w:unhideWhenUsed="1"/>
-    <w:lsdException w:name="Message Header" w:semiHidden="1" w:unhideWhenUsed="1"/>
-    <w:lsdException w:name="Subtitle" w:uiPriority="11" w:qFormat="1"/>
-    <w:lsdException w:name="Salutation" w:semiHidden="1" w:unhideWhenUsed="1"/>
-    <w:lsdException w:name="Date" w:semiHidden="1" w:unhideWhenUsed="1"/>
-    <w:lsdException w:name="Body Text First Indent" w:semiHidden="1" w:unhideWhenUsed="1"/>
-    <w:lsdException w:name="Body Text First Indent 2" w:semiHidden="1" w:unhideWhenUsed="1"/>
-    <w:lsdException w:name="Note Heading" w:semiHidden="1" w:unhideWhenUsed="1"/>
-    <w:lsdException w:name="Body Text 2" w:semiHidden="1" w:unhideWhenUsed="1"/>
-    <w:lsdException w:name="Body Text 3" w:semiHidden="1" w:unhideWhenUsed="1"/>
-    <w:lsdException w:name="Body Text Indent 2" w:semiHidden="1" w:unhideWhenUsed="1"/>
-    <w:lsdException w:name="Body Text Indent 3" w:semiHidden="1" w:unhideWhenUsed="1"/>
-    <w:lsdException w:name="Block Text" w:semiHidden="1" w:unhideWhenUsed="1"/>
-    <w:lsdException w:name="Hyperlink" w:semiHidden="1" w:unhideWhenUsed="1"/>
-    <w:lsdException w:name="FollowedHyperlink" w:semiHidden="1" w:unhideWhenUsed="1"/>
-    <w:lsdException w:name="Strong" w:uiPriority="22" w:qFormat="1"/>
-    <w:lsdException w:name="Emphasis" w:uiPriority="20" w:qFormat="1"/>
-    <w:lsdException w:name="Document Map" w:semiHidden="1" w:unhideWhenUsed="1"/>
-    <w:lsdException w:name="Plain Text" w:semiHidden="1" w:unhideWhenUsed="1"/>
-    <w:lsdException w:name="E-mail Signature" w:semiHidden="1" w:unhideWhenUsed="1"/>
-    <w:lsdException w:name="HTML Top of Form" w:semiHidden="1" w:unhideWhenUsed="1"/>
-    <w:lsdException w:name="HTML Bottom of Form" w:semiHidden="1" w:unhideWhenUsed="1"/>
-    <w:lsdException w:name="Normal (Web)" w:semiHidden="1" w:unhideWhenUsed="1"/>
-    <w:lsdException w:name="HTML Acronym" w:semiHidden="1" w:unhideWhenUsed="1"/>
-    <w:lsdException w:name="HTML Address" w:semiHidden="1" w:unhideWhenUsed="1"/>
-    <w:lsdException w:name="HTML Cite" w:semiHidden="1" w:unhideWhenUsed="1"/>
-    <w:lsdException w:name="HTML Code" w:semiHidden="1" w:unhideWhenUsed="1"/>
-    <w:lsdException w:name="HTML Definition" w:semiHidden="1" w:unhideWhenUsed="1"/>
-    <w:lsdException w:name="HTML Keyboard" w:semiHidden="1" w:unhideWhenUsed="1"/>
-    <w:lsdException w:name="HTML Preformatted" w:semiHidden="1" w:unhideWhenUsed="1"/>
-    <w:lsdException w:name="HTML Sample" w:semiHidden="1" w:unhideWhenUsed="1"/>
-    <w:lsdException w:name="HTML Typewriter" w:semiHidden="1" w:unhideWhenUsed="1"/>
-    <w:lsdException w:name="HTML Variable" w:semiHidden="1" w:unhideWhenUsed="1"/>
-    <w:lsdException w:name="Normal Table" w:semiHidden="1" w:unhideWhenUsed="1"/>
-    <w:lsdException w:name="annotation subject" w:semiHidden="1" w:unhideWhenUsed="1"/>
-    <w:lsdException w:name="No List" w:semiHidden="1" w:unhideWhenUsed="1"/>
-    <w:lsdException w:name="Outline List 1" w:semiHidden="1" w:unhideWhenUsed="1"/>
-    <w:lsdException w:name="Outline List 2" w:semiHidden="1" w:unhideWhenUsed="1"/>
-    <w:lsdException w:name="Outline List 3" w:semiHidden="1" w:unhideWhenUsed="1"/>
-    <w:lsdException w:name="Table Simple 1" w:semiHidden="1" w:unhideWhenUsed="1"/>
-    <w:lsdException w:name="Table Simple 2" w:semiHidden="1" w:unhideWhenUsed="1"/>
-    <w:lsdException w:name="Table Simple 3" w:semiHidden="1" w:unhideWhenUsed="1"/>
-    <w:lsdException w:name="Table Classic 1" w:semiHidden="1" w:unhideWhenUsed="1"/>
-    <w:lsdException w:name="Table Classic 2" w:semiHidden="1" w:unhideWhenUsed="1"/>
-    <w:lsdException w:name="Table Classic 3" w:semiHidden="1" w:unhideWhenUsed="1"/>
-    <w:lsdException w:name="Table Classic 4" w:semiHidden="1" w:unhideWhenUsed="1"/>
-    <w:lsdException w:name="Table Colorful 1" w:semiHidden="1" w:unhideWhenUsed="1"/>
-    <w:lsdException w:name="Table Colorful 2" w:semiHidden="1" w:unhideWhenUsed="1"/>
-    <w:lsdException w:name="Table Colorful 3" w:semiHidden="1" w:unhideWhenUsed="1"/>
-    <w:lsdException w:name="Table Columns 1" w:semiHidden="1" w:unhideWhenUsed="1"/>
-    <w:lsdException w:name="Table Columns 2" w:semiHidden="1" w:unhideWhenUsed="1"/>
-    <w:lsdException w:name="Table Columns 3" w:semiHidden="1" w:unhideWhenUsed="1"/>
-    <w:lsdException w:name="Table Columns 4" w:semiHidden="1" w:unhideWhenUsed="1"/>
-    <w:lsdException w:name="Table Columns 5" w:semiHidden="1" w:unhideWhenUsed="1"/>
-    <w:lsdException w:name="Table Grid 1" w:semiHidden="1" w:unhideWhenUsed="1"/>
-    <w:lsdException w:name="Table Grid 2" w:semiHidden="1" w:unhideWhenUsed="1"/>
-    <w:lsdException w:name="Table Grid 3" w:semiHidden="1" w:unhideWhenUsed="1"/>
-    <w:lsdException w:name="Table Grid 4" w:semiHidden="1" w:unhideWhenUsed="1"/>
-    <w:lsdException w:name="Table Grid 5" w:semiHidden="1" w:unhideWhenUsed="1"/>
-    <w:lsdException w:name="Table Grid 6" w:semiHidden="1" w:unhideWhenUsed="1"/>
-    <w:lsdException w:name="Table Grid 7" w:semiHidden="1" w:unhideWhenUsed="1"/>
-    <w:lsdException w:name="Table Grid 8" w:semiHidden="1" w:unhideWhenUsed="1"/>
-    <w:lsdException w:name="Table List 1" w:semiHidden="1" w:unhideWhenUsed="1"/>
-    <w:lsdException w:name="Table List 2" w:semiHidden="1" w:unhideWhenUsed="1"/>
-    <w:lsdException w:name="Table List 3" w:semiHidden="1" w:unhideWhenUsed="1"/>
-    <w:lsdException w:name="Table List 4" w:semiHidden="1" w:unhideWhenUsed="1"/>
-    <w:lsdException w:name="Table List 5" w:semiHidden="1" w:unhideWhenUsed="1"/>
-    <w:lsdException w:name="Table List 6" w:semiHidden="1" w:unhideWhenUsed="1"/>
-    <w:lsdException w:name="Table List 7" w:semiHidden="1" w:unhideWhenUsed="1"/>
-    <w:lsdException w:name="Table List 8" w:semiHidden="1" w:unhideWhenUsed="1"/>
-    <w:lsdException w:name="Table 3D effects 1" w:semiHidden="1" w:unhideWhenUsed="1"/>
-    <w:lsdException w:name="Table 3D effects 2" w:semiHidden="1" w:unhideWhenUsed="1"/>
-    <w:lsdException w:name="Table 3D effects 3" w:semiHidden="1" w:unhideWhenUsed="1"/>
-    <w:lsdException w:name="Table Contemporary" w:semiHidden="1" w:unhideWhenUsed="1"/>
-    <w:lsdException w:name="Table Elegant" w:semiHidden="1" w:unhideWhenUsed="1"/>
-    <w:lsdException w:name="Table Professional" w:semiHidden="1" w:unhideWhenUsed="1"/>
-    <w:lsdException w:name="Table Subtle 1" w:semiHidden="1" w:unhideWhenUsed="1"/>
-    <w:lsdException w:name="Table Subtle 2" w:semiHidden="1" w:unhideWhenUsed="1"/>
-    <w:lsdException w:name="Table Web 1" w:semiHidden="1" w:unhideWhenUsed="1"/>
-    <w:lsdException w:name="Table Web 2" w:semiHidden="1" w:unhideWhenUsed="1"/>
-    <w:lsdException w:name="Table Web 3" w:semiHidden="1" w:unhideWhenUsed="1"/>
-    <w:lsdException w:name="Balloon Text" w:semiHidden="1" w:unhideWhenUsed="1"/>
-    <w:lsdException w:name="Table Grid" w:uiPriority="39"/>
-    <w:lsdException w:name="Table Theme" w:semiHidden="1" w:unhideWhenUsed="1"/>
-    <w:lsdException w:name="Note Level 1" w:semiHidden="1" w:unhideWhenUsed="1"/>
-    <w:lsdException w:name="Note Level 2" w:semiHidden="1" w:unhideWhenUsed="1"/>
-    <w:lsdException w:name="Note Level 3" w:semiHidden="1" w:unhideWhenUsed="1"/>
-    <w:lsdException w:name="Note Level 4" w:semiHidden="1" w:unhideWhenUsed="1"/>
-    <w:lsdException w:name="Note Level 5" w:semiHidden="1" w:unhideWhenUsed="1"/>
-    <w:lsdException w:name="Note Level 6" w:semiHidden="1" w:unhideWhenUsed="1"/>
-    <w:lsdException w:name="Note Level 7" w:semiHidden="1" w:unhideWhenUsed="1"/>
-    <w:lsdException w:name="Note Level 8" w:semiHidden="1" w:unhideWhenUsed="1"/>
-    <w:lsdException w:name="Note Level 9" w:semiHidden="1" w:unhideWhenUsed="1"/>
-    <w:lsdException w:name="Placeholder Text" w:semiHidden="1"/>
-    <w:lsdException w:name="No Spacing" w:uiPriority="1" w:qFormat="1"/>
-    <w:lsdException w:name="Light Shading" w:uiPriority="60"/>
-    <w:lsdException w:name="Light List" w:uiPriority="61"/>
-    <w:lsdException w:name="Light Grid" w:uiPriority="62"/>
-    <w:lsdException w:name="Medium Shading 1" w:uiPriority="63"/>
-    <w:lsdException w:name="Medium Shading 2" w:uiPriority="64"/>
-    <w:lsdException w:name="Medium List 1" w:uiPriority="65"/>
-    <w:lsdException w:name="Medium List 2" w:uiPriority="66"/>
-    <w:lsdException w:name="Medium Grid 1" w:uiPriority="67"/>
-    <w:lsdException w:name="Medium Grid 2" w:uiPriority="68"/>
-    <w:lsdException w:name="Medium Grid 3" w:uiPriority="69"/>
-    <w:lsdException w:name="Dark List" w:uiPriority="70"/>
-    <w:lsdException w:name="Colorful Shading" w:uiPriority="71"/>
-    <w:lsdException w:name="Colorful List" w:uiPriority="72"/>
-    <w:lsdException w:name="Colorful Grid" w:uiPriority="73"/>
-    <w:lsdException w:name="Light Shading Accent 1" w:uiPriority="60"/>
-    <w:lsdException w:name="Light List Accent 1" w:uiPriority="61"/>
-    <w:lsdException w:name="Light Grid Accent 1" w:uiPriority="62"/>
-    <w:lsdException w:name="Medium Shading 1 Accent 1" w:uiPriority="63"/>
-    <w:lsdException w:name="Medium Shading 2 Accent 1" w:uiPriority="64"/>
-    <w:lsdException w:name="Medium List 1 Accent 1" w:uiPriority="65"/>
-    <w:lsdException w:name="Revision" w:semiHidden="1"/>
-    <w:lsdException w:name="List Paragraph" w:uiPriority="34" w:qFormat="1"/>
-    <w:lsdException w:name="Quote" w:uiPriority="29" w:qFormat="1"/>
-    <w:lsdException w:name="Intense Quote" w:uiPriority="30" w:qFormat="1"/>
-    <w:lsdException w:name="Medium List 2 Accent 1" w:uiPriority="66"/>
-    <w:lsdException w:name="Medium Grid 1 Accent 1" w:uiPriority="67"/>
-    <w:lsdException w:name="Medium Grid 2 Accent 1" w:uiPriority="68"/>
-    <w:lsdException w:name="Medium Grid 3 Accent 1" w:uiPriority="69"/>
-    <w:lsdException w:name="Dark List Accent 1" w:uiPriority="70"/>
-    <w:lsdException w:name="Colorful Shading Accent 1" w:uiPriority="71"/>
-    <w:lsdException w:name="Colorful List Accent 1" w:uiPriority="72"/>
-    <w:lsdException w:name="Colorful Grid Accent 1" w:uiPriority="73"/>
-    <w:lsdException w:name="Light Shading Accent 2" w:uiPriority="60"/>
-    <w:lsdException w:name="Light List Accent 2" w:uiPriority="61"/>
-    <w:lsdException w:name="Light Grid Accent 2" w:uiPriority="62"/>
-    <w:lsdException w:name="Medium Shading 1 Accent 2" w:uiPriority="63"/>
-    <w:lsdException w:name="Medium Shading 2 Accent 2" w:uiPriority="64"/>
-    <w:lsdException w:name="Medium List 1 Accent 2" w:uiPriority="65"/>
-    <w:lsdException w:name="Medium List 2 Accent 2" w:uiPriority="66"/>
-    <w:lsdException w:name="Medium Grid 1 Accent 2" w:uiPriority="67"/>
-    <w:lsdException w:name="Medium Grid 2 Accent 2" w:uiPriority="68"/>
-    <w:lsdException w:name="Medium Grid 3 Accent 2" w:uiPriority="69"/>
-    <w:lsdException w:name="Dark List Accent 2" w:uiPriority="70"/>
-    <w:lsdException w:name="Colorful Shading Accent 2" w:uiPriority="71"/>
-    <w:lsdException w:name="Colorful List Accent 2" w:uiPriority="72"/>
-    <w:lsdException w:name="Colorful Grid Accent 2" w:uiPriority="73"/>
-    <w:lsdException w:name="Light Shading Accent 3" w:uiPriority="60"/>
-    <w:lsdException w:name="Light List Accent 3" w:uiPriority="61"/>
-    <w:lsdException w:name="Light Grid Accent 3" w:uiPriority="62"/>
-    <w:lsdException w:name="Medium Shading 1 Accent 3" w:uiPriority="63"/>
-    <w:lsdException w:name="Medium Shading 2 Accent 3" w:uiPriority="64"/>
-    <w:lsdException w:name="Medium List 1 Accent 3" w:uiPriority="65"/>
-    <w:lsdException w:name="Medium List 2 Accent 3" w:uiPriority="66"/>
-    <w:lsdException w:name="Medium Grid 1 Accent 3" w:uiPriority="67"/>
-    <w:lsdException w:name="Medium Grid 2 Accent 3" w:uiPriority="68"/>
-    <w:lsdException w:name="Medium Grid 3 Accent 3" w:uiPriority="69"/>
-    <w:lsdException w:name="Dark List Accent 3" w:uiPriority="70"/>
-    <w:lsdException w:name="Colorful Shading Accent 3" w:uiPriority="71"/>
-    <w:lsdException w:name="Colorful List Accent 3" w:uiPriority="72"/>
-    <w:lsdException w:name="Colorful Grid Accent 3" w:uiPriority="73"/>
-    <w:lsdException w:name="Light Shading Accent 4" w:uiPriority="60"/>
-    <w:lsdException w:name="Light List Accent 4" w:uiPriority="61"/>
-    <w:lsdException w:name="Light Grid Accent 4" w:uiPriority="62"/>
-    <w:lsdException w:name="Medium Shading 1 Accent 4" w:uiPriority="63"/>
-    <w:lsdException w:name="Medium Shading 2 Accent 4" w:uiPriority="64"/>
-    <w:lsdException w:name="Medium List 1 Accent 4" w:uiPriority="65"/>
-    <w:lsdException w:name="Medium List 2 Accent 4" w:uiPriority="66"/>
-    <w:lsdException w:name="Medium Grid 1 Accent 4" w:uiPriority="67"/>
-    <w:lsdException w:name="Medium Grid 2 Accent 4" w:uiPriority="68"/>
-    <w:lsdException w:name="Medium Grid 3 Accent 4" w:uiPriority="69"/>
-    <w:lsdException w:name="Dark List Accent 4" w:uiPriority="70"/>
-    <w:lsdException w:name="Colorful Shading Accent 4" w:uiPriority="71"/>
-    <w:lsdException w:name="Colorful List Accent 4" w:uiPriority="72"/>
-    <w:lsdException w:name="Colorful Grid Accent 4" w:uiPriority="73"/>
-    <w:lsdException w:name="Light Shading Accent 5" w:uiPriority="60"/>
-    <w:lsdException w:name="Light List Accent 5" w:uiPriority="61"/>
-    <w:lsdException w:name="Light Grid Accent 5" w:uiPriority="62"/>
-    <w:lsdException w:name="Medium Shading 1 Accent 5" w:uiPriority="63"/>
-    <w:lsdException w:name="Medium Shading 2 Accent 5" w:uiPriority="64"/>
-    <w:lsdException w:name="Medium List 1 Accent 5" w:uiPriority="65"/>
-    <w:lsdException w:name="Medium List 2 Accent 5" w:uiPriority="66"/>
-    <w:lsdException w:name="Medium Grid 1 Accent 5" w:uiPriority="67"/>
-    <w:lsdException w:name="Medium Grid 2 Accent 5" w:uiPriority="68"/>
-    <w:lsdException w:name="Medium Grid 3 Accent 5" w:uiPriority="69"/>
-    <w:lsdException w:name="Dark List Accent 5" w:uiPriority="70"/>
-    <w:lsdException w:name="Colorful Shading Accent 5" w:uiPriority="71"/>
-    <w:lsdException w:name="Colorful List Accent 5" w:uiPriority="72"/>
-    <w:lsdException w:name="Colorful Grid Accent 5" w:uiPriority="73"/>
-    <w:lsdException w:name="Light Shading Accent 6" w:uiPriority="60"/>
-    <w:lsdException w:name="Light List Accent 6" w:uiPriority="61"/>
-    <w:lsdException w:name="Light Grid Accent 6" w:uiPriority="62"/>
-    <w:lsdException w:name="Medium Shading 1 Accent 6" w:uiPriority="63"/>
-    <w:lsdException w:name="Medium Shading 2 Accent 6" w:uiPriority="64"/>
-    <w:lsdException w:name="Medium List 1 Accent 6" w:uiPriority="65"/>
-    <w:lsdException w:name="Medium List 2 Accent 6" w:uiPriority="66"/>
-    <w:lsdException w:name="Medium Grid 1 Accent 6" w:uiPriority="67"/>
-    <w:lsdException w:name="Medium Grid 2 Accent 6" w:uiPriority="68"/>
-    <w:lsdException w:name="Medium Grid 3 Accent 6" w:uiPriority="69"/>
-    <w:lsdException w:name="Dark List Accent 6" w:uiPriority="70"/>
-    <w:lsdException w:name="Colorful Shading Accent 6" w:uiPriority="71"/>
-    <w:lsdException w:name="Colorful List Accent 6" w:uiPriority="72"/>
-    <w:lsdException w:name="Colorful Grid Accent 6" w:uiPriority="73"/>
-    <w:lsdException w:name="Subtle Emphasis" w:uiPriority="19" w:qFormat="1"/>
-    <w:lsdException w:name="Intense Emphasis" w:uiPriority="21" w:qFormat="1"/>
-    <w:lsdException w:name="Subtle Reference" w:uiPriority="31" w:qFormat="1"/>
-    <w:lsdException w:name="Intense Reference" w:uiPriority="32" w:qFormat="1"/>
-    <w:lsdException w:name="Book Title" w:uiPriority="33" w:qFormat="1"/>
-    <w:lsdException w:name="Bibliography" w:semiHidden="1" w:uiPriority="37" w:unhideWhenUsed="1"/>
-    <w:lsdException w:name="TOC Heading" w:semiHidden="1" w:uiPriority="39" w:unhideWhenUsed="1" w:qFormat="1"/>
-    <w:lsdException w:name="Plain Table 1" w:uiPriority="41"/>
-    <w:lsdException w:name="Plain Table 2" w:uiPriority="42"/>
-    <w:lsdException w:name="Plain Table 3" w:uiPriority="43"/>
-    <w:lsdException w:name="Plain Table 4" w:uiPriority="44"/>
-    <w:lsdException w:name="Plain Table 5" w:uiPriority="45"/>
-    <w:lsdException w:name="Grid Table Light" w:uiPriority="40"/>
-    <w:lsdException w:name="Grid Table 1 Light" w:uiPriority="46"/>
-    <w:lsdException w:name="Grid Table 2" w:uiPriority="47"/>
-    <w:lsdException w:name="Grid Table 3" w:uiPriority="48"/>
-    <w:lsdException w:name="Grid Table 4" w:uiPriority="49"/>
-    <w:lsdException w:name="Grid Table 5 Dark" w:uiPriority="50"/>
-    <w:lsdException w:name="Grid Table 6 Colorful" w:uiPriority="51"/>
-    <w:lsdException w:name="Grid Table 7 Colorful" w:uiPriority="52"/>
-    <w:lsdException w:name="Grid Table 1 Light Accent 1" w:uiPriority="46"/>
-    <w:lsdException w:name="Grid Table 2 Accent 1" w:uiPriority="47"/>
-    <w:lsdException w:name="Grid Table 3 Accent 1" w:uiPriority="48"/>
-    <w:lsdException w:name="Grid Table 4 Accent 1" w:uiPriority="49"/>
-    <w:lsdException w:name="Grid Table 5 Dark Accent 1" w:uiPriority="50"/>
-    <w:lsdException w:name="Grid Table 6 Colorful Accent 1" w:uiPriority="51"/>
-    <w:lsdException w:name="Grid Table 7 Colorful Accent 1" w:uiPriority="52"/>
-    <w:lsdException w:name="Grid Table 1 Light Accent 2" w:uiPriority="46"/>
-    <w:lsdException w:name="Grid Table 2 Accent 2" w:uiPriority="47"/>
-    <w:lsdException w:name="Grid Table 3 Accent 2" w:uiPriority="48"/>
-    <w:lsdException w:name="Grid Table 4 Accent 2" w:uiPriority="49"/>
-    <w:lsdException w:name="Grid Table 5 Dark Accent 2" w:uiPriority="50"/>
-    <w:lsdException w:name="Grid Table 6 Colorful Accent 2" w:uiPriority="51"/>
-    <w:lsdException w:name="Grid Table 7 Colorful Accent 2" w:uiPriority="52"/>
-    <w:lsdException w:name="Grid Table 1 Light Accent 3" w:uiPriority="46"/>
-    <w:lsdException w:name="Grid Table 2 Accent 3" w:uiPriority="47"/>
-    <w:lsdException w:name="Grid Table 3 Accent 3" w:uiPriority="48"/>
-    <w:lsdException w:name="Grid Table 4 Accent 3" w:uiPriority="49"/>
-    <w:lsdException w:name="Grid Table 5 Dark Accent 3" w:uiPriority="50"/>
-    <w:lsdException w:name="Grid Table 6 Colorful Accent 3" w:uiPriority="51"/>
-    <w:lsdException w:name="Grid Table 7 Colorful Accent 3" w:uiPriority="52"/>
-    <w:lsdException w:name="Grid Table 1 Light Accent 4" w:uiPriority="46"/>
-    <w:lsdException w:name="Grid Table 2 Accent 4" w:uiPriority="47"/>
-    <w:lsdException w:name="Grid Table 3 Accent 4" w:uiPriority="48"/>
-    <w:lsdException w:name="Grid Table 4 Accent 4" w:uiPriority="49"/>
-    <w:lsdException w:name="Grid Table 5 Dark Accent 4" w:uiPriority="50"/>
-    <w:lsdException w:name="Grid Table 6 Colorful Accent 4" w:uiPriority="51"/>
-    <w:lsdException w:name="Grid Table 7 Colorful Accent 4" w:uiPriority="52"/>
-    <w:lsdException w:name="Grid Table 1 Light Accent 5" w:uiPriority="46"/>
-    <w:lsdException w:name="Grid Table 2 Accent 5" w:uiPriority="47"/>
-    <w:lsdException w:name="Grid Table 3 Accent 5" w:uiPriority="48"/>
-    <w:lsdException w:name="Grid Table 4 Accent 5" w:uiPriority="49"/>
-    <w:lsdException w:name="Grid Table 5 Dark Accent 5" w:uiPriority="50"/>
-    <w:lsdException w:name="Grid Table 6 Colorful Accent 5" w:uiPriority="51"/>
-    <w:lsdException w:name="Grid Table 7 Colorful Accent 5" w:uiPriority="52"/>
-    <w:lsdException w:name="Grid Table 1 Light Accent 6" w:uiPriority="46"/>
-    <w:lsdException w:name="Grid Table 2 Accent 6" w:uiPriority="47"/>
-    <w:lsdException w:name="Grid Table 3 Accent 6" w:uiPriority="48"/>
-    <w:lsdException w:name="Grid Table 4 Accent 6" w:uiPriority="49"/>
-    <w:lsdException w:name="Grid Table 5 Dark Accent 6" w:uiPriority="50"/>
-    <w:lsdException w:name="Grid Table 6 Colorful Accent 6" w:uiPriority="51"/>
-    <w:lsdException w:name="Grid Table 7 Colorful Accent 6" w:uiPriority="52"/>
-    <w:lsdException w:name="List Table 1 Light" w:uiPriority="46"/>
-    <w:lsdException w:name="List Table 2" w:uiPriority="47"/>
-    <w:lsdException w:name="List Table 3" w:uiPriority="48"/>
-    <w:lsdException w:name="List Table 4" w:uiPriority="49"/>
-    <w:lsdException w:name="List Table 5 Dark" w:uiPriority="50"/>
-    <w:lsdException w:name="List Table 6 Colorful" w:uiPriority="51"/>
-    <w:lsdException w:name="List Table 7 Colorful" w:uiPriority="52"/>
-    <w:lsdException w:name="List Table 1 Light Accent 1" w:uiPriority="46"/>
-    <w:lsdException w:name="List Table 2 Accent 1" w:uiPriority="47"/>
-    <w:lsdException w:name="List Table 3 Accent 1" w:uiPriority="48"/>
-    <w:lsdException w:name="List Table 4 Accent 1" w:uiPriority="49"/>
-    <w:lsdException w:name="List Table 5 Dark Accent 1" w:uiPriority="50"/>
-    <w:lsdException w:name="List Table 6 Colorful Accent 1" w:uiPriority="51"/>
-    <w:lsdException w:name="List Table 7 Colorful Accent 1" w:uiPriority="52"/>
-    <w:lsdException w:name="List Table 1 Light Accent 2" w:uiPriority="46"/>
-    <w:lsdException w:name="List Table 2 Accent 2" w:uiPriority="47"/>
-    <w:lsdException w:name="List Table 3 Accent 2" w:uiPriority="48"/>
-    <w:lsdException w:name="List Table 4 Accent 2" w:uiPriority="49"/>
-    <w:lsdException w:name="List Table 5 Dark Accent 2" w:uiPriority="50"/>
-    <w:lsdException w:name="List Table 6 Colorful Accent 2" w:uiPriority="51"/>
-    <w:lsdException w:name="List Table 7 Colorful Accent 2" w:uiPriority="52"/>
-    <w:lsdException w:name="List Table 1 Light Accent 3" w:uiPriority="46"/>
-    <w:lsdException w:name="List Table 2 Accent 3" w:uiPriority="47"/>
-    <w:lsdException w:name="List Table 3 Accent 3" w:uiPriority="48"/>
-    <w:lsdException w:name="List Table 4 Accent 3" w:uiPriority="49"/>
-    <w:lsdException w:name="List Table 5 Dark Accent 3" w:uiPriority="50"/>
-    <w:lsdException w:name="List Table 6 Colorful Accent 3" w:uiPriority="51"/>
-    <w:lsdException w:name="List Table 7 Colorful Accent 3" w:uiPriority="52"/>
-    <w:lsdException w:name="List Table 1 Light Accent 4" w:uiPriority="46"/>
-    <w:lsdException w:name="List Table 2 Accent 4" w:uiPriority="47"/>
-    <w:lsdException w:name="List Table 3 Accent 4" w:uiPriority="48"/>
-    <w:lsdException w:name="List Table 4 Accent 4" w:uiPriority="49"/>
-    <w:lsdException w:name="List Table 5 Dark Accent 4" w:uiPriority="50"/>
-    <w:lsdException w:name="List Table 6 Colorful Accent 4" w:uiPriority="51"/>
-    <w:lsdException w:name="List Table 7 Colorful Accent 4" w:uiPriority="52"/>
-    <w:lsdException w:name="List Table 1 Light Accent 5" w:uiPriority="46"/>
-    <w:lsdException w:name="List Table 2 Accent 5" w:uiPriority="47"/>
-    <w:lsdException w:name="List Table 3 Accent 5" w:uiPriority="48"/>
-    <w:lsdException w:name="List Table 4 Accent 5" w:uiPriority="49"/>
-    <w:lsdException w:name="List Table 5 Dark Accent 5" w:uiPriority="50"/>
-    <w:lsdException w:name="List Table 6 Colorful Accent 5" w:uiPriority="51"/>
-    <w:lsdException w:name="List Table 7 Colorful Accent 5" w:uiPriority="52"/>
-    <w:lsdException w:name="List Table 1 Light Accent 6" w:uiPriority="46"/>
-    <w:lsdException w:name="List Table 2 Accent 6" w:uiPriority="47"/>
-    <w:lsdException w:name="List Table 3 Accent 6" w:uiPriority="48"/>
-    <w:lsdException w:name="List Table 4 Accent 6" w:uiPriority="49"/>
-    <w:lsdException w:name="List Table 5 Dark Accent 6" w:uiPriority="50"/>
-    <w:lsdException w:name="List Table 6 Colorful Accent 6" w:uiPriority="51"/>
-    <w:lsdException w:name="List Table 7 Colorful Accent 6" w:uiPriority="52"/>
-    <w:lsdException w:name="Mention" w:semiHidden="1" w:unhideWhenUsed="1"/>
-    <w:lsdException w:name="Smart Hyperlink" w:semiHidden="1" w:unhideWhenUsed="1"/>
+  <w:latentStyles w:defLockedState="0" w:defUIPriority="99" w:defSemiHidden="1" w:defUnhideWhenUsed="1" w:defQFormat="0" w:count="267">
+    <w:lsdException w:name="Normal" w:semiHidden="0" w:uiPriority="0" w:unhideWhenUsed="0" w:qFormat="1"/>
+    <w:lsdException w:name="heading 1" w:semiHidden="0" w:uiPriority="9" w:unhideWhenUsed="0" w:qFormat="1"/>
+    <w:lsdException w:name="heading 2" w:uiPriority="9" w:qFormat="1"/>
+    <w:lsdException w:name="heading 3" w:uiPriority="9" w:qFormat="1"/>
+    <w:lsdException w:name="heading 4" w:uiPriority="9" w:qFormat="1"/>
+    <w:lsdException w:name="heading 5" w:uiPriority="9" w:qFormat="1"/>
+    <w:lsdException w:name="heading 6" w:uiPriority="9" w:qFormat="1"/>
+    <w:lsdException w:name="heading 7" w:uiPriority="9" w:qFormat="1"/>
+    <w:lsdException w:name="heading 8" w:uiPriority="9" w:qFormat="1"/>
+    <w:lsdException w:name="heading 9" w:uiPriority="9" w:qFormat="1"/>
+    <w:lsdException w:name="toc 1" w:uiPriority="39"/>
+    <w:lsdException w:name="toc 2" w:uiPriority="39"/>
+    <w:lsdException w:name="toc 3" w:uiPriority="39"/>
+    <w:lsdException w:name="toc 4" w:uiPriority="39"/>
+    <w:lsdException w:name="toc 5" w:uiPriority="39"/>
+    <w:lsdException w:name="toc 6" w:uiPriority="39"/>
+    <w:lsdException w:name="toc 7" w:uiPriority="39"/>
+    <w:lsdException w:name="toc 8" w:uiPriority="39"/>
+    <w:lsdException w:name="toc 9" w:uiPriority="39"/>
+    <w:lsdException w:name="caption" w:uiPriority="35" w:qFormat="1"/>
+    <w:lsdException w:name="Title" w:semiHidden="0" w:uiPriority="10" w:unhideWhenUsed="0" w:qFormat="1"/>
+    <w:lsdException w:name="Default Paragraph Font" w:uiPriority="1"/>
+    <w:lsdException w:name="Subtitle" w:semiHidden="0" w:uiPriority="11" w:unhideWhenUsed="0" w:qFormat="1"/>
+    <w:lsdException w:name="Strong" w:semiHidden="0" w:uiPriority="22" w:unhideWhenUsed="0" w:qFormat="1"/>
+    <w:lsdException w:name="Emphasis" w:semiHidden="0" w:uiPriority="20" w:unhideWhenUsed="0" w:qFormat="1"/>
+    <w:lsdException w:name="Table Grid" w:semiHidden="0" w:uiPriority="39" w:unhideWhenUsed="0"/>
+    <w:lsdException w:name="Placeholder Text" w:unhideWhenUsed="0"/>
+    <w:lsdException w:name="No Spacing" w:semiHidden="0" w:uiPriority="1" w:unhideWhenUsed="0" w:qFormat="1"/>
+    <w:lsdException w:name="Light Shading" w:semiHidden="0" w:uiPriority="60" w:unhideWhenUsed="0"/>
+    <w:lsdException w:name="Light List" w:semiHidden="0" w:uiPriority="61" w:unhideWhenUsed="0"/>
+    <w:lsdException w:name="Light Grid" w:semiHidden="0" w:uiPriority="62" w:unhideWhenUsed="0"/>
+    <w:lsdException w:name="Medium Shading 1" w:semiHidden="0" w:uiPriority="63" w:unhideWhenUsed="0"/>
+    <w:lsdException w:name="Medium Shading 2" w:semiHidden="0" w:uiPriority="64" w:unhideWhenUsed="0"/>
+    <w:lsdException w:name="Medium List 1" w:semiHidden="0" w:uiPriority="65" w:unhideWhenUsed="0"/>
+    <w:lsdException w:name="Medium List 2" w:semiHidden="0" w:uiPriority="66" w:unhideWhenUsed="0"/>
+    <w:lsdException w:name="Medium Grid 1" w:semiHidden="0" w:uiPriority="67" w:unhideWhenUsed="0"/>
+    <w:lsdException w:name="Medium Grid 2" w:semiHidden="0" w:uiPriority="68" w:unhideWhenUsed="0"/>
+    <w:lsdException w:name="Medium Grid 3" w:semiHidden="0" w:uiPriority="69" w:unhideWhenUsed="0"/>
+    <w:lsdException w:name="Dark List" w:semiHidden="0" w:uiPriority="70" w:unhideWhenUsed="0"/>
+    <w:lsdException w:name="Colorful Shading" w:semiHidden="0" w:uiPriority="71" w:unhideWhenUsed="0"/>
+    <w:lsdException w:name="Colorful List" w:semiHidden="0" w:uiPriority="72" w:unhideWhenUsed="0"/>
+    <w:lsdException w:name="Colorful Grid" w:semiHidden="0" w:uiPriority="73" w:unhideWhenUsed="0"/>
+    <w:lsdException w:name="Light Shading Accent 1" w:semiHidden="0" w:uiPriority="60" w:unhideWhenUsed="0"/>
+    <w:lsdException w:name="Light List Accent 1" w:semiHidden="0" w:uiPriority="61" w:unhideWhenUsed="0"/>
+    <w:lsdException w:name="Light Grid Accent 1" w:semiHidden="0" w:uiPriority="62" w:unhideWhenUsed="0"/>
+    <w:lsdException w:name="Medium Shading 1 Accent 1" w:semiHidden="0" w:uiPriority="63" w:unhideWhenUsed="0"/>
+    <w:lsdException w:name="Medium Shading 2 Accent 1" w:semiHidden="0" w:uiPriority="64" w:unhideWhenUsed="0"/>
+    <w:lsdException w:name="Medium List 1 Accent 1" w:semiHidden="0" w:uiPriority="65" w:unhideWhenUsed="0"/>
+    <w:lsdException w:name="Revision" w:unhideWhenUsed="0"/>
+    <w:lsdException w:name="List Paragraph" w:semiHidden="0" w:uiPriority="34" w:unhideWhenUsed="0" w:qFormat="1"/>
+    <w:lsdException w:name="Quote" w:semiHidden="0" w:uiPriority="29" w:unhideWhenUsed="0" w:qFormat="1"/>
+    <w:lsdException w:name="Intense Quote" w:semiHidden="0" w:uiPriority="30" w:unhideWhenUsed="0" w:qFormat="1"/>
+    <w:lsdException w:name="Medium List 2 Accent 1" w:semiHidden="0" w:uiPriority="66" w:unhideWhenUsed="0"/>
+    <w:lsdException w:name="Medium Grid 1 Accent 1" w:semiHidden="0" w:uiPriority="67" w:unhideWhenUsed="0"/>
+    <w:lsdException w:name="Medium Grid 2 Accent 1" w:semiHidden="0" w:uiPriority="68" w:unhideWhenUsed="0"/>
+    <w:lsdException w:name="Medium Grid 3 Accent 1" w:semiHidden="0" w:uiPriority="69" w:unhideWhenUsed="0"/>
+    <w:lsdException w:name="Dark List Accent 1" w:semiHidden="0" w:uiPriority="70" w:unhideWhenUsed="0"/>
+    <w:lsdException w:name="Colorful Shading Accent 1" w:semiHidden="0" w:uiPriority="71" w:unhideWhenUsed="0"/>
+    <w:lsdException w:name="Colorful List Accent 1" w:semiHidden="0" w:uiPriority="72" w:unhideWhenUsed="0"/>
+    <w:lsdException w:name="Colorful Grid Accent 1" w:semiHidden="0" w:uiPriority="73" w:unhideWhenUsed="0"/>
+    <w:lsdException w:name="Light Shading Accent 2" w:semiHidden="0" w:uiPriority="60" w:unhideWhenUsed="0"/>
+    <w:lsdException w:name="Light List Accent 2" w:semiHidden="0" w:uiPriority="61" w:unhideWhenUsed="0"/>
+    <w:lsdException w:name="Light Grid Accent 2" w:semiHidden="0" w:uiPriority="62" w:unhideWhenUsed="0"/>
+    <w:lsdException w:name="Medium Shading 1 Accent 2" w:semiHidden="0" w:uiPriority="63" w:unhideWhenUsed="0"/>
+    <w:lsdException w:name="Medium Shading 2 Accent 2" w:semiHidden="0" w:uiPriority="64" w:unhideWhenUsed="0"/>
+    <w:lsdException w:name="Medium List 1 Accent 2" w:semiHidden="0" w:uiPriority="65" w:unhideWhenUsed="0"/>
+    <w:lsdException w:name="Medium List 2 Accent 2" w:semiHidden="0" w:uiPriority="66" w:unhideWhenUsed="0"/>
+    <w:lsdException w:name="Medium Grid 1 Accent 2" w:semiHidden="0" w:uiPriority="67" w:unhideWhenUsed="0"/>
+    <w:lsdException w:name="Medium Grid 2 Accent 2" w:semiHidden="0" w:uiPriority="68" w:unhideWhenUsed="0"/>
+    <w:lsdException w:name="Medium Grid 3 Accent 2" w:semiHidden="0" w:uiPriority="69" w:unhideWhenUsed="0"/>
+    <w:lsdException w:name="Dark List Accent 2" w:semiHidden="0" w:uiPriority="70" w:unhideWhenUsed="0"/>
+    <w:lsdException w:name="Colorful Shading Accent 2" w:semiHidden="0" w:uiPriority="71" w:unhideWhenUsed="0"/>
+    <w:lsdException w:name="Colorful List Accent 2" w:semiHidden="0" w:uiPriority="72" w:unhideWhenUsed="0"/>
+    <w:lsdException w:name="Colorful Grid Accent 2" w:semiHidden="0" w:uiPriority="73" w:unhideWhenUsed="0"/>
+    <w:lsdException w:name="Light Shading Accent 3" w:semiHidden="0" w:uiPriority="60" w:unhideWhenUsed="0"/>
+    <w:lsdException w:name="Light List Accent 3" w:semiHidden="0" w:uiPriority="61" w:unhideWhenUsed="0"/>
+    <w:lsdException w:name="Light Grid Accent 3" w:semiHidden="0" w:uiPriority="62" w:unhideWhenUsed="0"/>
+    <w:lsdException w:name="Medium Shading 1 Accent 3" w:semiHidden="0" w:uiPriority="63" w:unhideWhenUsed="0"/>
+    <w:lsdException w:name="Medium Shading 2 Accent 3" w:semiHidden="0" w:uiPriority="64" w:unhideWhenUsed="0"/>
+    <w:lsdException w:name="Medium List 1 Accent 3" w:semiHidden="0" w:uiPriority="65" w:unhideWhenUsed="0"/>
+    <w:lsdException w:name="Medium List 2 Accent 3" w:semiHidden="0" w:uiPriority="66" w:unhideWhenUsed="0"/>
+    <w:lsdException w:name="Medium Grid 1 Accent 3" w:semiHidden="0" w:uiPriority="67" w:unhideWhenUsed="0"/>
+    <w:lsdException w:name="Medium Grid 2 Accent 3" w:semiHidden="0" w:uiPriority="68" w:unhideWhenUsed="0"/>
+    <w:lsdException w:name="Medium Grid 3 Accent 3" w:semiHidden="0" w:uiPriority="69" w:unhideWhenUsed="0"/>
+    <w:lsdException w:name="Dark List Accent 3" w:semiHidden="0" w:uiPriority="70" w:unhideWhenUsed="0"/>
+    <w:lsdException w:name="Colorful Shading Accent 3" w:semiHidden="0" w:uiPriority="71" w:unhideWhenUsed="0"/>
+    <w:lsdException w:name="Colorful List Accent 3" w:semiHidden="0" w:uiPriority="72" w:unhideWhenUsed="0"/>
+    <w:lsdException w:name="Colorful Grid Accent 3" w:semiHidden="0" w:uiPriority="73" w:unhideWhenUsed="0"/>
+    <w:lsdException w:name="Light Shading Accent 4" w:semiHidden="0" w:uiPriority="60" w:unhideWhenUsed="0"/>
+    <w:lsdException w:name="Light List Accent 4" w:semiHidden="0" w:uiPriority="61" w:unhideWhenUsed="0"/>
+    <w:lsdException w:name="Light Grid Accent 4" w:semiHidden="0" w:uiPriority="62" w:unhideWhenUsed="0"/>
+    <w:lsdException w:name="Medium Shading 1 Accent 4" w:semiHidden="0" w:uiPriority="63" w:unhideWhenUsed="0"/>
+    <w:lsdException w:name="Medium Shading 2 Accent 4" w:semiHidden="0" w:uiPriority="64" w:unhideWhenUsed="0"/>
+    <w:lsdException w:name="Medium List 1 Accent 4" w:semiHidden="0" w:uiPriority="65" w:unhideWhenUsed="0"/>
+    <w:lsdException w:name="Medium List 2 Accent 4" w:semiHidden="0" w:uiPriority="66" w:unhideWhenUsed="0"/>
+    <w:lsdException w:name="Medium Grid 1 Accent 4" w:semiHidden="0" w:uiPriority="67" w:unhideWhenUsed="0"/>
+    <w:lsdException w:name="Medium Grid 2 Accent 4" w:semiHidden="0" w:uiPriority="68" w:unhideWhenUsed="0"/>
+    <w:lsdException w:name="Medium Grid 3 Accent 4" w:semiHidden="0" w:uiPriority="69" w:unhideWhenUsed="0"/>
+    <w:lsdException w:name="Dark List Accent 4" w:semiHidden="0" w:uiPriority="70" w:unhideWhenUsed="0"/>
+    <w:lsdException w:name="Colorful Shading Accent 4" w:semiHidden="0" w:uiPriority="71" w:unhideWhenUsed="0"/>
+    <w:lsdException w:name="Colorful List Accent 4" w:semiHidden="0" w:uiPriority="72" w:unhideWhenUsed="0"/>
+    <w:lsdException w:name="Colorful Grid Accent 4" w:semiHidden="0" w:uiPriority="73" w:unhideWhenUsed="0"/>
+    <w:lsdException w:name="Light Shading Accent 5" w:semiHidden="0" w:uiPriority="60" w:unhideWhenUsed="0"/>
+    <w:lsdException w:name="Light List Accent 5" w:semiHidden="0" w:uiPriority="61" w:unhideWhenUsed="0"/>
+    <w:lsdException w:name="Light Grid Accent 5" w:semiHidden="0" w:uiPriority="62" w:unhideWhenUsed="0"/>
+    <w:lsdException w:name="Medium Shading 1 Accent 5" w:semiHidden="0" w:uiPriority="63" w:unhideWhenUsed="0"/>
+    <w:lsdException w:name="Medium Shading 2 Accent 5" w:semiHidden="0" w:uiPriority="64" w:unhideWhenUsed="0"/>
+    <w:lsdException w:name="Medium List 1 Accent 5" w:semiHidden="0" w:uiPriority="65" w:unhideWhenUsed="0"/>
+    <w:lsdException w:name="Medium List 2 Accent 5" w:semiHidden="0" w:uiPriority="66" w:unhideWhenUsed="0"/>
+    <w:lsdException w:name="Medium Grid 1 Accent 5" w:semiHidden="0" w:uiPriority="67" w:unhideWhenUsed="0"/>
+    <w:lsdException w:name="Medium Grid 2 Accent 5" w:semiHidden="0" w:uiPriority="68" w:unhideWhenUsed="0"/>
+    <w:lsdException w:name="Medium Grid 3 Accent 5" w:semiHidden="0" w:uiPriority="69" w:unhideWhenUsed="0"/>
+    <w:lsdException w:name="Dark List Accent 5" w:semiHidden="0" w:uiPriority="70" w:unhideWhenUsed="0"/>
+    <w:lsdException w:name="Colorful Shading Accent 5" w:semiHidden="0" w:uiPriority="71" w:unhideWhenUsed="0"/>
+    <w:lsdException w:name="Colorful List Accent 5" w:semiHidden="0" w:uiPriority="72" w:unhideWhenUsed="0"/>
+    <w:lsdException w:name="Colorful Grid Accent 5" w:semiHidden="0" w:uiPriority="73" w:unhideWhenUsed="0"/>
+    <w:lsdException w:name="Light Shading Accent 6" w:semiHidden="0" w:uiPriority="60" w:unhideWhenUsed="0"/>
+    <w:lsdException w:name="Light List Accent 6" w:semiHidden="0" w:uiPriority="61" w:unhideWhenUsed="0"/>
+    <w:lsdException w:name="Light Grid Accent 6" w:semiHidden="0" w:uiPriority="62" w:unhideWhenUsed="0"/>
+    <w:lsdException w:name="Medium Shading 1 Accent 6" w:semiHidden="0" w:uiPriority="63" w:unhideWhenUsed="0"/>
+    <w:lsdException w:name="Medium Shading 2 Accent 6" w:semiHidden="0" w:uiPriority="64" w:unhideWhenUsed="0"/>
+    <w:lsdException w:name="Medium List 1 Accent 6" w:semiHidden="0" w:uiPriority="65" w:unhideWhenUsed="0"/>
+    <w:lsdException w:name="Medium List 2 Accent 6" w:semiHidden="0" w:uiPriority="66" w:unhideWhenUsed="0"/>
+    <w:lsdException w:name="Medium Grid 1 Accent 6" w:semiHidden="0" w:uiPriority="67" w:unhideWhenUsed="0"/>
+    <w:lsdException w:name="Medium Grid 2 Accent 6" w:semiHidden="0" w:uiPriority="68" w:unhideWhenUsed="0"/>
+    <w:lsdException w:name="Medium Grid 3 Accent 6" w:semiHidden="0" w:uiPriority="69" w:unhideWhenUsed="0"/>
+    <w:lsdException w:name="Dark List Accent 6" w:semiHidden="0" w:uiPriority="70" w:unhideWhenUsed="0"/>
+    <w:lsdException w:name="Colorful Shading Accent 6" w:semiHidden="0" w:uiPriority="71" w:unhideWhenUsed="0"/>
+    <w:lsdException w:name="Colorful List Accent 6" w:semiHidden="0" w:uiPriority="72" w:unhideWhenUsed="0"/>
+    <w:lsdException w:name="Colorful Grid Accent 6" w:semiHidden="0" w:uiPriority="73" w:unhideWhenUsed="0"/>
+    <w:lsdException w:name="Subtle Emphasis" w:semiHidden="0" w:uiPriority="19" w:unhideWhenUsed="0" w:qFormat="1"/>
+    <w:lsdException w:name="Intense Emphasis" w:semiHidden="0" w:uiPriority="21" w:unhideWhenUsed="0" w:qFormat="1"/>
+    <w:lsdException w:name="Subtle Reference" w:semiHidden="0" w:uiPriority="31" w:unhideWhenUsed="0" w:qFormat="1"/>
+    <w:lsdException w:name="Intense Reference" w:semiHidden="0" w:uiPriority="32" w:unhideWhenUsed="0" w:qFormat="1"/>
+    <w:lsdException w:name="Book Title" w:semiHidden="0" w:uiPriority="33" w:unhideWhenUsed="0" w:qFormat="1"/>
+    <w:lsdException w:name="Bibliography" w:uiPriority="37"/>
+    <w:lsdException w:name="TOC Heading" w:uiPriority="39" w:qFormat="1"/>
+  </w:latentStyles>
+  <w:style w:type="paragraph" w:default="1" w:styleId="Normal">
+    <w:name w:val="Normal"/>
+    <w:qFormat/>
+  </w:style>
+  <w:style w:type="character" w:default="1" w:styleId="Fuentedeprrafopredeter">
+    <w:name w:val="Default Paragraph Font"/>
+    <w:uiPriority w:val="1"/>
+    <w:semiHidden/>
+    <w:unhideWhenUsed/>
+  </w:style>
+  <w:style w:type="table" w:default="1" w:styleId="Tablanormal">
+    <w:name w:val="Normal Table"/>
+    <w:uiPriority w:val="99"/>
+    <w:semiHidden/>
+    <w:unhideWhenUsed/>
+    <w:tblPr>
+      <w:tblInd w:w="0" w:type="dxa"/>
+      <w:tblCellMar>
+        <w:top w:w="0" w:type="dxa"/>
+        <w:left w:w="108" w:type="dxa"/>
+        <w:bottom w:w="0" w:type="dxa"/>
+        <w:right w:w="108" w:type="dxa"/>
+      </w:tblCellMar>
+    </w:tblPr>
+  </w:style>
+  <w:style w:type="numbering" w:default="1" w:styleId="Sinlista">
+    <w:name w:val="No List"/>
+    <w:uiPriority w:val="99"/>
+    <w:semiHidden/>
+    <w:unhideWhenUsed/>
+  </w:style>
+  <w:style w:type="table" w:styleId="Tablaconcuadrcula">
+    <w:name w:val="Table Grid"/>
+    <w:basedOn w:val="Tablanormal"/>
+    <w:uiPriority w:val="39"/>
+    <w:rsid w:val="00877AFE"/>
+    <w:tblPr>
+      <w:tblInd w:w="0" w:type="dxa"/>
+      <w:tblBorders>
+        <w:top w:val="single" w:sz="4" w:space="0" w:color="auto"/>
+        <w:left w:val="single" w:sz="4" w:space="0" w:color="auto"/>
+        <w:bottom w:val="single" w:sz="4" w:space="0" w:color="auto"/>
+        <w:right w:val="single" w:sz="4" w:space="0" w:color="auto"/>
+        <w:insideH w:val="single" w:sz="4" w:space="0" w:color="auto"/>
+        <w:insideV w:val="single" w:sz="4" w:space="0" w:color="auto"/>
+      </w:tblBorders>
+      <w:tblCellMar>
+        <w:top w:w="0" w:type="dxa"/>
+        <w:left w:w="108" w:type="dxa"/>
+        <w:bottom w:w="0" w:type="dxa"/>
+        <w:right w:w="108" w:type="dxa"/>
+      </w:tblCellMar>
+    </w:tblPr>
+  </w:style>
+  <w:style w:type="paragraph" w:styleId="Subttulo">
+    <w:name w:val="Subtitle"/>
+    <w:basedOn w:val="Normal"/>
+    <w:next w:val="Normal"/>
+    <w:link w:val="SubttuloCar"/>
+    <w:uiPriority w:val="11"/>
+    <w:qFormat/>
+    <w:rsid w:val="00A4269B"/>
+    <w:pPr>
+      <w:numPr>
+        <w:ilvl w:val="1"/>
+      </w:numPr>
+      <w:spacing w:after="160"/>
+    </w:pPr>
+    <w:rPr>
+      <w:rFonts w:eastAsiaTheme="minorEastAsia"/>
+      <w:color w:val="5A5A5A" w:themeColor="text1" w:themeTint="A5"/>
+      <w:spacing w:val="15"/>
+      <w:sz w:val="22"/>
+      <w:szCs w:val="22"/>
+    </w:rPr>
+  </w:style>
+  <w:style w:type="character" w:customStyle="1" w:styleId="SubttuloCar">
+    <w:name w:val="Subtítulo Car"/>
+    <w:basedOn w:val="Fuentedeprrafopredeter"/>
+    <w:link w:val="Subttulo"/>
+    <w:uiPriority w:val="11"/>
+    <w:rsid w:val="00A4269B"/>
+    <w:rPr>
+      <w:rFonts w:eastAsiaTheme="minorEastAsia"/>
+      <w:color w:val="5A5A5A" w:themeColor="text1" w:themeTint="A5"/>
+      <w:spacing w:val="15"/>
+      <w:sz w:val="22"/>
+      <w:szCs w:val="22"/>
+    </w:rPr>
+  </w:style>
+  <w:style w:type="paragraph" w:styleId="Textodeglobo">
+    <w:name w:val="Balloon Text"/>
+    <w:basedOn w:val="Normal"/>
+    <w:link w:val="TextodegloboCar"/>
+    <w:uiPriority w:val="99"/>
+    <w:semiHidden/>
+    <w:unhideWhenUsed/>
+    <w:rsid w:val="00932B76"/>
+    <w:rPr>
+      <w:rFonts w:ascii="Tahoma" w:hAnsi="Tahoma" w:cs="Tahoma"/>
+      <w:sz w:val="16"/>
+      <w:szCs w:val="16"/>
+    </w:rPr>
+  </w:style>
+  <w:style w:type="character" w:customStyle="1" w:styleId="TextodegloboCar">
+    <w:name w:val="Texto de globo Car"/>
+    <w:basedOn w:val="Fuentedeprrafopredeter"/>
+    <w:link w:val="Textodeglobo"/>
+    <w:uiPriority w:val="99"/>
+    <w:semiHidden/>
+    <w:rsid w:val="00932B76"/>
+    <w:rPr>
+      <w:rFonts w:ascii="Tahoma" w:hAnsi="Tahoma" w:cs="Tahoma"/>
+      <w:sz w:val="16"/>
+      <w:szCs w:val="16"/>
+    </w:rPr>
+  </w:style>
+  <w:style w:type="character" w:styleId="Textodelmarcadordeposicin">
+    <w:name w:val="Placeholder Text"/>
+    <w:basedOn w:val="Fuentedeprrafopredeter"/>
+    <w:uiPriority w:val="99"/>
+    <w:semiHidden/>
+    <w:rsid w:val="003A4E02"/>
+    <w:rPr>
+      <w:color w:val="808080"/>
+    </w:rPr>
+  </w:style>
+  <w:style w:type="character" w:styleId="Hipervnculo">
+    <w:name w:val="Hyperlink"/>
+    <w:basedOn w:val="Fuentedeprrafopredeter"/>
+    <w:uiPriority w:val="99"/>
+    <w:unhideWhenUsed/>
+    <w:rsid w:val="002F5638"/>
+    <w:rPr>
+      <w:color w:val="0563C1" w:themeColor="hyperlink"/>
+      <w:u w:val="single"/>
+    </w:rPr>
+  </w:style>
+  <w:style w:type="paragraph" w:styleId="Sinespaciado">
+    <w:name w:val="No Spacing"/>
+    <w:link w:val="SinespaciadoCar"/>
+    <w:uiPriority w:val="1"/>
+    <w:qFormat/>
+    <w:rsid w:val="001B750A"/>
+    <w:rPr>
+      <w:rFonts w:eastAsiaTheme="minorEastAsia"/>
+      <w:sz w:val="22"/>
+      <w:szCs w:val="22"/>
+      <w:lang w:val="en-US" w:eastAsia="zh-CN"/>
+    </w:rPr>
+  </w:style>
+  <w:style w:type="character" w:customStyle="1" w:styleId="SinespaciadoCar">
+    <w:name w:val="Sin espaciado Car"/>
+    <w:basedOn w:val="Fuentedeprrafopredeter"/>
+    <w:link w:val="Sinespaciado"/>
+    <w:uiPriority w:val="1"/>
+    <w:rsid w:val="001B750A"/>
+    <w:rPr>
+      <w:rFonts w:eastAsiaTheme="minorEastAsia"/>
+      <w:sz w:val="22"/>
+      <w:szCs w:val="22"/>
+      <w:lang w:val="en-US" w:eastAsia="zh-CN"/>
+    </w:rPr>
+  </w:style>
+</w:styles>
+</file>
+
+<file path=word/stylesWithEffects.xml><?xml version="1.0" encoding="utf-8"?>
+<w:styles xmlns:wpc="http://schemas.microsoft.com/office/word/2010/wordprocessingCanvas" xmlns:mc="http://schemas.openxmlformats.org/markup-compatibility/2006" xmlns:o="urn:schemas-microsoft-com:office:office" xmlns:r="http://schemas.openxmlformats.org/officeDocument/2006/relationships" xmlns:m="http://schemas.openxmlformats.org/officeDocument/2006/math" xmlns:v="urn:schemas-microsoft-com:vml" xmlns:wp14="http://schemas.microsoft.com/office/word/2010/wordprocessingDrawing" xmlns:wp="http://schemas.openxmlformats.org/drawingml/2006/wordprocessingDrawing" xmlns:w10="urn:schemas-microsoft-com:office:word" xmlns:w="http://schemas.openxmlformats.org/wordprocessingml/2006/main" xmlns:w14="http://schemas.microsoft.com/office/word/2010/wordml" xmlns:wpg="http://schemas.microsoft.com/office/word/2010/wordprocessingGroup" xmlns:wpi="http://schemas.microsoft.com/office/word/2010/wordprocessingInk" xmlns:wne="http://schemas.microsoft.com/office/word/2006/wordml" xmlns:wps="http://schemas.microsoft.com/office/word/2010/wordprocessingShape" mc:Ignorable="w14 wp14">
+  <w:docDefaults>
+    <w:rPrDefault>
+      <w:rPr>
+        <w:rFonts w:asciiTheme="minorHAnsi" w:eastAsiaTheme="minorHAnsi" w:hAnsiTheme="minorHAnsi" w:cstheme="minorBidi"/>
+        <w:sz w:val="24"/>
+        <w:szCs w:val="24"/>
+        <w:lang w:val="es-ES_tradnl" w:eastAsia="en-US" w:bidi="ar-SA"/>
+      </w:rPr>
+    </w:rPrDefault>
+    <w:pPrDefault/>
+  </w:docDefaults>
+  <w:latentStyles w:defLockedState="0" w:defUIPriority="99" w:defSemiHidden="1" w:defUnhideWhenUsed="1" w:defQFormat="0" w:count="267">
+    <w:lsdException w:name="Normal" w:semiHidden="0" w:uiPriority="0" w:unhideWhenUsed="0" w:qFormat="1"/>
+    <w:lsdException w:name="heading 1" w:semiHidden="0" w:uiPriority="9" w:unhideWhenUsed="0" w:qFormat="1"/>
+    <w:lsdException w:name="heading 2" w:uiPriority="9" w:qFormat="1"/>
+    <w:lsdException w:name="heading 3" w:uiPriority="9" w:qFormat="1"/>
+    <w:lsdException w:name="heading 4" w:uiPriority="9" w:qFormat="1"/>
+    <w:lsdException w:name="heading 5" w:uiPriority="9" w:qFormat="1"/>
+    <w:lsdException w:name="heading 6" w:uiPriority="9" w:qFormat="1"/>
+    <w:lsdException w:name="heading 7" w:uiPriority="9" w:qFormat="1"/>
+    <w:lsdException w:name="heading 8" w:uiPriority="9" w:qFormat="1"/>
+    <w:lsdException w:name="heading 9" w:uiPriority="9" w:qFormat="1"/>
+    <w:lsdException w:name="toc 1" w:uiPriority="39"/>
+    <w:lsdException w:name="toc 2" w:uiPriority="39"/>
+    <w:lsdException w:name="toc 3" w:uiPriority="39"/>
+    <w:lsdException w:name="toc 4" w:uiPriority="39"/>
+    <w:lsdException w:name="toc 5" w:uiPriority="39"/>
+    <w:lsdException w:name="toc 6" w:uiPriority="39"/>
+    <w:lsdException w:name="toc 7" w:uiPriority="39"/>
+    <w:lsdException w:name="toc 8" w:uiPriority="39"/>
+    <w:lsdException w:name="toc 9" w:uiPriority="39"/>
+    <w:lsdException w:name="caption" w:uiPriority="35" w:qFormat="1"/>
+    <w:lsdException w:name="Title" w:semiHidden="0" w:uiPriority="10" w:unhideWhenUsed="0" w:qFormat="1"/>
+    <w:lsdException w:name="Default Paragraph Font" w:uiPriority="1"/>
+    <w:lsdException w:name="Subtitle" w:semiHidden="0" w:uiPriority="11" w:unhideWhenUsed="0" w:qFormat="1"/>
+    <w:lsdException w:name="Strong" w:semiHidden="0" w:uiPriority="22" w:unhideWhenUsed="0" w:qFormat="1"/>
+    <w:lsdException w:name="Emphasis" w:semiHidden="0" w:uiPriority="20" w:unhideWhenUsed="0" w:qFormat="1"/>
+    <w:lsdException w:name="Table Grid" w:semiHidden="0" w:uiPriority="39" w:unhideWhenUsed="0"/>
+    <w:lsdException w:name="Placeholder Text" w:unhideWhenUsed="0"/>
+    <w:lsdException w:name="No Spacing" w:semiHidden="0" w:uiPriority="1" w:unhideWhenUsed="0" w:qFormat="1"/>
+    <w:lsdException w:name="Light Shading" w:semiHidden="0" w:uiPriority="60" w:unhideWhenUsed="0"/>
+    <w:lsdException w:name="Light List" w:semiHidden="0" w:uiPriority="61" w:unhideWhenUsed="0"/>
+    <w:lsdException w:name="Light Grid" w:semiHidden="0" w:uiPriority="62" w:unhideWhenUsed="0"/>
+    <w:lsdException w:name="Medium Shading 1" w:semiHidden="0" w:uiPriority="63" w:unhideWhenUsed="0"/>
+    <w:lsdException w:name="Medium Shading 2" w:semiHidden="0" w:uiPriority="64" w:unhideWhenUsed="0"/>
+    <w:lsdException w:name="Medium List 1" w:semiHidden="0" w:uiPriority="65" w:unhideWhenUsed="0"/>
+    <w:lsdException w:name="Medium List 2" w:semiHidden="0" w:uiPriority="66" w:unhideWhenUsed="0"/>
+    <w:lsdException w:name="Medium Grid 1" w:semiHidden="0" w:uiPriority="67" w:unhideWhenUsed="0"/>
+    <w:lsdException w:name="Medium Grid 2" w:semiHidden="0" w:uiPriority="68" w:unhideWhenUsed="0"/>
+    <w:lsdException w:name="Medium Grid 3" w:semiHidden="0" w:uiPriority="69" w:unhideWhenUsed="0"/>
+    <w:lsdException w:name="Dark List" w:semiHidden="0" w:uiPriority="70" w:unhideWhenUsed="0"/>
+    <w:lsdException w:name="Colorful Shading" w:semiHidden="0" w:uiPriority="71" w:unhideWhenUsed="0"/>
+    <w:lsdException w:name="Colorful List" w:semiHidden="0" w:uiPriority="72" w:unhideWhenUsed="0"/>
+    <w:lsdException w:name="Colorful Grid" w:semiHidden="0" w:uiPriority="73" w:unhideWhenUsed="0"/>
+    <w:lsdException w:name="Light Shading Accent 1" w:semiHidden="0" w:uiPriority="60" w:unhideWhenUsed="0"/>
+    <w:lsdException w:name="Light List Accent 1" w:semiHidden="0" w:uiPriority="61" w:unhideWhenUsed="0"/>
+    <w:lsdException w:name="Light Grid Accent 1" w:semiHidden="0" w:uiPriority="62" w:unhideWhenUsed="0"/>
+    <w:lsdException w:name="Medium Shading 1 Accent 1" w:semiHidden="0" w:uiPriority="63" w:unhideWhenUsed="0"/>
+    <w:lsdException w:name="Medium Shading 2 Accent 1" w:semiHidden="0" w:uiPriority="64" w:unhideWhenUsed="0"/>
+    <w:lsdException w:name="Medium List 1 Accent 1" w:semiHidden="0" w:uiPriority="65" w:unhideWhenUsed="0"/>
+    <w:lsdException w:name="Revision" w:unhideWhenUsed="0"/>
+    <w:lsdException w:name="List Paragraph" w:semiHidden="0" w:uiPriority="34" w:unhideWhenUsed="0" w:qFormat="1"/>
+    <w:lsdException w:name="Quote" w:semiHidden="0" w:uiPriority="29" w:unhideWhenUsed="0" w:qFormat="1"/>
+    <w:lsdException w:name="Intense Quote" w:semiHidden="0" w:uiPriority="30" w:unhideWhenUsed="0" w:qFormat="1"/>
+    <w:lsdException w:name="Medium List 2 Accent 1" w:semiHidden="0" w:uiPriority="66" w:unhideWhenUsed="0"/>
+    <w:lsdException w:name="Medium Grid 1 Accent 1" w:semiHidden="0" w:uiPriority="67" w:unhideWhenUsed="0"/>
+    <w:lsdException w:name="Medium Grid 2 Accent 1" w:semiHidden="0" w:uiPriority="68" w:unhideWhenUsed="0"/>
+    <w:lsdException w:name="Medium Grid 3 Accent 1" w:semiHidden="0" w:uiPriority="69" w:unhideWhenUsed="0"/>
+    <w:lsdException w:name="Dark List Accent 1" w:semiHidden="0" w:uiPriority="70" w:unhideWhenUsed="0"/>
+    <w:lsdException w:name="Colorful Shading Accent 1" w:semiHidden="0" w:uiPriority="71" w:unhideWhenUsed="0"/>
+    <w:lsdException w:name="Colorful List Accent 1" w:semiHidden="0" w:uiPriority="72" w:unhideWhenUsed="0"/>
+    <w:lsdException w:name="Colorful Grid Accent 1" w:semiHidden="0" w:uiPriority="73" w:unhideWhenUsed="0"/>
+    <w:lsdException w:name="Light Shading Accent 2" w:semiHidden="0" w:uiPriority="60" w:unhideWhenUsed="0"/>
+    <w:lsdException w:name="Light List Accent 2" w:semiHidden="0" w:uiPriority="61" w:unhideWhenUsed="0"/>
+    <w:lsdException w:name="Light Grid Accent 2" w:semiHidden="0" w:uiPriority="62" w:unhideWhenUsed="0"/>
+    <w:lsdException w:name="Medium Shading 1 Accent 2" w:semiHidden="0" w:uiPriority="63" w:unhideWhenUsed="0"/>
+    <w:lsdException w:name="Medium Shading 2 Accent 2" w:semiHidden="0" w:uiPriority="64" w:unhideWhenUsed="0"/>
+    <w:lsdException w:name="Medium List 1 Accent 2" w:semiHidden="0" w:uiPriority="65" w:unhideWhenUsed="0"/>
+    <w:lsdException w:name="Medium List 2 Accent 2" w:semiHidden="0" w:uiPriority="66" w:unhideWhenUsed="0"/>
+    <w:lsdException w:name="Medium Grid 1 Accent 2" w:semiHidden="0" w:uiPriority="67" w:unhideWhenUsed="0"/>
+    <w:lsdException w:name="Medium Grid 2 Accent 2" w:semiHidden="0" w:uiPriority="68" w:unhideWhenUsed="0"/>
+    <w:lsdException w:name="Medium Grid 3 Accent 2" w:semiHidden="0" w:uiPriority="69" w:unhideWhenUsed="0"/>
+    <w:lsdException w:name="Dark List Accent 2" w:semiHidden="0" w:uiPriority="70" w:unhideWhenUsed="0"/>
+    <w:lsdException w:name="Colorful Shading Accent 2" w:semiHidden="0" w:uiPriority="71" w:unhideWhenUsed="0"/>
+    <w:lsdException w:name="Colorful List Accent 2" w:semiHidden="0" w:uiPriority="72" w:unhideWhenUsed="0"/>
+    <w:lsdException w:name="Colorful Grid Accent 2" w:semiHidden="0" w:uiPriority="73" w:unhideWhenUsed="0"/>
+    <w:lsdException w:name="Light Shading Accent 3" w:semiHidden="0" w:uiPriority="60" w:unhideWhenUsed="0"/>
+    <w:lsdException w:name="Light List Accent 3" w:semiHidden="0" w:uiPriority="61" w:unhideWhenUsed="0"/>
+    <w:lsdException w:name="Light Grid Accent 3" w:semiHidden="0" w:uiPriority="62" w:unhideWhenUsed="0"/>
+    <w:lsdException w:name="Medium Shading 1 Accent 3" w:semiHidden="0" w:uiPriority="63" w:unhideWhenUsed="0"/>
+    <w:lsdException w:name="Medium Shading 2 Accent 3" w:semiHidden="0" w:uiPriority="64" w:unhideWhenUsed="0"/>
+    <w:lsdException w:name="Medium List 1 Accent 3" w:semiHidden="0" w:uiPriority="65" w:unhideWhenUsed="0"/>
+    <w:lsdException w:name="Medium List 2 Accent 3" w:semiHidden="0" w:uiPriority="66" w:unhideWhenUsed="0"/>
+    <w:lsdException w:name="Medium Grid 1 Accent 3" w:semiHidden="0" w:uiPriority="67" w:unhideWhenUsed="0"/>
+    <w:lsdException w:name="Medium Grid 2 Accent 3" w:semiHidden="0" w:uiPriority="68" w:unhideWhenUsed="0"/>
+    <w:lsdException w:name="Medium Grid 3 Accent 3" w:semiHidden="0" w:uiPriority="69" w:unhideWhenUsed="0"/>
+    <w:lsdException w:name="Dark List Accent 3" w:semiHidden="0" w:uiPriority="70" w:unhideWhenUsed="0"/>
+    <w:lsdException w:name="Colorful Shading Accent 3" w:semiHidden="0" w:uiPriority="71" w:unhideWhenUsed="0"/>
+    <w:lsdException w:name="Colorful List Accent 3" w:semiHidden="0" w:uiPriority="72" w:unhideWhenUsed="0"/>
+    <w:lsdException w:name="Colorful Grid Accent 3" w:semiHidden="0" w:uiPriority="73" w:unhideWhenUsed="0"/>
+    <w:lsdException w:name="Light Shading Accent 4" w:semiHidden="0" w:uiPriority="60" w:unhideWhenUsed="0"/>
+    <w:lsdException w:name="Light List Accent 4" w:semiHidden="0" w:uiPriority="61" w:unhideWhenUsed="0"/>
+    <w:lsdException w:name="Light Grid Accent 4" w:semiHidden="0" w:uiPriority="62" w:unhideWhenUsed="0"/>
+    <w:lsdException w:name="Medium Shading 1 Accent 4" w:semiHidden="0" w:uiPriority="63" w:unhideWhenUsed="0"/>
+    <w:lsdException w:name="Medium Shading 2 Accent 4" w:semiHidden="0" w:uiPriority="64" w:unhideWhenUsed="0"/>
+    <w:lsdException w:name="Medium List 1 Accent 4" w:semiHidden="0" w:uiPriority="65" w:unhideWhenUsed="0"/>
+    <w:lsdException w:name="Medium List 2 Accent 4" w:semiHidden="0" w:uiPriority="66" w:unhideWhenUsed="0"/>
+    <w:lsdException w:name="Medium Grid 1 Accent 4" w:semiHidden="0" w:uiPriority="67" w:unhideWhenUsed="0"/>
+    <w:lsdException w:name="Medium Grid 2 Accent 4" w:semiHidden="0" w:uiPriority="68" w:unhideWhenUsed="0"/>
+    <w:lsdException w:name="Medium Grid 3 Accent 4" w:semiHidden="0" w:uiPriority="69" w:unhideWhenUsed="0"/>
+    <w:lsdException w:name="Dark List Accent 4" w:semiHidden="0" w:uiPriority="70" w:unhideWhenUsed="0"/>
+    <w:lsdException w:name="Colorful Shading Accent 4" w:semiHidden="0" w:uiPriority="71" w:unhideWhenUsed="0"/>
+    <w:lsdException w:name="Colorful List Accent 4" w:semiHidden="0" w:uiPriority="72" w:unhideWhenUsed="0"/>
+    <w:lsdException w:name="Colorful Grid Accent 4" w:semiHidden="0" w:uiPriority="73" w:unhideWhenUsed="0"/>
+    <w:lsdException w:name="Light Shading Accent 5" w:semiHidden="0" w:uiPriority="60" w:unhideWhenUsed="0"/>
+    <w:lsdException w:name="Light List Accent 5" w:semiHidden="0" w:uiPriority="61" w:unhideWhenUsed="0"/>
+    <w:lsdException w:name="Light Grid Accent 5" w:semiHidden="0" w:uiPriority="62" w:unhideWhenUsed="0"/>
+    <w:lsdException w:name="Medium Shading 1 Accent 5" w:semiHidden="0" w:uiPriority="63" w:unhideWhenUsed="0"/>
+    <w:lsdException w:name="Medium Shading 2 Accent 5" w:semiHidden="0" w:uiPriority="64" w:unhideWhenUsed="0"/>
+    <w:lsdException w:name="Medium List 1 Accent 5" w:semiHidden="0" w:uiPriority="65" w:unhideWhenUsed="0"/>
+    <w:lsdException w:name="Medium List 2 Accent 5" w:semiHidden="0" w:uiPriority="66" w:unhideWhenUsed="0"/>
+    <w:lsdException w:name="Medium Grid 1 Accent 5" w:semiHidden="0" w:uiPriority="67" w:unhideWhenUsed="0"/>
+    <w:lsdException w:name="Medium Grid 2 Accent 5" w:semiHidden="0" w:uiPriority="68" w:unhideWhenUsed="0"/>
+    <w:lsdException w:name="Medium Grid 3 Accent 5" w:semiHidden="0" w:uiPriority="69" w:unhideWhenUsed="0"/>
+    <w:lsdException w:name="Dark List Accent 5" w:semiHidden="0" w:uiPriority="70" w:unhideWhenUsed="0"/>
+    <w:lsdException w:name="Colorful Shading Accent 5" w:semiHidden="0" w:uiPriority="71" w:unhideWhenUsed="0"/>
+    <w:lsdException w:name="Colorful List Accent 5" w:semiHidden="0" w:uiPriority="72" w:unhideWhenUsed="0"/>
+    <w:lsdException w:name="Colorful Grid Accent 5" w:semiHidden="0" w:uiPriority="73" w:unhideWhenUsed="0"/>
+    <w:lsdException w:name="Light Shading Accent 6" w:semiHidden="0" w:uiPriority="60" w:unhideWhenUsed="0"/>
+    <w:lsdException w:name="Light List Accent 6" w:semiHidden="0" w:uiPriority="61" w:unhideWhenUsed="0"/>
+    <w:lsdException w:name="Light Grid Accent 6" w:semiHidden="0" w:uiPriority="62" w:unhideWhenUsed="0"/>
+    <w:lsdException w:name="Medium Shading 1 Accent 6" w:semiHidden="0" w:uiPriority="63" w:unhideWhenUsed="0"/>
+    <w:lsdException w:name="Medium Shading 2 Accent 6" w:semiHidden="0" w:uiPriority="64" w:unhideWhenUsed="0"/>
+    <w:lsdException w:name="Medium List 1 Accent 6" w:semiHidden="0" w:uiPriority="65" w:unhideWhenUsed="0"/>
+    <w:lsdException w:name="Medium List 2 Accent 6" w:semiHidden="0" w:uiPriority="66" w:unhideWhenUsed="0"/>
+    <w:lsdException w:name="Medium Grid 1 Accent 6" w:semiHidden="0" w:uiPriority="67" w:unhideWhenUsed="0"/>
+    <w:lsdException w:name="Medium Grid 2 Accent 6" w:semiHidden="0" w:uiPriority="68" w:unhideWhenUsed="0"/>
+    <w:lsdException w:name="Medium Grid 3 Accent 6" w:semiHidden="0" w:uiPriority="69" w:unhideWhenUsed="0"/>
+    <w:lsdException w:name="Dark List Accent 6" w:semiHidden="0" w:uiPriority="70" w:unhideWhenUsed="0"/>
+    <w:lsdException w:name="Colorful Shading Accent 6" w:semiHidden="0" w:uiPriority="71" w:unhideWhenUsed="0"/>
+    <w:lsdException w:name="Colorful List Accent 6" w:semiHidden="0" w:uiPriority="72" w:unhideWhenUsed="0"/>
+    <w:lsdException w:name="Colorful Grid Accent 6" w:semiHidden="0" w:uiPriority="73" w:unhideWhenUsed="0"/>
+    <w:lsdException w:name="Subtle Emphasis" w:semiHidden="0" w:uiPriority="19" w:unhideWhenUsed="0" w:qFormat="1"/>
+    <w:lsdException w:name="Intense Emphasis" w:semiHidden="0" w:uiPriority="21" w:unhideWhenUsed="0" w:qFormat="1"/>
+    <w:lsdException w:name="Subtle Reference" w:semiHidden="0" w:uiPriority="31" w:unhideWhenUsed="0" w:qFormat="1"/>
+    <w:lsdException w:name="Intense Reference" w:semiHidden="0" w:uiPriority="32" w:unhideWhenUsed="0" w:qFormat="1"/>
+    <w:lsdException w:name="Book Title" w:semiHidden="0" w:uiPriority="33" w:unhideWhenUsed="0" w:qFormat="1"/>
+    <w:lsdException w:name="Bibliography" w:uiPriority="37"/>
+    <w:lsdException w:name="TOC Heading" w:uiPriority="39" w:qFormat="1"/>
   </w:latentStyles>
   <w:style w:type="paragraph" w:default="1" w:styleId="Normal">
     <w:name w:val="Normal"/>
@@ -5159,7 +5491,7 @@
   <a:extraClrSchemeLst/>
   <a:extLst>
     <a:ext uri="{05A4C25C-085E-4340-85A3-A5531E510DB2}">
-      <thm15:themeFamily xmlns:thm15="http://schemas.microsoft.com/office/thememl/2012/main" name="Office Theme" id="{62F939B6-93AF-4DB8-9C6B-D6C7DFDC589F}" vid="{4A3C46E8-61CC-4603-A589-7422A47A8E4A}"/>
+      <thm15:themeFamily xmlns:thm15="http://schemas.microsoft.com/office/thememl/2012/main" xmlns="" name="Office Theme" id="{62F939B6-93AF-4DB8-9C6B-D6C7DFDC589F}" vid="{4A3C46E8-61CC-4603-A589-7422A47A8E4A}"/>
     </a:ext>
   </a:extLst>
 </a:theme>

</xml_diff>